<commit_message>
Documentação atualizada com a interface grática / Acrescentada novas telas no Protótipo e adicionada interações e fluxos
</commit_message>
<xml_diff>
--- a/Documentos/05 - ALERT ARTIGO IX SIMGETEC.docx
+++ b/Documentos/05 - ALERT ARTIGO IX SIMGETEC.docx
@@ -743,7 +743,7 @@
         </w:rPr>
         <w:t xml:space="preserve"> </w:t>
       </w:r>
-      <w:hyperlink r:id="rId7" w:history="1">
+      <w:hyperlink r:id="rId8" w:history="1">
         <w:r>
           <w:rPr>
             <w:rStyle w:val="Hyperlink"/>
@@ -808,7 +808,7 @@
         </w:rPr>
         <w:t xml:space="preserve"> </w:t>
       </w:r>
-      <w:hyperlink r:id="rId8" w:history="1">
+      <w:hyperlink r:id="rId9" w:history="1">
         <w:r>
           <w:rPr>
             <w:rStyle w:val="Hyperlink"/>
@@ -881,7 +881,7 @@
         </w:rPr>
         <w:t xml:space="preserve"> </w:t>
       </w:r>
-      <w:hyperlink r:id="rId9" w:history="1">
+      <w:hyperlink r:id="rId10" w:history="1">
         <w:r>
           <w:rPr>
             <w:rStyle w:val="Hyperlink"/>
@@ -1877,8 +1877,8 @@
       <w:pPr>
         <w:jc w:val="both"/>
         <w:sectPr>
-          <w:headerReference w:type="default" r:id="rId10"/>
-          <w:footerReference w:type="default" r:id="rId11"/>
+          <w:headerReference w:type="default" r:id="rId11"/>
+          <w:footerReference w:type="default" r:id="rId12"/>
           <w:pgSz w:w="11910" w:h="16840"/>
           <w:pgMar w:top="2260" w:right="1020" w:bottom="1140" w:left="1600" w:header="1085" w:footer="892" w:gutter="0"/>
           <w:cols w:space="720"/>
@@ -4722,75 +4722,123 @@
     </w:p>
     <w:p>
       <w:pPr>
-        <w:pStyle w:val="Ttulo1"/>
-        <w:numPr>
-          <w:ilvl w:val="1"/>
-          <w:numId w:val="2"/>
-        </w:numPr>
-        <w:tabs>
-          <w:tab w:val="left" w:pos="463"/>
-        </w:tabs>
-        <w:spacing w:before="161"/>
-        <w:ind w:hanging="361"/>
-      </w:pPr>
-      <w:r>
-        <w:t>MODELAGEM</w:t>
-      </w:r>
-    </w:p>
-    <w:p>
-      <w:pPr>
-        <w:pStyle w:val="PargrafodaLista"/>
-        <w:numPr>
-          <w:ilvl w:val="2"/>
-          <w:numId w:val="2"/>
-        </w:numPr>
-        <w:tabs>
-          <w:tab w:val="left" w:pos="643"/>
-        </w:tabs>
-        <w:spacing w:before="137"/>
-        <w:ind w:hanging="541"/>
-        <w:rPr>
-          <w:b/>
-          <w:sz w:val="24"/>
-        </w:rPr>
-      </w:pPr>
-      <w:r>
-        <w:rPr>
-          <w:b/>
-          <w:sz w:val="24"/>
-        </w:rPr>
-        <w:t>Requisitos</w:t>
-      </w:r>
-      <w:r>
-        <w:rPr>
-          <w:b/>
-          <w:spacing w:val="-2"/>
-          <w:sz w:val="24"/>
-        </w:rPr>
-        <w:t xml:space="preserve"> </w:t>
-      </w:r>
-      <w:r>
-        <w:rPr>
-          <w:b/>
-          <w:sz w:val="24"/>
-        </w:rPr>
-        <w:t>de</w:t>
-      </w:r>
-      <w:r>
-        <w:rPr>
-          <w:b/>
-          <w:spacing w:val="-2"/>
-          <w:sz w:val="24"/>
-        </w:rPr>
-        <w:t xml:space="preserve"> </w:t>
-      </w:r>
-      <w:r>
-        <w:rPr>
-          <w:b/>
-          <w:sz w:val="24"/>
-        </w:rPr>
-        <w:t>Negócio</w:t>
-      </w:r>
+        <w:pStyle w:val="Corpodetexto"/>
+        <w:spacing w:line="360" w:lineRule="auto"/>
+        <w:ind w:left="102" w:right="116" w:firstLine="719"/>
+        <w:jc w:val="both"/>
+      </w:pPr>
+    </w:p>
+    <w:p>
+      <w:pPr>
+        <w:pStyle w:val="Corpodetexto"/>
+        <w:spacing w:line="360" w:lineRule="auto"/>
+        <w:ind w:left="102" w:right="116" w:firstLine="719"/>
+        <w:jc w:val="both"/>
+      </w:pPr>
+    </w:p>
+    <w:p>
+      <w:pPr>
+        <w:pStyle w:val="Corpodetexto"/>
+        <w:spacing w:line="360" w:lineRule="auto"/>
+        <w:ind w:left="102" w:right="116" w:firstLine="719"/>
+        <w:jc w:val="both"/>
+      </w:pPr>
+    </w:p>
+    <w:p>
+      <w:pPr>
+        <w:pStyle w:val="Corpodetexto"/>
+        <w:spacing w:line="360" w:lineRule="auto"/>
+        <w:ind w:left="102" w:right="116" w:firstLine="719"/>
+        <w:jc w:val="both"/>
+      </w:pPr>
+    </w:p>
+    <w:p>
+      <w:pPr>
+        <w:pStyle w:val="Corpodetexto"/>
+        <w:spacing w:line="360" w:lineRule="auto"/>
+        <w:ind w:left="102" w:right="116" w:firstLine="719"/>
+        <w:jc w:val="both"/>
+      </w:pPr>
+    </w:p>
+    <w:p>
+      <w:pPr>
+        <w:pStyle w:val="Corpodetexto"/>
+        <w:spacing w:line="360" w:lineRule="auto"/>
+        <w:ind w:left="102" w:right="116" w:firstLine="719"/>
+        <w:jc w:val="both"/>
+      </w:pPr>
+    </w:p>
+    <w:p>
+      <w:pPr>
+        <w:pStyle w:val="Corpodetexto"/>
+        <w:spacing w:line="360" w:lineRule="auto"/>
+        <w:ind w:left="102" w:right="116" w:firstLine="719"/>
+        <w:jc w:val="both"/>
+      </w:pPr>
+    </w:p>
+    <w:p>
+      <w:pPr>
+        <w:pStyle w:val="Corpodetexto"/>
+        <w:spacing w:line="360" w:lineRule="auto"/>
+        <w:ind w:left="102" w:right="116" w:firstLine="719"/>
+        <w:jc w:val="both"/>
+      </w:pPr>
+    </w:p>
+    <w:p>
+      <w:pPr>
+        <w:pStyle w:val="Corpodetexto"/>
+        <w:spacing w:line="360" w:lineRule="auto"/>
+        <w:ind w:left="102" w:right="116" w:firstLine="719"/>
+        <w:jc w:val="both"/>
+      </w:pPr>
+    </w:p>
+    <w:p>
+      <w:pPr>
+        <w:pStyle w:val="Corpodetexto"/>
+        <w:spacing w:line="360" w:lineRule="auto"/>
+        <w:ind w:left="102" w:right="116" w:firstLine="719"/>
+        <w:jc w:val="both"/>
+      </w:pPr>
+    </w:p>
+    <w:p>
+      <w:pPr>
+        <w:pStyle w:val="Corpodetexto"/>
+        <w:spacing w:line="360" w:lineRule="auto"/>
+        <w:ind w:left="102" w:right="116" w:firstLine="719"/>
+        <w:jc w:val="both"/>
+      </w:pPr>
+    </w:p>
+    <w:p>
+      <w:pPr>
+        <w:pStyle w:val="Corpodetexto"/>
+        <w:spacing w:line="360" w:lineRule="auto"/>
+        <w:ind w:left="102" w:right="116" w:firstLine="719"/>
+        <w:jc w:val="both"/>
+      </w:pPr>
+    </w:p>
+    <w:p>
+      <w:pPr>
+        <w:pStyle w:val="Corpodetexto"/>
+        <w:spacing w:line="360" w:lineRule="auto"/>
+        <w:ind w:left="102" w:right="116" w:firstLine="719"/>
+        <w:jc w:val="both"/>
+      </w:pPr>
+    </w:p>
+    <w:p>
+      <w:pPr>
+        <w:pStyle w:val="Corpodetexto"/>
+        <w:spacing w:line="360" w:lineRule="auto"/>
+        <w:ind w:left="102" w:right="116" w:firstLine="719"/>
+        <w:jc w:val="both"/>
+      </w:pPr>
+    </w:p>
+    <w:p>
+      <w:pPr>
+        <w:pStyle w:val="Corpodetexto"/>
+        <w:spacing w:line="360" w:lineRule="auto"/>
+        <w:ind w:left="102" w:right="116" w:firstLine="719"/>
+        <w:jc w:val="both"/>
+      </w:pPr>
     </w:p>
     <w:p>
       <w:pPr>
@@ -4803,10 +4851,10 @@
           <w:tab w:val="left" w:pos="643"/>
         </w:tabs>
         <w:ind w:hanging="541"/>
-        <w:jc w:val="both"/>
-      </w:pPr>
-      <w:r>
-        <w:t>Requisitos</w:t>
+      </w:pPr>
+      <w:r>
+        <w:lastRenderedPageBreak/>
+        <w:t>Interface</w:t>
       </w:r>
       <w:r>
         <w:rPr>
@@ -4815,25 +4863,7 @@
         <w:t xml:space="preserve"> </w:t>
       </w:r>
       <w:r>
-        <w:t>Funcionais</w:t>
-      </w:r>
-    </w:p>
-    <w:p>
-      <w:pPr>
-        <w:pStyle w:val="Ttulo1"/>
-        <w:numPr>
-          <w:ilvl w:val="2"/>
-          <w:numId w:val="2"/>
-        </w:numPr>
-        <w:tabs>
-          <w:tab w:val="left" w:pos="643"/>
-        </w:tabs>
-        <w:spacing w:before="159"/>
-        <w:ind w:hanging="541"/>
-        <w:jc w:val="both"/>
-      </w:pPr>
-      <w:r>
-        <w:t>Requisitos</w:t>
+        <w:t>da</w:t>
       </w:r>
       <w:r>
         <w:rPr>
@@ -4842,277 +4872,2179 @@
         <w:t xml:space="preserve"> </w:t>
       </w:r>
       <w:r>
-        <w:t>Não</w:t>
-      </w:r>
-      <w:r>
-        <w:rPr>
-          <w:spacing w:val="-1"/>
+        <w:t>Aplicação</w:t>
+      </w:r>
+    </w:p>
+    <w:p/>
+    <w:p>
+      <w:pPr>
+        <w:ind w:left="101"/>
+        <w:rPr>
+          <w:b/>
+          <w:bCs/>
+          <w:sz w:val="24"/>
+          <w:szCs w:val="24"/>
+        </w:rPr>
+      </w:pPr>
+      <w:r>
+        <w:rPr>
+          <w:b/>
+          <w:bCs/>
+          <w:sz w:val="24"/>
+          <w:szCs w:val="24"/>
+        </w:rPr>
+        <w:t>Figura 1: Tela de Login</w:t>
+      </w:r>
+      <w:r>
+        <w:rPr>
+          <w:b/>
+          <w:bCs/>
+          <w:sz w:val="24"/>
+          <w:szCs w:val="24"/>
+        </w:rPr>
+        <w:tab/>
+      </w:r>
+      <w:r>
+        <w:rPr>
+          <w:b/>
+          <w:bCs/>
+          <w:sz w:val="24"/>
+          <w:szCs w:val="24"/>
+        </w:rPr>
+        <w:tab/>
+      </w:r>
+      <w:r>
+        <w:rPr>
+          <w:b/>
+          <w:bCs/>
+          <w:sz w:val="24"/>
+          <w:szCs w:val="24"/>
+        </w:rPr>
+        <w:tab/>
+      </w:r>
+      <w:r>
+        <w:rPr>
+          <w:b/>
+          <w:bCs/>
+          <w:sz w:val="24"/>
+          <w:szCs w:val="24"/>
+        </w:rPr>
+        <w:tab/>
+      </w:r>
+      <w:r>
+        <w:rPr>
+          <w:b/>
+          <w:bCs/>
+          <w:sz w:val="24"/>
+          <w:szCs w:val="24"/>
+        </w:rPr>
+        <w:tab/>
+        <w:t>Figura 2:</w:t>
+      </w:r>
+      <w:r>
+        <w:rPr>
+          <w:b/>
+          <w:bCs/>
+          <w:sz w:val="24"/>
+          <w:szCs w:val="24"/>
+        </w:rPr>
+        <w:t xml:space="preserve"> Tela Home</w:t>
+      </w:r>
+    </w:p>
+    <w:p>
+      <w:pPr>
+        <w:ind w:left="101"/>
+        <w:rPr>
+          <w:sz w:val="24"/>
+          <w:szCs w:val="24"/>
+        </w:rPr>
+      </w:pPr>
+      <w:r>
+        <w:rPr>
+          <w:sz w:val="24"/>
+          <w:szCs w:val="24"/>
+        </w:rPr>
+        <w:t xml:space="preserve">Na figura 1 o usuário poderá escolher entre </w:t>
+      </w:r>
+      <w:r>
+        <w:rPr>
+          <w:sz w:val="24"/>
+          <w:szCs w:val="24"/>
+        </w:rPr>
+        <w:tab/>
+      </w:r>
+      <w:r>
+        <w:rPr>
+          <w:sz w:val="24"/>
+          <w:szCs w:val="24"/>
+        </w:rPr>
+        <w:tab/>
+      </w:r>
+      <w:r>
+        <w:rPr>
+          <w:sz w:val="24"/>
+          <w:szCs w:val="24"/>
+        </w:rPr>
+        <w:tab/>
+        <w:t xml:space="preserve">Na figura 2 o usuário terá acesso as </w:t>
+      </w:r>
+    </w:p>
+    <w:p>
+      <w:pPr>
+        <w:ind w:left="5756" w:hanging="5655"/>
+      </w:pPr>
+      <w:r>
+        <w:rPr>
+          <w:sz w:val="24"/>
+          <w:szCs w:val="24"/>
+        </w:rPr>
+        <w:t>se cadastrar no sistema e entrar sem cadastro</w:t>
+      </w:r>
+      <w:r>
+        <w:t>.</w:t>
+      </w:r>
+      <w:r>
+        <w:tab/>
+      </w:r>
+      <w:r>
+        <w:t>Informações das LERS por cateogoria.</w:t>
+      </w:r>
+      <w:r>
+        <w:rPr>
+          <w:noProof/>
         </w:rPr>
         <w:t xml:space="preserve"> </w:t>
       </w:r>
-      <w:r>
-        <w:t>Funcionais</w:t>
-      </w:r>
-    </w:p>
-    <w:p>
-      <w:pPr>
-        <w:spacing w:line="360" w:lineRule="auto"/>
-        <w:jc w:val="both"/>
-        <w:sectPr>
-          <w:pgSz w:w="11910" w:h="16840"/>
-          <w:pgMar w:top="2260" w:right="1020" w:bottom="1140" w:left="1600" w:header="1085" w:footer="892" w:gutter="0"/>
-          <w:cols w:space="720"/>
-        </w:sectPr>
-      </w:pPr>
-    </w:p>
-    <w:p>
-      <w:pPr>
-        <w:pStyle w:val="Corpodetexto"/>
-        <w:rPr>
-          <w:sz w:val="20"/>
-        </w:rPr>
-      </w:pPr>
-    </w:p>
-    <w:p>
-      <w:pPr>
-        <w:pStyle w:val="Corpodetexto"/>
-        <w:rPr>
-          <w:sz w:val="20"/>
-        </w:rPr>
-      </w:pPr>
-    </w:p>
-    <w:p>
-      <w:pPr>
-        <w:pStyle w:val="Corpodetexto"/>
-        <w:rPr>
-          <w:sz w:val="20"/>
-        </w:rPr>
-      </w:pPr>
-    </w:p>
-    <w:p>
-      <w:pPr>
-        <w:pStyle w:val="Corpodetexto"/>
-        <w:spacing w:before="10"/>
-        <w:rPr>
-          <w:sz w:val="25"/>
-        </w:rPr>
-      </w:pPr>
-    </w:p>
-    <w:p>
-      <w:pPr>
-        <w:pStyle w:val="Ttulo1"/>
-        <w:numPr>
-          <w:ilvl w:val="2"/>
-          <w:numId w:val="2"/>
-        </w:numPr>
-        <w:tabs>
-          <w:tab w:val="left" w:pos="643"/>
-        </w:tabs>
-        <w:ind w:hanging="541"/>
-        <w:jc w:val="both"/>
-      </w:pPr>
-      <w:r>
-        <w:t>Diagrama</w:t>
-      </w:r>
-      <w:r>
-        <w:rPr>
-          <w:spacing w:val="-1"/>
+    </w:p>
+    <w:p>
+      <w:pPr>
+        <w:ind w:left="5756" w:hanging="5655"/>
+      </w:pPr>
+    </w:p>
+    <w:p>
+      <w:pPr>
+        <w:ind w:left="5760" w:hanging="5655"/>
+      </w:pPr>
+      <w:r>
+        <w:rPr>
+          <w:noProof/>
+        </w:rPr>
+        <w:drawing>
+          <wp:inline distT="0" distB="0" distL="0" distR="0" wp14:anchorId="21A6A019" wp14:editId="45747FA8">
+            <wp:extent cx="2261337" cy="4898172"/>
+            <wp:effectExtent l="0" t="0" r="5715" b="0"/>
+            <wp:docPr id="3" name="Imagem 3"/>
+            <wp:cNvGraphicFramePr>
+              <a:graphicFrameLocks xmlns:a="http://schemas.openxmlformats.org/drawingml/2006/main" noChangeAspect="1"/>
+            </wp:cNvGraphicFramePr>
+            <a:graphic xmlns:a="http://schemas.openxmlformats.org/drawingml/2006/main">
+              <a:graphicData uri="http://schemas.openxmlformats.org/drawingml/2006/picture">
+                <pic:pic xmlns:pic="http://schemas.openxmlformats.org/drawingml/2006/picture">
+                  <pic:nvPicPr>
+                    <pic:cNvPr id="1" name=""/>
+                    <pic:cNvPicPr/>
+                  </pic:nvPicPr>
+                  <pic:blipFill>
+                    <a:blip r:embed="rId16"/>
+                    <a:stretch>
+                      <a:fillRect/>
+                    </a:stretch>
+                  </pic:blipFill>
+                  <pic:spPr>
+                    <a:xfrm>
+                      <a:off x="0" y="0"/>
+                      <a:ext cx="2270735" cy="4918528"/>
+                    </a:xfrm>
+                    <a:prstGeom prst="rect">
+                      <a:avLst/>
+                    </a:prstGeom>
+                  </pic:spPr>
+                </pic:pic>
+              </a:graphicData>
+            </a:graphic>
+          </wp:inline>
+        </w:drawing>
+      </w:r>
+      <w:r>
+        <w:tab/>
+      </w:r>
+      <w:r>
+        <w:rPr>
+          <w:noProof/>
+        </w:rPr>
+        <w:drawing>
+          <wp:inline distT="0" distB="0" distL="0" distR="0" wp14:anchorId="6370CD4A" wp14:editId="03A2C842">
+            <wp:extent cx="2225687" cy="4798234"/>
+            <wp:effectExtent l="0" t="0" r="3175" b="2540"/>
+            <wp:docPr id="1" name="Imagem 1"/>
+            <wp:cNvGraphicFramePr>
+              <a:graphicFrameLocks xmlns:a="http://schemas.openxmlformats.org/drawingml/2006/main" noChangeAspect="1"/>
+            </wp:cNvGraphicFramePr>
+            <a:graphic xmlns:a="http://schemas.openxmlformats.org/drawingml/2006/main">
+              <a:graphicData uri="http://schemas.openxmlformats.org/drawingml/2006/picture">
+                <pic:pic xmlns:pic="http://schemas.openxmlformats.org/drawingml/2006/picture">
+                  <pic:nvPicPr>
+                    <pic:cNvPr id="1" name=""/>
+                    <pic:cNvPicPr/>
+                  </pic:nvPicPr>
+                  <pic:blipFill>
+                    <a:blip r:embed="rId17"/>
+                    <a:stretch>
+                      <a:fillRect/>
+                    </a:stretch>
+                  </pic:blipFill>
+                  <pic:spPr>
+                    <a:xfrm>
+                      <a:off x="0" y="0"/>
+                      <a:ext cx="2225768" cy="4798408"/>
+                    </a:xfrm>
+                    <a:prstGeom prst="rect">
+                      <a:avLst/>
+                    </a:prstGeom>
+                  </pic:spPr>
+                </pic:pic>
+              </a:graphicData>
+            </a:graphic>
+          </wp:inline>
+        </w:drawing>
+      </w:r>
+    </w:p>
+    <w:p>
+      <w:pPr>
+        <w:ind w:left="5760" w:hanging="5040"/>
+      </w:pPr>
+      <w:r>
+        <w:t>Fon</w:t>
+      </w:r>
+      <w:r>
+        <w:t>t</w:t>
+      </w:r>
+      <w:r>
+        <w:t>e: Próprios Autores.</w:t>
+      </w:r>
+      <w:r>
+        <w:tab/>
+      </w:r>
+      <w:r>
+        <w:tab/>
+      </w:r>
+      <w:r>
+        <w:t>Fon</w:t>
+      </w:r>
+      <w:r>
+        <w:t>t</w:t>
+      </w:r>
+      <w:r>
+        <w:t>e: Próprios Autores.</w:t>
+      </w:r>
+    </w:p>
+    <w:p>
+      <w:pPr>
+        <w:ind w:firstLine="720"/>
+      </w:pPr>
+    </w:p>
+    <w:p>
+      <w:pPr>
+        <w:ind w:firstLine="720"/>
+      </w:pPr>
+    </w:p>
+    <w:p>
+      <w:pPr>
+        <w:ind w:firstLine="720"/>
+      </w:pPr>
+    </w:p>
+    <w:p>
+      <w:pPr>
+        <w:ind w:firstLine="720"/>
+      </w:pPr>
+    </w:p>
+    <w:p>
+      <w:pPr>
+        <w:ind w:firstLine="720"/>
+      </w:pPr>
+    </w:p>
+    <w:p>
+      <w:pPr>
+        <w:ind w:firstLine="720"/>
+      </w:pPr>
+    </w:p>
+    <w:p>
+      <w:pPr>
+        <w:ind w:firstLine="720"/>
+      </w:pPr>
+    </w:p>
+    <w:p>
+      <w:pPr>
+        <w:ind w:firstLine="720"/>
+      </w:pPr>
+    </w:p>
+    <w:p>
+      <w:pPr>
+        <w:ind w:firstLine="720"/>
+      </w:pPr>
+    </w:p>
+    <w:p>
+      <w:pPr>
+        <w:ind w:firstLine="720"/>
+      </w:pPr>
+    </w:p>
+    <w:p>
+      <w:pPr>
+        <w:ind w:firstLine="720"/>
+      </w:pPr>
+    </w:p>
+    <w:p>
+      <w:pPr>
+        <w:ind w:firstLine="720"/>
+      </w:pPr>
+    </w:p>
+    <w:p>
+      <w:pPr>
+        <w:ind w:firstLine="720"/>
+      </w:pPr>
+    </w:p>
+    <w:p>
+      <w:pPr>
+        <w:ind w:firstLine="720"/>
+      </w:pPr>
+    </w:p>
+    <w:p/>
+    <w:p>
+      <w:pPr>
+        <w:ind w:left="101"/>
+        <w:rPr>
+          <w:b/>
+          <w:bCs/>
+          <w:sz w:val="24"/>
+          <w:szCs w:val="24"/>
+        </w:rPr>
+      </w:pPr>
+      <w:r>
+        <w:rPr>
+          <w:b/>
+          <w:bCs/>
+          <w:sz w:val="24"/>
+          <w:szCs w:val="24"/>
+        </w:rPr>
+        <w:lastRenderedPageBreak/>
+        <w:t xml:space="preserve">Figura </w:t>
+      </w:r>
+      <w:r>
+        <w:rPr>
+          <w:b/>
+          <w:bCs/>
+          <w:sz w:val="24"/>
+          <w:szCs w:val="24"/>
+        </w:rPr>
+        <w:t>3</w:t>
+      </w:r>
+      <w:r>
+        <w:rPr>
+          <w:b/>
+          <w:bCs/>
+          <w:sz w:val="24"/>
+          <w:szCs w:val="24"/>
+        </w:rPr>
+        <w:t xml:space="preserve">: Tela de </w:t>
+      </w:r>
+      <w:r>
+        <w:rPr>
+          <w:b/>
+          <w:bCs/>
+          <w:sz w:val="24"/>
+          <w:szCs w:val="24"/>
+        </w:rPr>
+        <w:t>Procurar</w:t>
+      </w:r>
+      <w:r>
+        <w:rPr>
+          <w:b/>
+          <w:bCs/>
+          <w:sz w:val="24"/>
+          <w:szCs w:val="24"/>
+        </w:rPr>
+        <w:tab/>
+      </w:r>
+      <w:r>
+        <w:rPr>
+          <w:b/>
+          <w:bCs/>
+          <w:sz w:val="24"/>
+          <w:szCs w:val="24"/>
+        </w:rPr>
+        <w:tab/>
+      </w:r>
+      <w:r>
+        <w:rPr>
+          <w:b/>
+          <w:bCs/>
+          <w:sz w:val="24"/>
+          <w:szCs w:val="24"/>
+        </w:rPr>
+        <w:tab/>
+      </w:r>
+      <w:r>
+        <w:rPr>
+          <w:b/>
+          <w:bCs/>
+          <w:sz w:val="24"/>
+          <w:szCs w:val="24"/>
+        </w:rPr>
+        <w:tab/>
+      </w:r>
+      <w:r>
+        <w:rPr>
+          <w:b/>
+          <w:bCs/>
+          <w:sz w:val="24"/>
+          <w:szCs w:val="24"/>
+        </w:rPr>
+        <w:tab/>
+        <w:t xml:space="preserve">Figura </w:t>
+      </w:r>
+      <w:r>
+        <w:rPr>
+          <w:b/>
+          <w:bCs/>
+          <w:sz w:val="24"/>
+          <w:szCs w:val="24"/>
+        </w:rPr>
+        <w:t>4</w:t>
+      </w:r>
+      <w:r>
+        <w:rPr>
+          <w:b/>
+          <w:bCs/>
+          <w:sz w:val="24"/>
+          <w:szCs w:val="24"/>
+        </w:rPr>
+        <w:t xml:space="preserve">: Tela </w:t>
+      </w:r>
+      <w:r>
+        <w:rPr>
+          <w:b/>
+          <w:bCs/>
+          <w:sz w:val="24"/>
+          <w:szCs w:val="24"/>
+        </w:rPr>
+        <w:t>Cronômetro</w:t>
+      </w:r>
+    </w:p>
+    <w:p>
+      <w:pPr>
+        <w:ind w:left="101"/>
+        <w:rPr>
+          <w:sz w:val="24"/>
+          <w:szCs w:val="24"/>
+        </w:rPr>
+      </w:pPr>
+      <w:r>
+        <w:rPr>
+          <w:sz w:val="24"/>
+          <w:szCs w:val="24"/>
+        </w:rPr>
+        <w:t xml:space="preserve">Na figura </w:t>
+      </w:r>
+      <w:r>
+        <w:rPr>
+          <w:sz w:val="24"/>
+          <w:szCs w:val="24"/>
+        </w:rPr>
+        <w:t>3</w:t>
+      </w:r>
+      <w:r>
+        <w:rPr>
+          <w:sz w:val="24"/>
+          <w:szCs w:val="24"/>
+        </w:rPr>
+        <w:t xml:space="preserve"> o usuário poderá </w:t>
+      </w:r>
+      <w:r>
+        <w:rPr>
+          <w:sz w:val="24"/>
+          <w:szCs w:val="24"/>
+        </w:rPr>
+        <w:t>procurar uma</w:t>
+      </w:r>
+      <w:r>
+        <w:rPr>
+          <w:sz w:val="24"/>
+          <w:szCs w:val="24"/>
         </w:rPr>
         <w:t xml:space="preserve"> </w:t>
       </w:r>
       <w:r>
-        <w:t>de</w:t>
-      </w:r>
-      <w:r>
-        <w:rPr>
-          <w:spacing w:val="-1"/>
-        </w:rPr>
+        <w:rPr>
+          <w:sz w:val="24"/>
+          <w:szCs w:val="24"/>
+        </w:rPr>
+        <w:tab/>
+      </w:r>
+      <w:r>
+        <w:rPr>
+          <w:sz w:val="24"/>
+          <w:szCs w:val="24"/>
+        </w:rPr>
+        <w:tab/>
+      </w:r>
+      <w:r>
+        <w:rPr>
+          <w:sz w:val="24"/>
+          <w:szCs w:val="24"/>
+        </w:rPr>
+        <w:tab/>
+        <w:t xml:space="preserve">Na figura </w:t>
+      </w:r>
+      <w:r>
+        <w:rPr>
+          <w:sz w:val="24"/>
+          <w:szCs w:val="24"/>
+        </w:rPr>
+        <w:t xml:space="preserve">4 </w:t>
+      </w:r>
+      <w:r>
+        <w:rPr>
+          <w:sz w:val="24"/>
+          <w:szCs w:val="24"/>
+        </w:rPr>
+        <w:t xml:space="preserve">o usuário </w:t>
+      </w:r>
+      <w:r>
+        <w:rPr>
+          <w:sz w:val="24"/>
+          <w:szCs w:val="24"/>
+        </w:rPr>
+        <w:t xml:space="preserve">poderá </w:t>
+      </w:r>
+      <w:r>
+        <w:rPr>
+          <w:sz w:val="24"/>
+          <w:szCs w:val="24"/>
+        </w:rPr>
+        <w:t>específica, além de poder escolher</w:t>
+      </w:r>
+      <w:r>
+        <w:rPr>
+          <w:sz w:val="24"/>
+          <w:szCs w:val="24"/>
+        </w:rPr>
+        <w:tab/>
+      </w:r>
+      <w:r>
+        <w:rPr>
+          <w:sz w:val="24"/>
+          <w:szCs w:val="24"/>
+        </w:rPr>
+        <w:tab/>
+      </w:r>
+      <w:r>
+        <w:rPr>
+          <w:sz w:val="24"/>
+          <w:szCs w:val="24"/>
+        </w:rPr>
+        <w:tab/>
+      </w:r>
+      <w:r>
+        <w:rPr>
+          <w:sz w:val="24"/>
+          <w:szCs w:val="24"/>
+        </w:rPr>
+        <w:tab/>
+        <w:t>definir um timer para alerta-lo</w:t>
+      </w:r>
+    </w:p>
+    <w:p>
+      <w:pPr>
+        <w:ind w:left="5756" w:hanging="5655"/>
+      </w:pPr>
+      <w:r>
+        <w:rPr>
+          <w:sz w:val="24"/>
+          <w:szCs w:val="24"/>
+        </w:rPr>
+        <w:t>alongamentos e rotinas de exercícios.</w:t>
+      </w:r>
+      <w:r>
+        <w:tab/>
+      </w:r>
+      <w:r>
+        <w:t>para realizar uma pausa.</w:t>
+      </w:r>
+      <w:r>
         <w:t xml:space="preserve"> </w:t>
       </w:r>
-      <w:r>
-        <w:t>Caso de</w:t>
-      </w:r>
-      <w:r>
-        <w:rPr>
-          <w:spacing w:val="-1"/>
+    </w:p>
+    <w:p>
+      <w:pPr>
+        <w:ind w:left="5756" w:hanging="5655"/>
+        <w:rPr>
+          <w:sz w:val="20"/>
+        </w:rPr>
+      </w:pPr>
+      <w:r>
+        <w:rPr>
+          <w:noProof/>
+        </w:rPr>
+        <w:drawing>
+          <wp:inline distT="0" distB="0" distL="0" distR="0" wp14:anchorId="1B6C5A85" wp14:editId="5027D639">
+            <wp:extent cx="2203995" cy="4799487"/>
+            <wp:effectExtent l="0" t="0" r="6350" b="1270"/>
+            <wp:docPr id="4" name="Imagem 4"/>
+            <wp:cNvGraphicFramePr>
+              <a:graphicFrameLocks xmlns:a="http://schemas.openxmlformats.org/drawingml/2006/main" noChangeAspect="1"/>
+            </wp:cNvGraphicFramePr>
+            <a:graphic xmlns:a="http://schemas.openxmlformats.org/drawingml/2006/main">
+              <a:graphicData uri="http://schemas.openxmlformats.org/drawingml/2006/picture">
+                <pic:pic xmlns:pic="http://schemas.openxmlformats.org/drawingml/2006/picture">
+                  <pic:nvPicPr>
+                    <pic:cNvPr id="1" name=""/>
+                    <pic:cNvPicPr/>
+                  </pic:nvPicPr>
+                  <pic:blipFill>
+                    <a:blip r:embed="rId18"/>
+                    <a:stretch>
+                      <a:fillRect/>
+                    </a:stretch>
+                  </pic:blipFill>
+                  <pic:spPr>
+                    <a:xfrm>
+                      <a:off x="0" y="0"/>
+                      <a:ext cx="2233537" cy="4863819"/>
+                    </a:xfrm>
+                    <a:prstGeom prst="rect">
+                      <a:avLst/>
+                    </a:prstGeom>
+                  </pic:spPr>
+                </pic:pic>
+              </a:graphicData>
+            </a:graphic>
+          </wp:inline>
+        </w:drawing>
+      </w:r>
+      <w:r>
+        <w:rPr>
+          <w:noProof/>
         </w:rPr>
         <w:t xml:space="preserve"> </w:t>
       </w:r>
       <w:r>
-        <w:t>Uso</w:t>
-      </w:r>
-    </w:p>
-    <w:p>
-      <w:pPr>
-        <w:pStyle w:val="Corpodetexto"/>
-        <w:spacing w:before="11"/>
-        <w:rPr>
-          <w:b/>
-          <w:sz w:val="15"/>
-        </w:rPr>
-      </w:pPr>
-    </w:p>
-    <w:p>
-      <w:pPr>
-        <w:spacing w:before="158"/>
-        <w:ind w:left="2982"/>
-        <w:rPr>
-          <w:b/>
-          <w:sz w:val="24"/>
-        </w:rPr>
-      </w:pPr>
-      <w:r>
-        <w:rPr>
-          <w:b/>
-          <w:sz w:val="24"/>
-        </w:rPr>
-        <w:t>Fonte:</w:t>
-      </w:r>
-      <w:r>
-        <w:rPr>
-          <w:b/>
-          <w:spacing w:val="-2"/>
-          <w:sz w:val="24"/>
+        <w:rPr>
+          <w:noProof/>
+        </w:rPr>
+        <w:tab/>
+      </w:r>
+      <w:r>
+        <w:rPr>
+          <w:noProof/>
+        </w:rPr>
+        <w:tab/>
+      </w:r>
+      <w:r>
+        <w:rPr>
+          <w:noProof/>
+        </w:rPr>
+        <w:drawing>
+          <wp:inline distT="0" distB="0" distL="0" distR="0" wp14:anchorId="635CD2F8" wp14:editId="7B165CD7">
+            <wp:extent cx="2143262" cy="4688385"/>
+            <wp:effectExtent l="0" t="0" r="9525" b="0"/>
+            <wp:docPr id="5" name="Imagem 5"/>
+            <wp:cNvGraphicFramePr>
+              <a:graphicFrameLocks xmlns:a="http://schemas.openxmlformats.org/drawingml/2006/main" noChangeAspect="1"/>
+            </wp:cNvGraphicFramePr>
+            <a:graphic xmlns:a="http://schemas.openxmlformats.org/drawingml/2006/main">
+              <a:graphicData uri="http://schemas.openxmlformats.org/drawingml/2006/picture">
+                <pic:pic xmlns:pic="http://schemas.openxmlformats.org/drawingml/2006/picture">
+                  <pic:nvPicPr>
+                    <pic:cNvPr id="1" name=""/>
+                    <pic:cNvPicPr/>
+                  </pic:nvPicPr>
+                  <pic:blipFill>
+                    <a:blip r:embed="rId19"/>
+                    <a:stretch>
+                      <a:fillRect/>
+                    </a:stretch>
+                  </pic:blipFill>
+                  <pic:spPr>
+                    <a:xfrm>
+                      <a:off x="0" y="0"/>
+                      <a:ext cx="2160322" cy="4725704"/>
+                    </a:xfrm>
+                    <a:prstGeom prst="rect">
+                      <a:avLst/>
+                    </a:prstGeom>
+                  </pic:spPr>
+                </pic:pic>
+              </a:graphicData>
+            </a:graphic>
+          </wp:inline>
+        </w:drawing>
+      </w:r>
+      <w:r>
+        <w:rPr>
+          <w:noProof/>
+        </w:rPr>
+        <w:tab/>
+      </w:r>
+      <w:r>
+        <w:rPr>
+          <w:noProof/>
+        </w:rPr>
+        <w:tab/>
+      </w:r>
+    </w:p>
+    <w:p>
+      <w:pPr>
+        <w:ind w:left="5760" w:hanging="5040"/>
+      </w:pPr>
+      <w:r>
+        <w:t>Fonte: Próprios Autores.</w:t>
+      </w:r>
+      <w:r>
+        <w:tab/>
+      </w:r>
+      <w:r>
+        <w:tab/>
+        <w:t>Fonte: Próprios Autores.</w:t>
+      </w:r>
+    </w:p>
+    <w:p>
+      <w:pPr>
+        <w:pStyle w:val="Corpodetexto"/>
+        <w:rPr>
+          <w:sz w:val="20"/>
+        </w:rPr>
+      </w:pPr>
+    </w:p>
+    <w:p>
+      <w:pPr>
+        <w:pStyle w:val="Corpodetexto"/>
+        <w:rPr>
+          <w:sz w:val="20"/>
+        </w:rPr>
+      </w:pPr>
+    </w:p>
+    <w:p>
+      <w:pPr>
+        <w:pStyle w:val="Corpodetexto"/>
+        <w:rPr>
+          <w:sz w:val="20"/>
+        </w:rPr>
+      </w:pPr>
+    </w:p>
+    <w:p>
+      <w:pPr>
+        <w:pStyle w:val="Corpodetexto"/>
+        <w:rPr>
+          <w:sz w:val="20"/>
+        </w:rPr>
+      </w:pPr>
+    </w:p>
+    <w:p>
+      <w:pPr>
+        <w:pStyle w:val="Corpodetexto"/>
+        <w:rPr>
+          <w:sz w:val="20"/>
+        </w:rPr>
+      </w:pPr>
+    </w:p>
+    <w:p>
+      <w:pPr>
+        <w:pStyle w:val="Corpodetexto"/>
+        <w:rPr>
+          <w:sz w:val="20"/>
+        </w:rPr>
+      </w:pPr>
+    </w:p>
+    <w:p>
+      <w:pPr>
+        <w:pStyle w:val="Corpodetexto"/>
+        <w:rPr>
+          <w:sz w:val="20"/>
+        </w:rPr>
+      </w:pPr>
+    </w:p>
+    <w:p>
+      <w:pPr>
+        <w:pStyle w:val="Corpodetexto"/>
+        <w:rPr>
+          <w:sz w:val="20"/>
+        </w:rPr>
+      </w:pPr>
+    </w:p>
+    <w:p>
+      <w:pPr>
+        <w:pStyle w:val="Corpodetexto"/>
+        <w:rPr>
+          <w:sz w:val="20"/>
+        </w:rPr>
+      </w:pPr>
+    </w:p>
+    <w:p>
+      <w:pPr>
+        <w:pStyle w:val="Corpodetexto"/>
+        <w:rPr>
+          <w:sz w:val="20"/>
+        </w:rPr>
+      </w:pPr>
+    </w:p>
+    <w:p>
+      <w:pPr>
+        <w:pStyle w:val="Corpodetexto"/>
+        <w:rPr>
+          <w:sz w:val="20"/>
+        </w:rPr>
+      </w:pPr>
+    </w:p>
+    <w:p>
+      <w:pPr>
+        <w:pStyle w:val="Corpodetexto"/>
+        <w:rPr>
+          <w:sz w:val="20"/>
+        </w:rPr>
+      </w:pPr>
+    </w:p>
+    <w:p>
+      <w:pPr>
+        <w:pStyle w:val="Corpodetexto"/>
+        <w:rPr>
+          <w:sz w:val="20"/>
+        </w:rPr>
+      </w:pPr>
+    </w:p>
+    <w:p>
+      <w:pPr>
+        <w:pStyle w:val="Corpodetexto"/>
+        <w:rPr>
+          <w:sz w:val="20"/>
+        </w:rPr>
+      </w:pPr>
+    </w:p>
+    <w:p>
+      <w:pPr>
+        <w:pStyle w:val="Corpodetexto"/>
+        <w:rPr>
+          <w:sz w:val="20"/>
+        </w:rPr>
+      </w:pPr>
+    </w:p>
+    <w:p>
+      <w:pPr>
+        <w:pStyle w:val="Corpodetexto"/>
+        <w:rPr>
+          <w:sz w:val="20"/>
+        </w:rPr>
+      </w:pPr>
+    </w:p>
+    <w:p>
+      <w:pPr>
+        <w:pStyle w:val="Corpodetexto"/>
+        <w:rPr>
+          <w:sz w:val="20"/>
+        </w:rPr>
+      </w:pPr>
+    </w:p>
+    <w:p>
+      <w:pPr>
+        <w:ind w:firstLine="720"/>
+      </w:pPr>
+    </w:p>
+    <w:p>
+      <w:pPr>
+        <w:ind w:left="101"/>
+        <w:rPr>
+          <w:b/>
+          <w:bCs/>
+          <w:sz w:val="24"/>
+          <w:szCs w:val="24"/>
+        </w:rPr>
+      </w:pPr>
+      <w:r>
+        <w:rPr>
+          <w:b/>
+          <w:bCs/>
+          <w:sz w:val="24"/>
+          <w:szCs w:val="24"/>
+        </w:rPr>
+        <w:lastRenderedPageBreak/>
+        <w:t xml:space="preserve">Figura </w:t>
+      </w:r>
+      <w:r>
+        <w:rPr>
+          <w:b/>
+          <w:bCs/>
+          <w:sz w:val="24"/>
+          <w:szCs w:val="24"/>
+        </w:rPr>
+        <w:t>5</w:t>
+      </w:r>
+      <w:r>
+        <w:rPr>
+          <w:b/>
+          <w:bCs/>
+          <w:sz w:val="24"/>
+          <w:szCs w:val="24"/>
+        </w:rPr>
+        <w:t xml:space="preserve">: Tela de </w:t>
+      </w:r>
+      <w:r>
+        <w:rPr>
+          <w:b/>
+          <w:bCs/>
+          <w:sz w:val="24"/>
+          <w:szCs w:val="24"/>
+        </w:rPr>
+        <w:t>Perfil</w:t>
+      </w:r>
+      <w:r>
+        <w:rPr>
+          <w:b/>
+          <w:bCs/>
+          <w:sz w:val="24"/>
+          <w:szCs w:val="24"/>
+        </w:rPr>
+        <w:tab/>
+      </w:r>
+      <w:r>
+        <w:rPr>
+          <w:b/>
+          <w:bCs/>
+          <w:sz w:val="24"/>
+          <w:szCs w:val="24"/>
+        </w:rPr>
+        <w:tab/>
+      </w:r>
+      <w:r>
+        <w:rPr>
+          <w:b/>
+          <w:bCs/>
+          <w:sz w:val="24"/>
+          <w:szCs w:val="24"/>
+        </w:rPr>
+        <w:tab/>
+      </w:r>
+      <w:r>
+        <w:rPr>
+          <w:b/>
+          <w:bCs/>
+          <w:sz w:val="24"/>
+          <w:szCs w:val="24"/>
+        </w:rPr>
+        <w:tab/>
+      </w:r>
+      <w:r>
+        <w:rPr>
+          <w:b/>
+          <w:bCs/>
+          <w:sz w:val="24"/>
+          <w:szCs w:val="24"/>
+        </w:rPr>
+        <w:tab/>
+      </w:r>
+      <w:r>
+        <w:rPr>
+          <w:b/>
+          <w:bCs/>
+          <w:sz w:val="24"/>
+          <w:szCs w:val="24"/>
+        </w:rPr>
+        <w:t xml:space="preserve">Figura </w:t>
+      </w:r>
+      <w:r>
+        <w:rPr>
+          <w:b/>
+          <w:bCs/>
+          <w:sz w:val="24"/>
+          <w:szCs w:val="24"/>
+        </w:rPr>
+        <w:t>6</w:t>
+      </w:r>
+      <w:r>
+        <w:rPr>
+          <w:b/>
+          <w:bCs/>
+          <w:sz w:val="24"/>
+          <w:szCs w:val="24"/>
+        </w:rPr>
+        <w:t xml:space="preserve">: Tela </w:t>
+      </w:r>
+      <w:r>
+        <w:rPr>
+          <w:b/>
+          <w:bCs/>
+          <w:sz w:val="24"/>
+          <w:szCs w:val="24"/>
+        </w:rPr>
+        <w:t>Diário (Mês)</w:t>
+      </w:r>
+    </w:p>
+    <w:p>
+      <w:pPr>
+        <w:ind w:left="101"/>
+        <w:rPr>
+          <w:sz w:val="24"/>
+          <w:szCs w:val="24"/>
+        </w:rPr>
+      </w:pPr>
+      <w:r>
+        <w:rPr>
+          <w:sz w:val="24"/>
+          <w:szCs w:val="24"/>
+        </w:rPr>
+        <w:t xml:space="preserve">Na figura </w:t>
+      </w:r>
+      <w:r>
+        <w:rPr>
+          <w:sz w:val="24"/>
+          <w:szCs w:val="24"/>
+        </w:rPr>
+        <w:t>5</w:t>
+      </w:r>
+      <w:r>
+        <w:rPr>
+          <w:sz w:val="24"/>
+          <w:szCs w:val="24"/>
+        </w:rPr>
+        <w:t xml:space="preserve"> o usuário poderá </w:t>
+      </w:r>
+      <w:r>
+        <w:rPr>
+          <w:sz w:val="24"/>
+          <w:szCs w:val="24"/>
+        </w:rPr>
+        <w:t>visualizar</w:t>
+      </w:r>
+      <w:r>
+        <w:rPr>
+          <w:sz w:val="24"/>
+          <w:szCs w:val="24"/>
+        </w:rPr>
+        <w:tab/>
+      </w:r>
+      <w:r>
+        <w:rPr>
+          <w:sz w:val="24"/>
+          <w:szCs w:val="24"/>
+        </w:rPr>
+        <w:tab/>
+      </w:r>
+      <w:r>
+        <w:rPr>
+          <w:sz w:val="24"/>
+          <w:szCs w:val="24"/>
+        </w:rPr>
+        <w:tab/>
+        <w:t xml:space="preserve">Na figura </w:t>
+      </w:r>
+      <w:r>
+        <w:rPr>
+          <w:sz w:val="24"/>
+          <w:szCs w:val="24"/>
+        </w:rPr>
+        <w:t xml:space="preserve">6 </w:t>
+      </w:r>
+      <w:r>
+        <w:rPr>
+          <w:sz w:val="24"/>
+          <w:szCs w:val="24"/>
+        </w:rPr>
+        <w:t xml:space="preserve">o usuário poderá, </w:t>
+      </w:r>
+    </w:p>
+    <w:p>
+      <w:pPr>
+        <w:ind w:left="5756" w:hanging="5655"/>
+      </w:pPr>
+      <w:r>
+        <w:rPr>
+          <w:sz w:val="24"/>
+          <w:szCs w:val="24"/>
+        </w:rPr>
+        <w:t>o seu perfil e configurar o aplicativo</w:t>
+      </w:r>
+      <w:r>
+        <w:rPr>
+          <w:sz w:val="24"/>
+          <w:szCs w:val="24"/>
+        </w:rPr>
+        <w:t>.</w:t>
+      </w:r>
+      <w:r>
+        <w:tab/>
+      </w:r>
+      <w:r>
+        <w:rPr>
+          <w:sz w:val="24"/>
+          <w:szCs w:val="24"/>
+        </w:rPr>
+        <w:t>visualizar os</w:t>
+      </w:r>
+      <w:r>
+        <w:rPr>
+          <w:sz w:val="24"/>
+          <w:szCs w:val="24"/>
+        </w:rPr>
+        <w:t xml:space="preserve"> alongamentos realizados no mês</w:t>
+      </w:r>
+      <w:r>
+        <w:rPr>
+          <w:sz w:val="24"/>
+          <w:szCs w:val="24"/>
+        </w:rPr>
+        <w:t xml:space="preserve">. </w:t>
+      </w:r>
+    </w:p>
+    <w:p>
+      <w:pPr>
+        <w:pStyle w:val="Corpodetexto"/>
+        <w:rPr>
+          <w:sz w:val="20"/>
+        </w:rPr>
+      </w:pPr>
+      <w:r>
+        <w:rPr>
+          <w:noProof/>
+        </w:rPr>
+        <w:drawing>
+          <wp:inline distT="0" distB="0" distL="0" distR="0" wp14:anchorId="1B9B7FAC" wp14:editId="6BF8FAA1">
+            <wp:extent cx="2147776" cy="4705434"/>
+            <wp:effectExtent l="0" t="0" r="5080" b="0"/>
+            <wp:docPr id="6" name="Imagem 6"/>
+            <wp:cNvGraphicFramePr>
+              <a:graphicFrameLocks xmlns:a="http://schemas.openxmlformats.org/drawingml/2006/main" noChangeAspect="1"/>
+            </wp:cNvGraphicFramePr>
+            <a:graphic xmlns:a="http://schemas.openxmlformats.org/drawingml/2006/main">
+              <a:graphicData uri="http://schemas.openxmlformats.org/drawingml/2006/picture">
+                <pic:pic xmlns:pic="http://schemas.openxmlformats.org/drawingml/2006/picture">
+                  <pic:nvPicPr>
+                    <pic:cNvPr id="1" name=""/>
+                    <pic:cNvPicPr/>
+                  </pic:nvPicPr>
+                  <pic:blipFill>
+                    <a:blip r:embed="rId20"/>
+                    <a:stretch>
+                      <a:fillRect/>
+                    </a:stretch>
+                  </pic:blipFill>
+                  <pic:spPr>
+                    <a:xfrm>
+                      <a:off x="0" y="0"/>
+                      <a:ext cx="2181568" cy="4779467"/>
+                    </a:xfrm>
+                    <a:prstGeom prst="rect">
+                      <a:avLst/>
+                    </a:prstGeom>
+                  </pic:spPr>
+                </pic:pic>
+              </a:graphicData>
+            </a:graphic>
+          </wp:inline>
+        </w:drawing>
+      </w:r>
+      <w:r>
+        <w:rPr>
+          <w:sz w:val="20"/>
+        </w:rPr>
+        <w:tab/>
+      </w:r>
+      <w:r>
+        <w:rPr>
+          <w:sz w:val="20"/>
+        </w:rPr>
+        <w:tab/>
+      </w:r>
+      <w:r>
+        <w:rPr>
+          <w:sz w:val="20"/>
+        </w:rPr>
+        <w:tab/>
+      </w:r>
+      <w:r>
+        <w:rPr>
+          <w:sz w:val="20"/>
+        </w:rPr>
+        <w:tab/>
+      </w:r>
+      <w:r>
+        <w:rPr>
+          <w:noProof/>
+        </w:rPr>
+        <w:drawing>
+          <wp:inline distT="0" distB="0" distL="0" distR="0" wp14:anchorId="3CE224CE" wp14:editId="0E9BE639">
+            <wp:extent cx="2157819" cy="4678889"/>
+            <wp:effectExtent l="0" t="0" r="0" b="7620"/>
+            <wp:docPr id="8" name="Imagem 8"/>
+            <wp:cNvGraphicFramePr>
+              <a:graphicFrameLocks xmlns:a="http://schemas.openxmlformats.org/drawingml/2006/main" noChangeAspect="1"/>
+            </wp:cNvGraphicFramePr>
+            <a:graphic xmlns:a="http://schemas.openxmlformats.org/drawingml/2006/main">
+              <a:graphicData uri="http://schemas.openxmlformats.org/drawingml/2006/picture">
+                <pic:pic xmlns:pic="http://schemas.openxmlformats.org/drawingml/2006/picture">
+                  <pic:nvPicPr>
+                    <pic:cNvPr id="1" name=""/>
+                    <pic:cNvPicPr/>
+                  </pic:nvPicPr>
+                  <pic:blipFill>
+                    <a:blip r:embed="rId21"/>
+                    <a:stretch>
+                      <a:fillRect/>
+                    </a:stretch>
+                  </pic:blipFill>
+                  <pic:spPr>
+                    <a:xfrm>
+                      <a:off x="0" y="0"/>
+                      <a:ext cx="2159817" cy="4683222"/>
+                    </a:xfrm>
+                    <a:prstGeom prst="rect">
+                      <a:avLst/>
+                    </a:prstGeom>
+                  </pic:spPr>
+                </pic:pic>
+              </a:graphicData>
+            </a:graphic>
+          </wp:inline>
+        </w:drawing>
+      </w:r>
+    </w:p>
+    <w:p>
+      <w:pPr>
+        <w:pStyle w:val="Corpodetexto"/>
+        <w:rPr>
+          <w:sz w:val="20"/>
+        </w:rPr>
+      </w:pPr>
+    </w:p>
+    <w:p>
+      <w:pPr>
+        <w:ind w:left="5760" w:hanging="5040"/>
+      </w:pPr>
+      <w:r>
+        <w:t>Fonte: Próprios Autores.</w:t>
+      </w:r>
+      <w:r>
+        <w:tab/>
+      </w:r>
+      <w:r>
+        <w:tab/>
+        <w:t>Fonte: Próprios Autores.</w:t>
+      </w:r>
+    </w:p>
+    <w:p>
+      <w:pPr>
+        <w:pStyle w:val="Corpodetexto"/>
+        <w:rPr>
+          <w:sz w:val="20"/>
+        </w:rPr>
+      </w:pPr>
+    </w:p>
+    <w:p>
+      <w:pPr>
+        <w:pStyle w:val="Corpodetexto"/>
+        <w:rPr>
+          <w:sz w:val="20"/>
+        </w:rPr>
+      </w:pPr>
+    </w:p>
+    <w:p>
+      <w:pPr>
+        <w:pStyle w:val="Corpodetexto"/>
+        <w:rPr>
+          <w:sz w:val="20"/>
+        </w:rPr>
+      </w:pPr>
+    </w:p>
+    <w:p>
+      <w:pPr>
+        <w:pStyle w:val="Corpodetexto"/>
+        <w:rPr>
+          <w:sz w:val="20"/>
+        </w:rPr>
+      </w:pPr>
+    </w:p>
+    <w:p>
+      <w:pPr>
+        <w:pStyle w:val="Corpodetexto"/>
+        <w:rPr>
+          <w:sz w:val="20"/>
+        </w:rPr>
+      </w:pPr>
+    </w:p>
+    <w:p>
+      <w:pPr>
+        <w:pStyle w:val="Corpodetexto"/>
+        <w:rPr>
+          <w:sz w:val="20"/>
+        </w:rPr>
+      </w:pPr>
+    </w:p>
+    <w:p>
+      <w:pPr>
+        <w:pStyle w:val="Corpodetexto"/>
+        <w:rPr>
+          <w:sz w:val="20"/>
+        </w:rPr>
+      </w:pPr>
+    </w:p>
+    <w:p>
+      <w:pPr>
+        <w:pStyle w:val="Corpodetexto"/>
+        <w:rPr>
+          <w:sz w:val="20"/>
+        </w:rPr>
+      </w:pPr>
+    </w:p>
+    <w:p>
+      <w:pPr>
+        <w:pStyle w:val="Corpodetexto"/>
+        <w:rPr>
+          <w:sz w:val="20"/>
+        </w:rPr>
+      </w:pPr>
+    </w:p>
+    <w:p>
+      <w:pPr>
+        <w:pStyle w:val="Corpodetexto"/>
+        <w:rPr>
+          <w:sz w:val="20"/>
+        </w:rPr>
+      </w:pPr>
+    </w:p>
+    <w:p>
+      <w:pPr>
+        <w:pStyle w:val="Corpodetexto"/>
+        <w:rPr>
+          <w:sz w:val="20"/>
+        </w:rPr>
+      </w:pPr>
+    </w:p>
+    <w:p>
+      <w:pPr>
+        <w:pStyle w:val="Corpodetexto"/>
+        <w:rPr>
+          <w:sz w:val="20"/>
+        </w:rPr>
+      </w:pPr>
+    </w:p>
+    <w:p>
+      <w:pPr>
+        <w:pStyle w:val="Corpodetexto"/>
+        <w:rPr>
+          <w:sz w:val="20"/>
+        </w:rPr>
+      </w:pPr>
+    </w:p>
+    <w:p>
+      <w:pPr>
+        <w:pStyle w:val="Corpodetexto"/>
+        <w:rPr>
+          <w:sz w:val="20"/>
+        </w:rPr>
+      </w:pPr>
+    </w:p>
+    <w:p>
+      <w:pPr>
+        <w:pStyle w:val="Corpodetexto"/>
+        <w:rPr>
+          <w:sz w:val="20"/>
+        </w:rPr>
+      </w:pPr>
+    </w:p>
+    <w:p>
+      <w:pPr>
+        <w:pStyle w:val="Corpodetexto"/>
+        <w:rPr>
+          <w:sz w:val="20"/>
+        </w:rPr>
+      </w:pPr>
+    </w:p>
+    <w:p>
+      <w:pPr>
+        <w:pStyle w:val="Corpodetexto"/>
+        <w:rPr>
+          <w:sz w:val="20"/>
+        </w:rPr>
+      </w:pPr>
+    </w:p>
+    <w:p>
+      <w:pPr>
+        <w:pStyle w:val="Corpodetexto"/>
+        <w:rPr>
+          <w:sz w:val="20"/>
+        </w:rPr>
+      </w:pPr>
+    </w:p>
+    <w:p>
+      <w:pPr>
+        <w:pStyle w:val="Corpodetexto"/>
+        <w:rPr>
+          <w:sz w:val="20"/>
+        </w:rPr>
+      </w:pPr>
+    </w:p>
+    <w:p>
+      <w:pPr>
+        <w:pStyle w:val="Corpodetexto"/>
+        <w:rPr>
+          <w:sz w:val="20"/>
+        </w:rPr>
+      </w:pPr>
+    </w:p>
+    <w:p>
+      <w:pPr>
+        <w:ind w:left="101"/>
+        <w:rPr>
+          <w:b/>
+          <w:bCs/>
+          <w:sz w:val="24"/>
+          <w:szCs w:val="24"/>
+        </w:rPr>
+      </w:pPr>
+      <w:r>
+        <w:rPr>
+          <w:b/>
+          <w:bCs/>
+          <w:sz w:val="24"/>
+          <w:szCs w:val="24"/>
+        </w:rPr>
+        <w:t xml:space="preserve">Figura </w:t>
+      </w:r>
+      <w:r>
+        <w:rPr>
+          <w:b/>
+          <w:bCs/>
+          <w:sz w:val="24"/>
+          <w:szCs w:val="24"/>
+        </w:rPr>
+        <w:t>7</w:t>
+      </w:r>
+      <w:r>
+        <w:rPr>
+          <w:b/>
+          <w:bCs/>
+          <w:sz w:val="24"/>
+          <w:szCs w:val="24"/>
+        </w:rPr>
+        <w:t xml:space="preserve">: </w:t>
+      </w:r>
+      <w:r>
+        <w:rPr>
+          <w:b/>
+          <w:bCs/>
+          <w:sz w:val="24"/>
+          <w:szCs w:val="24"/>
+        </w:rPr>
+        <w:t>Tela Diário</w:t>
+      </w:r>
+      <w:r>
+        <w:rPr>
+          <w:b/>
+          <w:bCs/>
+          <w:sz w:val="24"/>
+          <w:szCs w:val="24"/>
+        </w:rPr>
+        <w:t xml:space="preserve"> (Semanal)</w:t>
+      </w:r>
+      <w:r>
+        <w:rPr>
+          <w:b/>
+          <w:bCs/>
+          <w:sz w:val="24"/>
+          <w:szCs w:val="24"/>
+        </w:rPr>
+        <w:tab/>
+      </w:r>
+      <w:r>
+        <w:rPr>
+          <w:b/>
+          <w:bCs/>
+          <w:sz w:val="24"/>
+          <w:szCs w:val="24"/>
+        </w:rPr>
+        <w:tab/>
+      </w:r>
+      <w:r>
+        <w:rPr>
+          <w:b/>
+          <w:bCs/>
+          <w:sz w:val="24"/>
+          <w:szCs w:val="24"/>
+        </w:rPr>
+        <w:tab/>
+      </w:r>
+      <w:r>
+        <w:rPr>
+          <w:b/>
+          <w:bCs/>
+          <w:sz w:val="24"/>
+          <w:szCs w:val="24"/>
+        </w:rPr>
+        <w:tab/>
+      </w:r>
+      <w:r>
+        <w:rPr>
+          <w:b/>
+          <w:bCs/>
+          <w:sz w:val="24"/>
+          <w:szCs w:val="24"/>
+        </w:rPr>
+        <w:t xml:space="preserve">Figura </w:t>
+      </w:r>
+      <w:r>
+        <w:rPr>
+          <w:b/>
+          <w:bCs/>
+          <w:sz w:val="24"/>
+          <w:szCs w:val="24"/>
+        </w:rPr>
+        <w:t>8</w:t>
+      </w:r>
+      <w:r>
+        <w:rPr>
+          <w:b/>
+          <w:bCs/>
+          <w:sz w:val="24"/>
+          <w:szCs w:val="24"/>
+        </w:rPr>
+        <w:t xml:space="preserve">: Tela </w:t>
+      </w:r>
+      <w:r>
+        <w:rPr>
+          <w:b/>
+          <w:bCs/>
+          <w:sz w:val="24"/>
+          <w:szCs w:val="24"/>
+        </w:rPr>
+        <w:t>Descrição LER</w:t>
+      </w:r>
+    </w:p>
+    <w:p>
+      <w:pPr>
+        <w:ind w:left="101"/>
+        <w:rPr>
+          <w:sz w:val="24"/>
+          <w:szCs w:val="24"/>
+        </w:rPr>
+      </w:pPr>
+      <w:r>
+        <w:rPr>
+          <w:sz w:val="24"/>
+          <w:szCs w:val="24"/>
+        </w:rPr>
+        <w:t xml:space="preserve">Na figura </w:t>
+      </w:r>
+      <w:r>
+        <w:rPr>
+          <w:sz w:val="24"/>
+          <w:szCs w:val="24"/>
+        </w:rPr>
+        <w:t>7</w:t>
+      </w:r>
+      <w:r>
+        <w:rPr>
+          <w:sz w:val="24"/>
+          <w:szCs w:val="24"/>
+        </w:rPr>
+        <w:t xml:space="preserve"> o usuário poderá </w:t>
+      </w:r>
+      <w:r>
+        <w:rPr>
+          <w:sz w:val="24"/>
+          <w:szCs w:val="24"/>
+        </w:rPr>
+        <w:t>visualizar</w:t>
+      </w:r>
+      <w:r>
+        <w:rPr>
+          <w:sz w:val="24"/>
+          <w:szCs w:val="24"/>
         </w:rPr>
         <w:t xml:space="preserve"> </w:t>
       </w:r>
       <w:r>
         <w:rPr>
-          <w:b/>
-          <w:sz w:val="24"/>
-        </w:rPr>
-        <w:t>próprios</w:t>
-      </w:r>
-      <w:r>
-        <w:rPr>
-          <w:b/>
-          <w:spacing w:val="-1"/>
-          <w:sz w:val="24"/>
-        </w:rPr>
-        <w:t xml:space="preserve"> </w:t>
-      </w:r>
-      <w:r>
-        <w:rPr>
-          <w:b/>
-          <w:sz w:val="24"/>
-        </w:rPr>
-        <w:t>autores.</w:t>
-      </w:r>
-    </w:p>
-    <w:p>
-      <w:pPr>
-        <w:rPr>
-          <w:sz w:val="24"/>
-        </w:rPr>
-        <w:sectPr>
-          <w:pgSz w:w="11910" w:h="16840"/>
-          <w:pgMar w:top="2260" w:right="1020" w:bottom="1140" w:left="1600" w:header="1085" w:footer="892" w:gutter="0"/>
-          <w:cols w:space="720"/>
-        </w:sectPr>
-      </w:pPr>
-    </w:p>
-    <w:p>
-      <w:pPr>
-        <w:pStyle w:val="Corpodetexto"/>
-        <w:rPr>
-          <w:b/>
-          <w:sz w:val="20"/>
-        </w:rPr>
-      </w:pPr>
-    </w:p>
-    <w:p>
-      <w:pPr>
-        <w:pStyle w:val="Corpodetexto"/>
-        <w:rPr>
-          <w:b/>
-          <w:sz w:val="20"/>
-        </w:rPr>
-      </w:pPr>
-    </w:p>
-    <w:p>
-      <w:pPr>
-        <w:pStyle w:val="Corpodetexto"/>
-        <w:rPr>
-          <w:b/>
-          <w:sz w:val="20"/>
-        </w:rPr>
-      </w:pPr>
-    </w:p>
-    <w:p>
-      <w:pPr>
-        <w:pStyle w:val="Corpodetexto"/>
-        <w:rPr>
-          <w:b/>
+          <w:sz w:val="24"/>
+          <w:szCs w:val="24"/>
+        </w:rPr>
+        <w:tab/>
+      </w:r>
+      <w:r>
+        <w:rPr>
+          <w:sz w:val="24"/>
+          <w:szCs w:val="24"/>
+        </w:rPr>
+        <w:tab/>
+      </w:r>
+      <w:r>
+        <w:rPr>
+          <w:sz w:val="24"/>
+          <w:szCs w:val="24"/>
+        </w:rPr>
+        <w:tab/>
+      </w:r>
+      <w:r>
+        <w:rPr>
+          <w:sz w:val="24"/>
+          <w:szCs w:val="24"/>
+        </w:rPr>
+        <w:t xml:space="preserve">Na figura </w:t>
+      </w:r>
+      <w:r>
+        <w:rPr>
+          <w:sz w:val="24"/>
+          <w:szCs w:val="24"/>
+        </w:rPr>
+        <w:t>8</w:t>
+      </w:r>
+      <w:r>
+        <w:rPr>
+          <w:sz w:val="24"/>
+          <w:szCs w:val="24"/>
+        </w:rPr>
+        <w:t xml:space="preserve"> o usuário poderá </w:t>
+      </w:r>
+      <w:r>
+        <w:rPr>
+          <w:sz w:val="24"/>
+          <w:szCs w:val="24"/>
+        </w:rPr>
+        <w:tab/>
+      </w:r>
+    </w:p>
+    <w:p>
+      <w:pPr>
+        <w:ind w:left="5756" w:hanging="5655"/>
+        <w:rPr>
+          <w:sz w:val="24"/>
+          <w:szCs w:val="24"/>
+        </w:rPr>
+      </w:pPr>
+      <w:r>
+        <w:rPr>
+          <w:sz w:val="24"/>
+          <w:szCs w:val="24"/>
+        </w:rPr>
+        <w:t>alongamentos e rotinas de exercícios</w:t>
+      </w:r>
+      <w:r>
+        <w:rPr>
+          <w:sz w:val="24"/>
+          <w:szCs w:val="24"/>
+        </w:rPr>
+        <w:tab/>
+        <w:t>visualizar de forma detalhada</w:t>
+      </w:r>
+    </w:p>
+    <w:p>
+      <w:pPr>
+        <w:ind w:left="5756" w:hanging="5655"/>
+      </w:pPr>
+      <w:r>
+        <w:rPr>
+          <w:sz w:val="24"/>
+          <w:szCs w:val="24"/>
+        </w:rPr>
+        <w:t>semanais.</w:t>
+      </w:r>
+      <w:r>
+        <w:tab/>
+      </w:r>
+      <w:r>
+        <w:rPr>
+          <w:sz w:val="24"/>
+          <w:szCs w:val="24"/>
+        </w:rPr>
+        <w:t>As informações da LER.</w:t>
+      </w:r>
+    </w:p>
+    <w:p>
+      <w:pPr>
+        <w:pStyle w:val="Corpodetexto"/>
+        <w:rPr>
+          <w:sz w:val="20"/>
+        </w:rPr>
+      </w:pPr>
+    </w:p>
+    <w:p>
+      <w:pPr>
+        <w:pStyle w:val="Corpodetexto"/>
+        <w:rPr>
+          <w:sz w:val="20"/>
+        </w:rPr>
+      </w:pPr>
+      <w:r>
+        <w:rPr>
+          <w:noProof/>
+        </w:rPr>
+        <w:drawing>
+          <wp:inline distT="0" distB="0" distL="0" distR="0" wp14:anchorId="5840BEC2" wp14:editId="0C6B3C82">
+            <wp:extent cx="2148539" cy="4688710"/>
+            <wp:effectExtent l="0" t="0" r="4445" b="0"/>
+            <wp:docPr id="12" name="Imagem 12"/>
+            <wp:cNvGraphicFramePr>
+              <a:graphicFrameLocks xmlns:a="http://schemas.openxmlformats.org/drawingml/2006/main" noChangeAspect="1"/>
+            </wp:cNvGraphicFramePr>
+            <a:graphic xmlns:a="http://schemas.openxmlformats.org/drawingml/2006/main">
+              <a:graphicData uri="http://schemas.openxmlformats.org/drawingml/2006/picture">
+                <pic:pic xmlns:pic="http://schemas.openxmlformats.org/drawingml/2006/picture">
+                  <pic:nvPicPr>
+                    <pic:cNvPr id="1" name=""/>
+                    <pic:cNvPicPr/>
+                  </pic:nvPicPr>
+                  <pic:blipFill>
+                    <a:blip r:embed="rId22"/>
+                    <a:stretch>
+                      <a:fillRect/>
+                    </a:stretch>
+                  </pic:blipFill>
+                  <pic:spPr>
+                    <a:xfrm>
+                      <a:off x="0" y="0"/>
+                      <a:ext cx="2155570" cy="4704054"/>
+                    </a:xfrm>
+                    <a:prstGeom prst="rect">
+                      <a:avLst/>
+                    </a:prstGeom>
+                  </pic:spPr>
+                </pic:pic>
+              </a:graphicData>
+            </a:graphic>
+          </wp:inline>
+        </w:drawing>
+      </w:r>
+      <w:r>
+        <w:rPr>
+          <w:sz w:val="20"/>
+        </w:rPr>
+        <w:tab/>
+      </w:r>
+      <w:r>
+        <w:rPr>
+          <w:sz w:val="20"/>
+        </w:rPr>
+        <w:tab/>
+      </w:r>
+      <w:r>
+        <w:rPr>
+          <w:sz w:val="20"/>
+        </w:rPr>
+        <w:tab/>
+      </w:r>
+      <w:r>
+        <w:rPr>
+          <w:sz w:val="20"/>
+        </w:rPr>
+        <w:tab/>
+      </w:r>
+      <w:r>
+        <w:rPr>
+          <w:noProof/>
+        </w:rPr>
+        <w:drawing>
+          <wp:inline distT="0" distB="0" distL="0" distR="0" wp14:anchorId="4B911025" wp14:editId="0361DFC4">
+            <wp:extent cx="2159386" cy="4695984"/>
+            <wp:effectExtent l="0" t="0" r="0" b="0"/>
+            <wp:docPr id="13" name="Imagem 13"/>
+            <wp:cNvGraphicFramePr>
+              <a:graphicFrameLocks xmlns:a="http://schemas.openxmlformats.org/drawingml/2006/main" noChangeAspect="1"/>
+            </wp:cNvGraphicFramePr>
+            <a:graphic xmlns:a="http://schemas.openxmlformats.org/drawingml/2006/main">
+              <a:graphicData uri="http://schemas.openxmlformats.org/drawingml/2006/picture">
+                <pic:pic xmlns:pic="http://schemas.openxmlformats.org/drawingml/2006/picture">
+                  <pic:nvPicPr>
+                    <pic:cNvPr id="1" name=""/>
+                    <pic:cNvPicPr/>
+                  </pic:nvPicPr>
+                  <pic:blipFill>
+                    <a:blip r:embed="rId23"/>
+                    <a:stretch>
+                      <a:fillRect/>
+                    </a:stretch>
+                  </pic:blipFill>
+                  <pic:spPr>
+                    <a:xfrm>
+                      <a:off x="0" y="0"/>
+                      <a:ext cx="2161123" cy="4699762"/>
+                    </a:xfrm>
+                    <a:prstGeom prst="rect">
+                      <a:avLst/>
+                    </a:prstGeom>
+                  </pic:spPr>
+                </pic:pic>
+              </a:graphicData>
+            </a:graphic>
+          </wp:inline>
+        </w:drawing>
+      </w:r>
+      <w:r>
+        <w:rPr>
+          <w:sz w:val="20"/>
+        </w:rPr>
+        <w:tab/>
+      </w:r>
+      <w:r>
+        <w:rPr>
+          <w:sz w:val="20"/>
+        </w:rPr>
+        <w:tab/>
+      </w:r>
+    </w:p>
+    <w:p>
+      <w:pPr>
+        <w:ind w:left="5760" w:hanging="5040"/>
+      </w:pPr>
+      <w:r>
+        <w:t>Fonte: Próprios Autores.</w:t>
+      </w:r>
+      <w:r>
+        <w:tab/>
+      </w:r>
+      <w:r>
+        <w:tab/>
+        <w:t>Fonte: Próprios Autores.</w:t>
+      </w:r>
+    </w:p>
+    <w:p>
+      <w:pPr>
+        <w:pStyle w:val="Corpodetexto"/>
+        <w:rPr>
           <w:sz w:val="22"/>
         </w:rPr>
       </w:pPr>
     </w:p>
     <w:p>
       <w:pPr>
-        <w:pStyle w:val="Ttulo1"/>
-        <w:numPr>
-          <w:ilvl w:val="2"/>
-          <w:numId w:val="2"/>
-        </w:numPr>
-        <w:tabs>
-          <w:tab w:val="left" w:pos="643"/>
-        </w:tabs>
-        <w:ind w:hanging="541"/>
-      </w:pPr>
-      <w:r>
-        <w:t>Interface</w:t>
-      </w:r>
-      <w:r>
-        <w:rPr>
-          <w:spacing w:val="-3"/>
-        </w:rPr>
-        <w:t xml:space="preserve"> </w:t>
-      </w:r>
-      <w:r>
-        <w:t>da</w:t>
-      </w:r>
-      <w:r>
-        <w:rPr>
-          <w:spacing w:val="-2"/>
-        </w:rPr>
-        <w:t xml:space="preserve"> </w:t>
-      </w:r>
-      <w:r>
-        <w:t>Aplicação</w:t>
-      </w:r>
-    </w:p>
-    <w:p>
-      <w:pPr>
-        <w:sectPr>
-          <w:headerReference w:type="default" r:id="rId15"/>
-          <w:footerReference w:type="default" r:id="rId16"/>
-          <w:pgSz w:w="11910" w:h="16840"/>
-          <w:pgMar w:top="2260" w:right="1020" w:bottom="1500" w:left="1600" w:header="1085" w:footer="1294" w:gutter="0"/>
-          <w:cols w:space="720"/>
-        </w:sectPr>
-      </w:pPr>
-    </w:p>
-    <w:p>
-      <w:pPr>
-        <w:pStyle w:val="Corpodetexto"/>
-        <w:rPr>
-          <w:sz w:val="20"/>
-        </w:rPr>
-      </w:pPr>
-    </w:p>
-    <w:p>
-      <w:pPr>
-        <w:pStyle w:val="Corpodetexto"/>
-        <w:rPr>
-          <w:sz w:val="20"/>
-        </w:rPr>
-      </w:pPr>
-    </w:p>
-    <w:p>
-      <w:pPr>
-        <w:pStyle w:val="Corpodetexto"/>
-        <w:rPr>
-          <w:sz w:val="20"/>
+        <w:pStyle w:val="Corpodetexto"/>
+        <w:rPr>
+          <w:sz w:val="22"/>
+        </w:rPr>
+      </w:pPr>
+    </w:p>
+    <w:p>
+      <w:pPr>
+        <w:pStyle w:val="Corpodetexto"/>
+        <w:rPr>
+          <w:sz w:val="22"/>
+        </w:rPr>
+      </w:pPr>
+    </w:p>
+    <w:p>
+      <w:pPr>
+        <w:pStyle w:val="Corpodetexto"/>
+        <w:rPr>
+          <w:sz w:val="22"/>
+        </w:rPr>
+      </w:pPr>
+    </w:p>
+    <w:p>
+      <w:pPr>
+        <w:pStyle w:val="Corpodetexto"/>
+        <w:rPr>
+          <w:sz w:val="22"/>
+        </w:rPr>
+      </w:pPr>
+    </w:p>
+    <w:p>
+      <w:pPr>
+        <w:pStyle w:val="Corpodetexto"/>
+        <w:rPr>
+          <w:sz w:val="22"/>
+        </w:rPr>
+      </w:pPr>
+    </w:p>
+    <w:p>
+      <w:pPr>
+        <w:pStyle w:val="Corpodetexto"/>
+        <w:rPr>
+          <w:sz w:val="22"/>
+        </w:rPr>
+      </w:pPr>
+    </w:p>
+    <w:p>
+      <w:pPr>
+        <w:pStyle w:val="Corpodetexto"/>
+        <w:rPr>
+          <w:sz w:val="22"/>
+        </w:rPr>
+      </w:pPr>
+    </w:p>
+    <w:p>
+      <w:pPr>
+        <w:pStyle w:val="Corpodetexto"/>
+        <w:rPr>
+          <w:sz w:val="22"/>
+        </w:rPr>
+      </w:pPr>
+    </w:p>
+    <w:p>
+      <w:pPr>
+        <w:pStyle w:val="Corpodetexto"/>
+        <w:rPr>
+          <w:sz w:val="22"/>
+        </w:rPr>
+      </w:pPr>
+    </w:p>
+    <w:p>
+      <w:pPr>
+        <w:pStyle w:val="Corpodetexto"/>
+        <w:rPr>
+          <w:sz w:val="22"/>
+        </w:rPr>
+      </w:pPr>
+    </w:p>
+    <w:p>
+      <w:pPr>
+        <w:pStyle w:val="Corpodetexto"/>
+        <w:rPr>
+          <w:sz w:val="22"/>
+        </w:rPr>
+      </w:pPr>
+    </w:p>
+    <w:p>
+      <w:pPr>
+        <w:pStyle w:val="Corpodetexto"/>
+        <w:rPr>
+          <w:sz w:val="22"/>
+        </w:rPr>
+      </w:pPr>
+    </w:p>
+    <w:p>
+      <w:pPr>
+        <w:pStyle w:val="Corpodetexto"/>
+        <w:rPr>
+          <w:sz w:val="22"/>
+        </w:rPr>
+      </w:pPr>
+    </w:p>
+    <w:p>
+      <w:pPr>
+        <w:pStyle w:val="Corpodetexto"/>
+        <w:rPr>
+          <w:sz w:val="22"/>
+        </w:rPr>
+      </w:pPr>
+    </w:p>
+    <w:p>
+      <w:pPr>
+        <w:ind w:left="101"/>
+        <w:rPr>
+          <w:b/>
+          <w:bCs/>
+          <w:sz w:val="24"/>
+          <w:szCs w:val="24"/>
+        </w:rPr>
+      </w:pPr>
+      <w:r>
+        <w:rPr>
+          <w:b/>
+          <w:bCs/>
+          <w:sz w:val="24"/>
+          <w:szCs w:val="24"/>
+        </w:rPr>
+        <w:lastRenderedPageBreak/>
+        <w:t xml:space="preserve">Figura </w:t>
+      </w:r>
+      <w:r>
+        <w:rPr>
+          <w:b/>
+          <w:bCs/>
+          <w:sz w:val="24"/>
+          <w:szCs w:val="24"/>
+        </w:rPr>
+        <w:t>9</w:t>
+      </w:r>
+      <w:r>
+        <w:rPr>
+          <w:b/>
+          <w:bCs/>
+          <w:sz w:val="24"/>
+          <w:szCs w:val="24"/>
+        </w:rPr>
+        <w:t xml:space="preserve">: Tela de </w:t>
+      </w:r>
+      <w:r>
+        <w:rPr>
+          <w:b/>
+          <w:bCs/>
+          <w:sz w:val="24"/>
+          <w:szCs w:val="24"/>
+        </w:rPr>
+        <w:t>Alongamento</w:t>
+      </w:r>
+    </w:p>
+    <w:p>
+      <w:pPr>
+        <w:ind w:left="101"/>
+        <w:rPr>
+          <w:sz w:val="24"/>
+          <w:szCs w:val="24"/>
+        </w:rPr>
+      </w:pPr>
+      <w:r>
+        <w:rPr>
+          <w:sz w:val="24"/>
+          <w:szCs w:val="24"/>
+        </w:rPr>
+        <w:t xml:space="preserve">Na figura </w:t>
+      </w:r>
+      <w:r>
+        <w:rPr>
+          <w:sz w:val="24"/>
+          <w:szCs w:val="24"/>
+        </w:rPr>
+        <w:t>7</w:t>
+      </w:r>
+      <w:r>
+        <w:rPr>
+          <w:sz w:val="24"/>
+          <w:szCs w:val="24"/>
+        </w:rPr>
+        <w:t xml:space="preserve"> o usuário poderá </w:t>
+      </w:r>
+      <w:r>
+        <w:rPr>
+          <w:sz w:val="24"/>
+          <w:szCs w:val="24"/>
+        </w:rPr>
+        <w:t>visualizar</w:t>
+      </w:r>
+    </w:p>
+    <w:p>
+      <w:pPr>
+        <w:ind w:left="101"/>
+        <w:rPr>
+          <w:sz w:val="24"/>
+          <w:szCs w:val="24"/>
+        </w:rPr>
+      </w:pPr>
+      <w:r>
+        <w:rPr>
+          <w:sz w:val="24"/>
+          <w:szCs w:val="24"/>
+        </w:rPr>
+        <w:t>os alongamentos para realizar.</w:t>
+      </w:r>
+    </w:p>
+    <w:p>
+      <w:pPr>
+        <w:ind w:left="101"/>
+        <w:rPr>
+          <w:b/>
+          <w:bCs/>
+          <w:sz w:val="24"/>
+          <w:szCs w:val="24"/>
+        </w:rPr>
+      </w:pPr>
+    </w:p>
+    <w:p>
+      <w:pPr>
+        <w:ind w:left="101"/>
+        <w:rPr>
+          <w:b/>
+          <w:bCs/>
+          <w:sz w:val="24"/>
+          <w:szCs w:val="24"/>
+        </w:rPr>
+      </w:pPr>
+      <w:r>
+        <w:rPr>
+          <w:noProof/>
+        </w:rPr>
+        <w:drawing>
+          <wp:inline distT="0" distB="0" distL="0" distR="0" wp14:anchorId="4B685F85" wp14:editId="55F79D22">
+            <wp:extent cx="2459015" cy="5293030"/>
+            <wp:effectExtent l="0" t="0" r="0" b="3175"/>
+            <wp:docPr id="14" name="Imagem 14"/>
+            <wp:cNvGraphicFramePr>
+              <a:graphicFrameLocks xmlns:a="http://schemas.openxmlformats.org/drawingml/2006/main" noChangeAspect="1"/>
+            </wp:cNvGraphicFramePr>
+            <a:graphic xmlns:a="http://schemas.openxmlformats.org/drawingml/2006/main">
+              <a:graphicData uri="http://schemas.openxmlformats.org/drawingml/2006/picture">
+                <pic:pic xmlns:pic="http://schemas.openxmlformats.org/drawingml/2006/picture">
+                  <pic:nvPicPr>
+                    <pic:cNvPr id="1" name=""/>
+                    <pic:cNvPicPr/>
+                  </pic:nvPicPr>
+                  <pic:blipFill>
+                    <a:blip r:embed="rId24"/>
+                    <a:stretch>
+                      <a:fillRect/>
+                    </a:stretch>
+                  </pic:blipFill>
+                  <pic:spPr>
+                    <a:xfrm>
+                      <a:off x="0" y="0"/>
+                      <a:ext cx="2468525" cy="5313501"/>
+                    </a:xfrm>
+                    <a:prstGeom prst="rect">
+                      <a:avLst/>
+                    </a:prstGeom>
+                  </pic:spPr>
+                </pic:pic>
+              </a:graphicData>
+            </a:graphic>
+          </wp:inline>
+        </w:drawing>
+      </w:r>
+      <w:r>
+        <w:rPr>
+          <w:b/>
+          <w:bCs/>
+          <w:sz w:val="24"/>
+          <w:szCs w:val="24"/>
+        </w:rPr>
+        <w:tab/>
+      </w:r>
+      <w:r>
+        <w:rPr>
+          <w:b/>
+          <w:bCs/>
+          <w:sz w:val="24"/>
+          <w:szCs w:val="24"/>
+        </w:rPr>
+        <w:tab/>
+      </w:r>
+      <w:r>
+        <w:rPr>
+          <w:b/>
+          <w:bCs/>
+          <w:sz w:val="24"/>
+          <w:szCs w:val="24"/>
+        </w:rPr>
+        <w:tab/>
+      </w:r>
+      <w:r>
+        <w:rPr>
+          <w:b/>
+          <w:bCs/>
+          <w:sz w:val="24"/>
+          <w:szCs w:val="24"/>
+        </w:rPr>
+        <w:tab/>
+      </w:r>
+    </w:p>
+    <w:p>
+      <w:pPr>
+        <w:pStyle w:val="Corpodetexto"/>
+      </w:pPr>
+      <w:r>
+        <w:rPr>
+          <w:sz w:val="22"/>
+        </w:rPr>
+        <w:tab/>
+      </w:r>
+      <w:r>
+        <w:t>Fonte: Próprios Autores.</w:t>
+      </w:r>
+    </w:p>
+    <w:p>
+      <w:pPr>
+        <w:pStyle w:val="Corpodetexto"/>
+      </w:pPr>
+    </w:p>
+    <w:p>
+      <w:pPr>
+        <w:pStyle w:val="Corpodetexto"/>
+        <w:rPr>
+          <w:sz w:val="22"/>
         </w:rPr>
       </w:pPr>
     </w:p>
@@ -5346,7 +7278,17 @@
               <w:rPr/>
             </w:rPrChange>
           </w:rPr>
-          <w:t>Brandão AG, horta BL, Tomasi E. Sintomas de distúrbios osteomusculares em bancários de Pelotas e região: prevalência e fatores associados. Rev Bras Epidemiolog, 2005.</w:t>
+          <w:t xml:space="preserve">Brandão AG, horta BL, Tomasi E. Sintomas de distúrbios osteomusculares em bancários de </w:t>
+        </w:r>
+        <w:r>
+          <w:rPr>
+            <w:rFonts w:eastAsia="Arial"/>
+            <w:rPrChange w:id="304" w:author="Usuário Convidado" w:date="2019-10-05T19:03:00Z">
+              <w:rPr/>
+            </w:rPrChange>
+          </w:rPr>
+          <w:lastRenderedPageBreak/>
+          <w:t>Pelotas e região: prevalência e fatores associados. Rev Bras Epidemiolog, 2005.</w:t>
         </w:r>
       </w:ins>
     </w:p>
@@ -5356,11 +7298,11 @@
         <w:rPr>
           <w:rFonts w:eastAsia="Arial" w:cs="Arial"/>
           <w:color w:val="222222"/>
-          <w:rPrChange w:id="304" w:author="Usuário Convidado" w:date="2019-10-05T19:03:00Z">
+          <w:rPrChange w:id="305" w:author="Usuário Convidado" w:date="2019-10-05T19:03:00Z">
             <w:rPr/>
           </w:rPrChange>
         </w:rPr>
-        <w:pPrChange w:id="305" w:author="Usuário Convidado" w:date="2019-10-05T19:03:00Z">
+        <w:pPrChange w:id="306" w:author="Usuário Convidado" w:date="2019-10-05T19:03:00Z">
           <w:pPr/>
         </w:pPrChange>
       </w:pPr>
@@ -5369,20 +7311,20 @@
       <w:pPr>
         <w:pStyle w:val="Corpodetexto"/>
         <w:rPr>
-          <w:ins w:id="306" w:author="Usuário Convidado" w:date="2019-10-05T19:03:00Z"/>
+          <w:ins w:id="307" w:author="Usuário Convidado" w:date="2019-10-05T19:03:00Z"/>
           <w:rFonts w:eastAsia="Arial" w:cs="Arial"/>
-          <w:rPrChange w:id="307" w:author="Usuário Convidado" w:date="2019-10-05T19:03:00Z">
+          <w:rPrChange w:id="308" w:author="Usuário Convidado" w:date="2019-10-05T19:03:00Z">
             <w:rPr>
-              <w:ins w:id="308" w:author="Usuário Convidado" w:date="2019-10-05T19:03:00Z"/>
+              <w:ins w:id="309" w:author="Usuário Convidado" w:date="2019-10-05T19:03:00Z"/>
             </w:rPr>
           </w:rPrChange>
         </w:rPr>
       </w:pPr>
-      <w:ins w:id="309" w:author="Usuário Convidado" w:date="2019-10-05T19:03:00Z">
+      <w:ins w:id="310" w:author="Usuário Convidado" w:date="2019-10-05T19:03:00Z">
         <w:r>
           <w:rPr>
             <w:rFonts w:eastAsia="Arial" w:cs="Arial"/>
-            <w:rPrChange w:id="310" w:author="Usuário Convidado" w:date="2019-10-05T19:03:00Z">
+            <w:rPrChange w:id="311" w:author="Usuário Convidado" w:date="2019-10-05T19:03:00Z">
               <w:rPr/>
             </w:rPrChange>
           </w:rPr>
@@ -5394,11 +7336,11 @@
       <w:pPr>
         <w:pStyle w:val="Corpodetexto"/>
         <w:rPr>
-          <w:rPrChange w:id="311" w:author="Usuário Convidado" w:date="2019-10-05T19:03:00Z">
+          <w:rPrChange w:id="312" w:author="Usuário Convidado" w:date="2019-10-05T19:03:00Z">
             <w:rPr/>
           </w:rPrChange>
         </w:rPr>
-        <w:pPrChange w:id="312" w:author="Usuário Convidado" w:date="2019-10-05T19:03:00Z">
+        <w:pPrChange w:id="313" w:author="Usuário Convidado" w:date="2019-10-05T19:03:00Z">
           <w:pPr/>
         </w:pPrChange>
       </w:pPr>
@@ -5407,14 +7349,14 @@
       <w:pPr>
         <w:pStyle w:val="Corpodetexto"/>
         <w:rPr>
-          <w:del w:id="313" w:author="Guest User" w:date="2019-09-09T09:43:00Z"/>
-          <w:rPrChange w:id="314" w:author="Guest User" w:date="2019-09-09T09:43:00Z">
+          <w:del w:id="314" w:author="Guest User" w:date="2019-09-09T09:43:00Z"/>
+          <w:rPrChange w:id="315" w:author="Guest User" w:date="2019-09-09T09:43:00Z">
             <w:rPr>
-              <w:del w:id="315" w:author="Guest User" w:date="2019-09-09T09:43:00Z"/>
+              <w:del w:id="316" w:author="Guest User" w:date="2019-09-09T09:43:00Z"/>
             </w:rPr>
           </w:rPrChange>
         </w:rPr>
-        <w:pPrChange w:id="316" w:author="Guest User" w:date="2019-09-09T09:43:00Z">
+        <w:pPrChange w:id="317" w:author="Guest User" w:date="2019-09-09T09:43:00Z">
           <w:pPr/>
         </w:pPrChange>
       </w:pPr>
@@ -5423,33 +7365,33 @@
       <w:pPr>
         <w:pStyle w:val="Corpodetexto"/>
         <w:rPr>
-          <w:ins w:id="317" w:author="Guest User" w:date="2019-09-09T11:21:00Z"/>
+          <w:ins w:id="318" w:author="Guest User" w:date="2019-09-09T11:21:00Z"/>
           <w:rFonts w:eastAsia="Arial" w:cs="Arial"/>
-          <w:rPrChange w:id="318" w:author="Guest User" w:date="2019-09-09T11:21:00Z">
+          <w:rPrChange w:id="319" w:author="Guest User" w:date="2019-09-09T11:21:00Z">
             <w:rPr>
-              <w:ins w:id="319" w:author="Guest User" w:date="2019-09-09T11:21:00Z"/>
+              <w:ins w:id="320" w:author="Guest User" w:date="2019-09-09T11:21:00Z"/>
             </w:rPr>
           </w:rPrChange>
         </w:rPr>
       </w:pPr>
-      <w:ins w:id="320" w:author="Guest User" w:date="2019-09-09T10:37:00Z">
+      <w:ins w:id="321" w:author="Guest User" w:date="2019-09-09T10:37:00Z">
         <w:r>
           <w:rPr>
             <w:rFonts w:eastAsia="Arial" w:cs="Arial"/>
             <w:color w:val="000000" w:themeColor="text1"/>
-            <w:rPrChange w:id="321" w:author="Guest User" w:date="2019-09-09T12:07:00Z">
+            <w:rPrChange w:id="322" w:author="Guest User" w:date="2019-09-09T12:07:00Z">
               <w:rPr/>
             </w:rPrChange>
           </w:rPr>
           <w:t>Magnano TS, Lisboa MT, Griep</w:t>
         </w:r>
       </w:ins>
-      <w:ins w:id="322" w:author="Guest User" w:date="2019-09-09T10:38:00Z">
+      <w:ins w:id="323" w:author="Guest User" w:date="2019-09-09T10:38:00Z">
         <w:r>
           <w:rPr>
             <w:rFonts w:eastAsia="Arial" w:cs="Arial"/>
             <w:color w:val="000000" w:themeColor="text1"/>
-            <w:rPrChange w:id="323" w:author="Guest User" w:date="2019-09-09T12:07:00Z">
+            <w:rPrChange w:id="324" w:author="Guest User" w:date="2019-09-09T12:07:00Z">
               <w:rPr/>
             </w:rPrChange>
           </w:rPr>
@@ -5460,69 +7402,69 @@
             <w:rFonts w:eastAsia="Arial" w:cs="Arial"/>
             <w:color w:val="000000" w:themeColor="text1"/>
             <w:lang w:val="en-US"/>
-            <w:rPrChange w:id="324" w:author="Guest User" w:date="2019-09-09T12:07:00Z">
+            <w:rPrChange w:id="325" w:author="Guest User" w:date="2019-09-09T12:07:00Z">
               <w:rPr/>
             </w:rPrChange>
           </w:rPr>
           <w:t xml:space="preserve">Stress, </w:t>
         </w:r>
       </w:ins>
-      <w:ins w:id="325" w:author="Guest User" w:date="2019-09-09T10:37:00Z">
+      <w:ins w:id="326" w:author="Guest User" w:date="2019-09-09T10:37:00Z">
         <w:r>
           <w:rPr>
             <w:rFonts w:eastAsia="Arial" w:cs="Arial"/>
             <w:color w:val="000000" w:themeColor="text1"/>
             <w:lang w:val="en-US"/>
-            <w:rPrChange w:id="326" w:author="Guest User" w:date="2019-09-09T12:07:00Z">
-              <w:rPr/>
-            </w:rPrChange>
-          </w:rPr>
-          <w:t xml:space="preserve">psychosocial aspects of the work and musculoskeletal disorders in nursing workers. </w:t>
-        </w:r>
-        <w:r>
-          <w:rPr>
-            <w:rFonts w:eastAsia="Arial" w:cs="Arial"/>
-            <w:color w:val="000000" w:themeColor="text1"/>
             <w:rPrChange w:id="327" w:author="Guest User" w:date="2019-09-09T12:07:00Z">
               <w:rPr/>
             </w:rPrChange>
           </w:rPr>
-          <w:t>Rev Enferm UERJ</w:t>
-        </w:r>
-      </w:ins>
-      <w:ins w:id="328" w:author="Guest User" w:date="2019-09-09T10:40:00Z">
+          <w:t xml:space="preserve">psychosocial aspects of the work and musculoskeletal disorders in nursing workers. </w:t>
+        </w:r>
         <w:r>
           <w:rPr>
             <w:rFonts w:eastAsia="Arial" w:cs="Arial"/>
             <w:color w:val="000000" w:themeColor="text1"/>
-            <w:rPrChange w:id="329" w:author="Guest User" w:date="2019-09-09T12:07:00Z">
+            <w:rPrChange w:id="328" w:author="Guest User" w:date="2019-09-09T12:07:00Z">
               <w:rPr/>
             </w:rPrChange>
           </w:rPr>
-          <w:t>,</w:t>
-        </w:r>
-      </w:ins>
-      <w:ins w:id="330" w:author="Guest User" w:date="2019-09-09T10:37:00Z">
+          <w:t>Rev Enferm UERJ</w:t>
+        </w:r>
+      </w:ins>
+      <w:ins w:id="329" w:author="Guest User" w:date="2019-09-09T10:40:00Z">
         <w:r>
           <w:rPr>
             <w:rFonts w:eastAsia="Arial" w:cs="Arial"/>
             <w:color w:val="000000" w:themeColor="text1"/>
-            <w:rPrChange w:id="331" w:author="Guest User" w:date="2019-09-09T12:07:00Z">
+            <w:rPrChange w:id="330" w:author="Guest User" w:date="2019-09-09T12:07:00Z">
               <w:rPr/>
             </w:rPrChange>
           </w:rPr>
-          <w:t xml:space="preserve"> 2009</w:t>
-        </w:r>
-      </w:ins>
-      <w:ins w:id="332" w:author="Guest User" w:date="2019-09-09T10:40:00Z">
+          <w:t>,</w:t>
+        </w:r>
+      </w:ins>
+      <w:ins w:id="331" w:author="Guest User" w:date="2019-09-09T10:37:00Z">
         <w:r>
           <w:rPr>
             <w:rFonts w:eastAsia="Arial" w:cs="Arial"/>
             <w:color w:val="000000" w:themeColor="text1"/>
-            <w:rPrChange w:id="333" w:author="Guest User" w:date="2019-09-09T12:07:00Z">
+            <w:rPrChange w:id="332" w:author="Guest User" w:date="2019-09-09T12:07:00Z">
               <w:rPr/>
             </w:rPrChange>
           </w:rPr>
+          <w:t xml:space="preserve"> 2009</w:t>
+        </w:r>
+      </w:ins>
+      <w:ins w:id="333" w:author="Guest User" w:date="2019-09-09T10:40:00Z">
+        <w:r>
+          <w:rPr>
+            <w:rFonts w:eastAsia="Arial" w:cs="Arial"/>
+            <w:color w:val="000000" w:themeColor="text1"/>
+            <w:rPrChange w:id="334" w:author="Guest User" w:date="2019-09-09T12:07:00Z">
+              <w:rPr/>
+            </w:rPrChange>
+          </w:rPr>
           <w:t>.</w:t>
         </w:r>
       </w:ins>
@@ -5533,11 +7475,11 @@
         <w:rPr>
           <w:rFonts w:eastAsia="Arial" w:cs="Arial"/>
           <w:color w:val="000000" w:themeColor="text1"/>
-          <w:rPrChange w:id="334" w:author="Usuário Convidado" w:date="2019-10-05T19:03:00Z">
+          <w:rPrChange w:id="335" w:author="Usuário Convidado" w:date="2019-10-05T19:03:00Z">
             <w:rPr/>
           </w:rPrChange>
         </w:rPr>
-        <w:pPrChange w:id="335" w:author="Usuário Convidado" w:date="2019-10-05T19:03:00Z">
+        <w:pPrChange w:id="336" w:author="Usuário Convidado" w:date="2019-10-05T19:03:00Z">
           <w:pPr/>
         </w:pPrChange>
       </w:pPr>
@@ -5546,19 +7488,19 @@
       <w:pPr>
         <w:pStyle w:val="Corpodetexto"/>
         <w:rPr>
-          <w:ins w:id="336" w:author="Guest User" w:date="2019-09-09T18:03:00Z"/>
-          <w:del w:id="337" w:author="Usuário Convidado" w:date="2019-10-05T19:03:00Z"/>
-        </w:rPr>
-        <w:pPrChange w:id="338" w:author="Guest User" w:date="2019-09-09T11:21:00Z">
+          <w:ins w:id="337" w:author="Guest User" w:date="2019-09-09T18:03:00Z"/>
+          <w:del w:id="338" w:author="Usuário Convidado" w:date="2019-10-05T19:03:00Z"/>
+        </w:rPr>
+        <w:pPrChange w:id="339" w:author="Guest User" w:date="2019-09-09T11:21:00Z">
           <w:pPr/>
         </w:pPrChange>
       </w:pPr>
-      <w:ins w:id="339" w:author="Guest User" w:date="2019-09-09T11:21:00Z">
-        <w:del w:id="340" w:author="Usuário Convidado" w:date="2019-10-05T19:03:00Z">
+      <w:ins w:id="340" w:author="Guest User" w:date="2019-09-09T11:21:00Z">
+        <w:del w:id="341" w:author="Usuário Convidado" w:date="2019-10-05T19:03:00Z">
           <w:r>
             <w:rPr>
               <w:rFonts w:eastAsia="Arial" w:cs="Arial"/>
-              <w:rPrChange w:id="341" w:author="Guest User" w:date="2019-09-09T11:21:00Z">
+              <w:rPrChange w:id="342" w:author="Guest User" w:date="2019-09-09T11:21:00Z">
                 <w:rPr/>
               </w:rPrChange>
             </w:rPr>
@@ -5571,14 +7513,14 @@
       <w:pPr>
         <w:pStyle w:val="Corpodetexto"/>
         <w:rPr>
-          <w:del w:id="342" w:author="Guest User" w:date="2019-09-09T18:03:00Z"/>
-          <w:rPrChange w:id="343" w:author="Guest User" w:date="2019-09-09T12:06:00Z">
+          <w:del w:id="343" w:author="Guest User" w:date="2019-09-09T18:03:00Z"/>
+          <w:rPrChange w:id="344" w:author="Guest User" w:date="2019-09-09T12:06:00Z">
             <w:rPr>
-              <w:del w:id="344" w:author="Guest User" w:date="2019-09-09T18:03:00Z"/>
+              <w:del w:id="345" w:author="Guest User" w:date="2019-09-09T18:03:00Z"/>
             </w:rPr>
           </w:rPrChange>
         </w:rPr>
-        <w:pPrChange w:id="345" w:author="Guest User" w:date="2019-09-09T12:06:00Z">
+        <w:pPrChange w:id="346" w:author="Guest User" w:date="2019-09-09T12:06:00Z">
           <w:pPr/>
         </w:pPrChange>
       </w:pPr>
@@ -5587,14 +7529,14 @@
       <w:pPr>
         <w:pStyle w:val="Corpodetexto"/>
         <w:rPr>
-          <w:del w:id="346" w:author="Guest User" w:date="2019-09-09T18:03:00Z"/>
-          <w:rPrChange w:id="347" w:author="Guest User" w:date="2019-09-09T12:06:00Z">
+          <w:del w:id="347" w:author="Guest User" w:date="2019-09-09T18:03:00Z"/>
+          <w:rPrChange w:id="348" w:author="Guest User" w:date="2019-09-09T12:06:00Z">
             <w:rPr>
-              <w:del w:id="348" w:author="Guest User" w:date="2019-09-09T18:03:00Z"/>
+              <w:del w:id="349" w:author="Guest User" w:date="2019-09-09T18:03:00Z"/>
             </w:rPr>
           </w:rPrChange>
         </w:rPr>
-        <w:pPrChange w:id="349" w:author="Guest User" w:date="2019-09-09T12:06:00Z">
+        <w:pPrChange w:id="350" w:author="Guest User" w:date="2019-09-09T12:06:00Z">
           <w:pPr/>
         </w:pPrChange>
       </w:pPr>
@@ -5603,15 +7545,15 @@
       <w:pPr>
         <w:pStyle w:val="Corpodetexto"/>
         <w:rPr>
-          <w:del w:id="350" w:author="Usuário Convidado" w:date="2019-10-05T19:15:00Z"/>
+          <w:del w:id="351" w:author="Usuário Convidado" w:date="2019-10-05T19:15:00Z"/>
           <w:rFonts w:eastAsia="Arial"/>
-          <w:rPrChange w:id="351" w:author="Guest User" w:date="2019-09-09T18:03:00Z">
+          <w:rPrChange w:id="352" w:author="Guest User" w:date="2019-09-09T18:03:00Z">
             <w:rPr>
-              <w:del w:id="352" w:author="Usuário Convidado" w:date="2019-10-05T19:15:00Z"/>
+              <w:del w:id="353" w:author="Usuário Convidado" w:date="2019-10-05T19:15:00Z"/>
             </w:rPr>
           </w:rPrChange>
         </w:rPr>
-        <w:pPrChange w:id="353" w:author="Guest User" w:date="2019-09-09T18:03:00Z">
+        <w:pPrChange w:id="354" w:author="Guest User" w:date="2019-09-09T18:03:00Z">
           <w:pPr/>
         </w:pPrChange>
       </w:pPr>
@@ -5620,33 +7562,33 @@
       <w:pPr>
         <w:pStyle w:val="Corpodetexto"/>
         <w:rPr>
-          <w:ins w:id="354" w:author="PAULO HENRIQUE GALHARDE CARRASCO" w:date="2019-08-26T16:41:00Z"/>
-          <w:del w:id="355" w:author="Guest User" w:date="2019-09-09T09:43:00Z"/>
-        </w:rPr>
-      </w:pPr>
-    </w:p>
-    <w:p>
-      <w:pPr>
-        <w:pStyle w:val="Corpodetexto"/>
-        <w:rPr>
-          <w:ins w:id="356" w:author="PAULO HENRIQUE GALHARDE CARRASCO" w:date="2019-08-26T16:41:00Z"/>
-          <w:del w:id="357" w:author="Guest User" w:date="2019-09-09T09:43:00Z"/>
-        </w:rPr>
-      </w:pPr>
-    </w:p>
-    <w:p>
-      <w:pPr>
-        <w:pStyle w:val="Corpodetexto"/>
-        <w:rPr>
-          <w:del w:id="358" w:author="Guest User" w:date="2019-09-09T12:02:00Z"/>
-        </w:rPr>
-      </w:pPr>
-      <w:ins w:id="359" w:author="Guest User" w:date="2019-09-09T12:03:00Z">
-        <w:del w:id="360" w:author="Usuário Convidado" w:date="2019-10-05T19:03:00Z">
+          <w:ins w:id="355" w:author="PAULO HENRIQUE GALHARDE CARRASCO" w:date="2019-08-26T16:41:00Z"/>
+          <w:del w:id="356" w:author="Guest User" w:date="2019-09-09T09:43:00Z"/>
+        </w:rPr>
+      </w:pPr>
+    </w:p>
+    <w:p>
+      <w:pPr>
+        <w:pStyle w:val="Corpodetexto"/>
+        <w:rPr>
+          <w:ins w:id="357" w:author="PAULO HENRIQUE GALHARDE CARRASCO" w:date="2019-08-26T16:41:00Z"/>
+          <w:del w:id="358" w:author="Guest User" w:date="2019-09-09T09:43:00Z"/>
+        </w:rPr>
+      </w:pPr>
+    </w:p>
+    <w:p>
+      <w:pPr>
+        <w:pStyle w:val="Corpodetexto"/>
+        <w:rPr>
+          <w:del w:id="359" w:author="Guest User" w:date="2019-09-09T12:02:00Z"/>
+        </w:rPr>
+      </w:pPr>
+      <w:ins w:id="360" w:author="Guest User" w:date="2019-09-09T12:03:00Z">
+        <w:del w:id="361" w:author="Usuário Convidado" w:date="2019-10-05T19:03:00Z">
           <w:r>
             <w:rPr>
               <w:rFonts w:eastAsia="Arial"/>
-              <w:rPrChange w:id="361" w:author="Guest User" w:date="2019-09-09T12:05:00Z">
+              <w:rPrChange w:id="362" w:author="Guest User" w:date="2019-09-09T12:05:00Z">
                 <w:rPr/>
               </w:rPrChange>
             </w:rPr>
@@ -5654,12 +7596,12 @@
           </w:r>
         </w:del>
       </w:ins>
-      <w:ins w:id="362" w:author="Guest User" w:date="2019-09-09T12:06:00Z">
-        <w:del w:id="363" w:author="Usuário Convidado" w:date="2019-10-05T19:03:00Z">
+      <w:ins w:id="363" w:author="Guest User" w:date="2019-09-09T12:06:00Z">
+        <w:del w:id="364" w:author="Usuário Convidado" w:date="2019-10-05T19:03:00Z">
           <w:r>
             <w:rPr>
               <w:rFonts w:eastAsia="Arial"/>
-              <w:rPrChange w:id="364" w:author="Guest User" w:date="2019-09-09T12:06:00Z">
+              <w:rPrChange w:id="365" w:author="Guest User" w:date="2019-09-09T12:06:00Z">
                 <w:rPr/>
               </w:rPrChange>
             </w:rPr>
@@ -5667,12 +7609,12 @@
           </w:r>
         </w:del>
       </w:ins>
-      <w:ins w:id="365" w:author="Guest User" w:date="2019-09-09T12:03:00Z">
-        <w:del w:id="366" w:author="Usuário Convidado" w:date="2019-10-05T19:03:00Z">
+      <w:ins w:id="366" w:author="Guest User" w:date="2019-09-09T12:03:00Z">
+        <w:del w:id="367" w:author="Usuário Convidado" w:date="2019-10-05T19:03:00Z">
           <w:r>
             <w:rPr>
               <w:rFonts w:eastAsia="Arial"/>
-              <w:rPrChange w:id="367" w:author="Guest User" w:date="2019-09-09T12:05:00Z">
+              <w:rPrChange w:id="368" w:author="Guest User" w:date="2019-09-09T12:05:00Z">
                 <w:rPr/>
               </w:rPrChange>
             </w:rPr>
@@ -5680,12 +7622,12 @@
           </w:r>
         </w:del>
       </w:ins>
-      <w:ins w:id="368" w:author="Guest User" w:date="2019-09-09T12:07:00Z">
-        <w:del w:id="369" w:author="Usuário Convidado" w:date="2019-10-05T19:03:00Z">
+      <w:ins w:id="369" w:author="Guest User" w:date="2019-09-09T12:07:00Z">
+        <w:del w:id="370" w:author="Usuário Convidado" w:date="2019-10-05T19:03:00Z">
           <w:r>
             <w:rPr>
               <w:rFonts w:eastAsia="Arial"/>
-              <w:rPrChange w:id="370" w:author="Guest User" w:date="2019-09-09T12:05:00Z">
+              <w:rPrChange w:id="371" w:author="Guest User" w:date="2019-09-09T12:05:00Z">
                 <w:rPr/>
               </w:rPrChange>
             </w:rPr>
@@ -5693,12 +7635,12 @@
           </w:r>
         </w:del>
       </w:ins>
-      <w:ins w:id="371" w:author="Guest User" w:date="2019-09-09T12:06:00Z">
-        <w:del w:id="372" w:author="Usuário Convidado" w:date="2019-10-05T19:03:00Z">
+      <w:ins w:id="372" w:author="Guest User" w:date="2019-09-09T12:06:00Z">
+        <w:del w:id="373" w:author="Usuário Convidado" w:date="2019-10-05T19:03:00Z">
           <w:r>
             <w:rPr>
               <w:rFonts w:eastAsia="Arial"/>
-              <w:rPrChange w:id="373" w:author="Guest User" w:date="2019-09-09T12:06:00Z">
+              <w:rPrChange w:id="374" w:author="Guest User" w:date="2019-09-09T12:06:00Z">
                 <w:rPr/>
               </w:rPrChange>
             </w:rPr>
@@ -5706,12 +7648,12 @@
           </w:r>
         </w:del>
       </w:ins>
-      <w:ins w:id="374" w:author="Guest User" w:date="2019-09-09T12:03:00Z">
-        <w:del w:id="375" w:author="Usuário Convidado" w:date="2019-10-05T19:03:00Z">
+      <w:ins w:id="375" w:author="Guest User" w:date="2019-09-09T12:03:00Z">
+        <w:del w:id="376" w:author="Usuário Convidado" w:date="2019-10-05T19:03:00Z">
           <w:r>
             <w:rPr>
               <w:rFonts w:eastAsia="Arial"/>
-              <w:rPrChange w:id="376" w:author="Guest User" w:date="2019-09-09T12:05:00Z">
+              <w:rPrChange w:id="377" w:author="Guest User" w:date="2019-09-09T12:05:00Z">
                 <w:rPr/>
               </w:rPrChange>
             </w:rPr>
@@ -5719,12 +7661,12 @@
           </w:r>
         </w:del>
       </w:ins>
-      <w:ins w:id="377" w:author="Guest User" w:date="2019-09-09T12:07:00Z">
-        <w:del w:id="378" w:author="Usuário Convidado" w:date="2019-10-05T19:03:00Z">
+      <w:ins w:id="378" w:author="Guest User" w:date="2019-09-09T12:07:00Z">
+        <w:del w:id="379" w:author="Usuário Convidado" w:date="2019-10-05T19:03:00Z">
           <w:r>
             <w:rPr>
               <w:rFonts w:eastAsia="Arial"/>
-              <w:rPrChange w:id="379" w:author="Guest User" w:date="2019-09-09T12:05:00Z">
+              <w:rPrChange w:id="380" w:author="Guest User" w:date="2019-09-09T12:05:00Z">
                 <w:rPr/>
               </w:rPrChange>
             </w:rPr>
@@ -5732,12 +7674,12 @@
           </w:r>
         </w:del>
       </w:ins>
-      <w:ins w:id="380" w:author="Guest User" w:date="2019-09-09T12:03:00Z">
-        <w:del w:id="381" w:author="Usuário Convidado" w:date="2019-10-05T19:03:00Z">
+      <w:ins w:id="381" w:author="Guest User" w:date="2019-09-09T12:03:00Z">
+        <w:del w:id="382" w:author="Usuário Convidado" w:date="2019-10-05T19:03:00Z">
           <w:r>
             <w:rPr>
               <w:rFonts w:eastAsia="Arial"/>
-              <w:rPrChange w:id="382" w:author="Guest User" w:date="2019-09-09T12:05:00Z">
+              <w:rPrChange w:id="383" w:author="Guest User" w:date="2019-09-09T12:05:00Z">
                 <w:rPr/>
               </w:rPrChange>
             </w:rPr>
@@ -5745,12 +7687,12 @@
           </w:r>
         </w:del>
       </w:ins>
-      <w:ins w:id="383" w:author="Guest User" w:date="2019-09-09T12:04:00Z">
-        <w:del w:id="384" w:author="Usuário Convidado" w:date="2019-10-05T19:03:00Z">
+      <w:ins w:id="384" w:author="Guest User" w:date="2019-09-09T12:04:00Z">
+        <w:del w:id="385" w:author="Usuário Convidado" w:date="2019-10-05T19:03:00Z">
           <w:r>
             <w:rPr>
               <w:rFonts w:eastAsia="Arial"/>
-              <w:rPrChange w:id="385" w:author="Guest User" w:date="2019-09-09T12:05:00Z">
+              <w:rPrChange w:id="386" w:author="Guest User" w:date="2019-09-09T12:05:00Z">
                 <w:rPr/>
               </w:rPrChange>
             </w:rPr>
@@ -5758,12 +7700,12 @@
           </w:r>
         </w:del>
       </w:ins>
-      <w:ins w:id="386" w:author="Guest User" w:date="2019-09-09T12:05:00Z">
-        <w:del w:id="387" w:author="Usuário Convidado" w:date="2019-10-05T19:03:00Z">
+      <w:ins w:id="387" w:author="Guest User" w:date="2019-09-09T12:05:00Z">
+        <w:del w:id="388" w:author="Usuário Convidado" w:date="2019-10-05T19:03:00Z">
           <w:r>
             <w:rPr>
               <w:rFonts w:eastAsia="Arial"/>
-              <w:rPrChange w:id="388" w:author="Guest User" w:date="2019-09-09T12:05:00Z">
+              <w:rPrChange w:id="389" w:author="Guest User" w:date="2019-09-09T12:05:00Z">
                 <w:rPr/>
               </w:rPrChange>
             </w:rPr>
@@ -5771,12 +7713,12 @@
           </w:r>
         </w:del>
       </w:ins>
-      <w:ins w:id="389" w:author="Guest User" w:date="2019-09-09T18:03:00Z">
-        <w:del w:id="390" w:author="Usuário Convidado" w:date="2019-10-05T19:03:00Z">
+      <w:ins w:id="390" w:author="Guest User" w:date="2019-09-09T18:03:00Z">
+        <w:del w:id="391" w:author="Usuário Convidado" w:date="2019-10-05T19:03:00Z">
           <w:r>
             <w:rPr>
               <w:rFonts w:eastAsia="Arial"/>
-              <w:rPrChange w:id="391" w:author="Guest User" w:date="2019-09-09T12:05:00Z">
+              <w:rPrChange w:id="392" w:author="Guest User" w:date="2019-09-09T12:05:00Z">
                 <w:rPr/>
               </w:rPrChange>
             </w:rPr>
@@ -5784,12 +7726,12 @@
           </w:r>
         </w:del>
       </w:ins>
-      <w:ins w:id="392" w:author="Guest User" w:date="2019-09-09T12:05:00Z">
-        <w:del w:id="393" w:author="Usuário Convidado" w:date="2019-10-05T19:03:00Z">
+      <w:ins w:id="393" w:author="Guest User" w:date="2019-09-09T12:05:00Z">
+        <w:del w:id="394" w:author="Usuário Convidado" w:date="2019-10-05T19:03:00Z">
           <w:r>
             <w:rPr>
               <w:rFonts w:eastAsia="Arial"/>
-              <w:rPrChange w:id="394" w:author="Guest User" w:date="2019-09-09T12:05:00Z">
+              <w:rPrChange w:id="395" w:author="Guest User" w:date="2019-09-09T12:05:00Z">
                 <w:rPr/>
               </w:rPrChange>
             </w:rPr>
@@ -5797,12 +7739,12 @@
           </w:r>
         </w:del>
       </w:ins>
-      <w:ins w:id="395" w:author="Guest User" w:date="2019-09-09T12:02:00Z">
-        <w:del w:id="396" w:author="Usuário Convidado" w:date="2019-10-05T19:03:00Z">
+      <w:ins w:id="396" w:author="Guest User" w:date="2019-09-09T12:02:00Z">
+        <w:del w:id="397" w:author="Usuário Convidado" w:date="2019-10-05T19:03:00Z">
           <w:r>
             <w:rPr>
               <w:rFonts w:eastAsia="Arial"/>
-              <w:rPrChange w:id="397" w:author="Guest User" w:date="2019-09-09T12:05:00Z">
+              <w:rPrChange w:id="398" w:author="Guest User" w:date="2019-09-09T12:05:00Z">
                 <w:rPr/>
               </w:rPrChange>
             </w:rPr>
@@ -5810,12 +7752,12 @@
           </w:r>
         </w:del>
       </w:ins>
-      <w:ins w:id="398" w:author="Guest User" w:date="2019-09-09T18:03:00Z">
-        <w:del w:id="399" w:author="Usuário Convidado" w:date="2019-10-05T19:03:00Z">
+      <w:ins w:id="399" w:author="Guest User" w:date="2019-09-09T18:03:00Z">
+        <w:del w:id="400" w:author="Usuário Convidado" w:date="2019-10-05T19:03:00Z">
           <w:r>
             <w:rPr>
               <w:rFonts w:eastAsia="Arial"/>
-              <w:rPrChange w:id="400" w:author="Guest User" w:date="2019-09-09T12:05:00Z">
+              <w:rPrChange w:id="401" w:author="Guest User" w:date="2019-09-09T12:05:00Z">
                 <w:rPr/>
               </w:rPrChange>
             </w:rPr>
@@ -5823,12 +7765,12 @@
           </w:r>
         </w:del>
       </w:ins>
-      <w:ins w:id="401" w:author="Guest User" w:date="2019-09-09T12:02:00Z">
-        <w:del w:id="402" w:author="Usuário Convidado" w:date="2019-10-05T19:03:00Z">
+      <w:ins w:id="402" w:author="Guest User" w:date="2019-09-09T12:02:00Z">
+        <w:del w:id="403" w:author="Usuário Convidado" w:date="2019-10-05T19:03:00Z">
           <w:r>
             <w:rPr>
               <w:rFonts w:eastAsia="Arial"/>
-              <w:rPrChange w:id="403" w:author="Guest User" w:date="2019-09-09T12:05:00Z">
+              <w:rPrChange w:id="404" w:author="Guest User" w:date="2019-09-09T12:05:00Z">
                 <w:rPr/>
               </w:rPrChange>
             </w:rPr>
@@ -5836,12 +7778,12 @@
           </w:r>
         </w:del>
       </w:ins>
-      <w:ins w:id="404" w:author="Guest User" w:date="2019-09-09T12:06:00Z">
-        <w:del w:id="405" w:author="Usuário Convidado" w:date="2019-10-05T19:03:00Z">
+      <w:ins w:id="405" w:author="Guest User" w:date="2019-09-09T12:06:00Z">
+        <w:del w:id="406" w:author="Usuário Convidado" w:date="2019-10-05T19:03:00Z">
           <w:r>
             <w:rPr>
               <w:rFonts w:eastAsia="Arial"/>
-              <w:rPrChange w:id="406" w:author="Guest User" w:date="2019-09-09T12:05:00Z">
+              <w:rPrChange w:id="407" w:author="Guest User" w:date="2019-09-09T12:05:00Z">
                 <w:rPr/>
               </w:rPrChange>
             </w:rPr>
@@ -5849,12 +7791,12 @@
           </w:r>
         </w:del>
       </w:ins>
-      <w:ins w:id="407" w:author="Guest User" w:date="2019-09-09T12:02:00Z">
-        <w:del w:id="408" w:author="Usuário Convidado" w:date="2019-10-05T19:03:00Z">
+      <w:ins w:id="408" w:author="Guest User" w:date="2019-09-09T12:02:00Z">
+        <w:del w:id="409" w:author="Usuário Convidado" w:date="2019-10-05T19:03:00Z">
           <w:r>
             <w:rPr>
               <w:rFonts w:eastAsia="Arial"/>
-              <w:rPrChange w:id="409" w:author="Guest User" w:date="2019-09-09T12:05:00Z">
+              <w:rPrChange w:id="410" w:author="Guest User" w:date="2019-09-09T12:05:00Z">
                 <w:rPr/>
               </w:rPrChange>
             </w:rPr>
@@ -5862,12 +7804,12 @@
           </w:r>
         </w:del>
       </w:ins>
-      <w:ins w:id="410" w:author="Guest User" w:date="2019-09-09T12:06:00Z">
-        <w:del w:id="411" w:author="Usuário Convidado" w:date="2019-10-05T19:03:00Z">
+      <w:ins w:id="411" w:author="Guest User" w:date="2019-09-09T12:06:00Z">
+        <w:del w:id="412" w:author="Usuário Convidado" w:date="2019-10-05T19:03:00Z">
           <w:r>
             <w:rPr>
               <w:rFonts w:eastAsia="Arial"/>
-              <w:rPrChange w:id="412" w:author="Guest User" w:date="2019-09-09T12:05:00Z">
+              <w:rPrChange w:id="413" w:author="Guest User" w:date="2019-09-09T12:05:00Z">
                 <w:rPr/>
               </w:rPrChange>
             </w:rPr>
@@ -5875,12 +7817,12 @@
           </w:r>
         </w:del>
       </w:ins>
-      <w:ins w:id="413" w:author="Guest User" w:date="2019-09-09T12:02:00Z">
-        <w:del w:id="414" w:author="Usuário Convidado" w:date="2019-10-05T19:03:00Z">
+      <w:ins w:id="414" w:author="Guest User" w:date="2019-09-09T12:02:00Z">
+        <w:del w:id="415" w:author="Usuário Convidado" w:date="2019-10-05T19:03:00Z">
           <w:r>
             <w:rPr>
               <w:rFonts w:eastAsia="Arial"/>
-              <w:rPrChange w:id="415" w:author="Guest User" w:date="2019-09-09T12:05:00Z">
+              <w:rPrChange w:id="416" w:author="Guest User" w:date="2019-09-09T12:05:00Z">
                 <w:rPr/>
               </w:rPrChange>
             </w:rPr>
@@ -5888,12 +7830,12 @@
           </w:r>
         </w:del>
       </w:ins>
-      <w:ins w:id="416" w:author="Guest User" w:date="2019-09-09T18:03:00Z">
-        <w:del w:id="417" w:author="Usuário Convidado" w:date="2019-10-05T19:03:00Z">
+      <w:ins w:id="417" w:author="Guest User" w:date="2019-09-09T18:03:00Z">
+        <w:del w:id="418" w:author="Usuário Convidado" w:date="2019-10-05T19:03:00Z">
           <w:r>
             <w:rPr>
               <w:rFonts w:eastAsia="Arial"/>
-              <w:rPrChange w:id="418" w:author="Guest User" w:date="2019-09-09T12:05:00Z">
+              <w:rPrChange w:id="419" w:author="Guest User" w:date="2019-09-09T12:05:00Z">
                 <w:rPr/>
               </w:rPrChange>
             </w:rPr>
@@ -5906,11 +7848,11 @@
       <w:pPr>
         <w:pStyle w:val="Corpodetexto"/>
         <w:rPr>
-          <w:del w:id="419" w:author="Usuário Convidado" w:date="2019-10-05T19:03:00Z"/>
+          <w:del w:id="420" w:author="Usuário Convidado" w:date="2019-10-05T19:03:00Z"/>
           <w:rFonts w:eastAsia="Arial"/>
-          <w:rPrChange w:id="420" w:author="Guest User" w:date="2019-09-09T18:03:00Z">
+          <w:rPrChange w:id="421" w:author="Guest User" w:date="2019-09-09T18:03:00Z">
             <w:rPr>
-              <w:del w:id="421" w:author="Usuário Convidado" w:date="2019-10-05T19:03:00Z"/>
+              <w:del w:id="422" w:author="Usuário Convidado" w:date="2019-10-05T19:03:00Z"/>
             </w:rPr>
           </w:rPrChange>
         </w:rPr>
@@ -5920,13 +7862,13 @@
       <w:pPr>
         <w:pStyle w:val="Corpodetexto"/>
         <w:rPr>
-          <w:ins w:id="422" w:author="PAULO HENRIQUE GALHARDE CARRASCO" w:date="2019-08-26T16:41:00Z"/>
-          <w:del w:id="423" w:author="Usuário Convidado" w:date="2019-10-05T19:15:00Z"/>
+          <w:ins w:id="423" w:author="PAULO HENRIQUE GALHARDE CARRASCO" w:date="2019-08-26T16:41:00Z"/>
+          <w:del w:id="424" w:author="Usuário Convidado" w:date="2019-10-05T19:15:00Z"/>
           <w:rFonts w:eastAsia="Arial"/>
-          <w:rPrChange w:id="424" w:author="Guest User" w:date="2019-09-09T12:05:00Z">
+          <w:rPrChange w:id="425" w:author="Guest User" w:date="2019-09-09T12:05:00Z">
             <w:rPr>
-              <w:ins w:id="425" w:author="PAULO HENRIQUE GALHARDE CARRASCO" w:date="2019-08-26T16:41:00Z"/>
-              <w:del w:id="426" w:author="Usuário Convidado" w:date="2019-10-05T19:15:00Z"/>
+              <w:ins w:id="426" w:author="PAULO HENRIQUE GALHARDE CARRASCO" w:date="2019-08-26T16:41:00Z"/>
+              <w:del w:id="427" w:author="Usuário Convidado" w:date="2019-10-05T19:15:00Z"/>
             </w:rPr>
           </w:rPrChange>
         </w:rPr>
@@ -5936,25 +7878,25 @@
       <w:pPr>
         <w:pStyle w:val="Corpodetexto"/>
         <w:rPr>
-          <w:ins w:id="427" w:author="Usuário Convidado" w:date="2019-10-07T10:33:00Z"/>
+          <w:ins w:id="428" w:author="Usuário Convidado" w:date="2019-10-07T10:33:00Z"/>
           <w:rFonts w:eastAsia="Arial"/>
           <w:color w:val="222222"/>
-          <w:rPrChange w:id="428" w:author="Usuário Convidado" w:date="2019-10-07T10:33:00Z">
+          <w:rPrChange w:id="429" w:author="Usuário Convidado" w:date="2019-10-07T10:33:00Z">
             <w:rPr>
-              <w:ins w:id="429" w:author="Usuário Convidado" w:date="2019-10-07T10:33:00Z"/>
+              <w:ins w:id="430" w:author="Usuário Convidado" w:date="2019-10-07T10:33:00Z"/>
             </w:rPr>
           </w:rPrChange>
         </w:rPr>
-        <w:pPrChange w:id="430" w:author="Usuário Convidado" w:date="2019-10-07T10:33:00Z">
+        <w:pPrChange w:id="431" w:author="Usuário Convidado" w:date="2019-10-07T10:33:00Z">
           <w:pPr/>
         </w:pPrChange>
       </w:pPr>
-      <w:ins w:id="431" w:author="Usuário Convidado" w:date="2019-10-05T19:15:00Z">
+      <w:ins w:id="432" w:author="Usuário Convidado" w:date="2019-10-05T19:15:00Z">
         <w:r>
           <w:rPr>
             <w:rFonts w:eastAsia="Arial"/>
             <w:color w:val="222222"/>
-            <w:rPrChange w:id="432" w:author="Usuário Convidado" w:date="2019-10-07T10:33:00Z">
+            <w:rPrChange w:id="433" w:author="Usuário Convidado" w:date="2019-10-07T10:33:00Z">
               <w:rPr/>
             </w:rPrChange>
           </w:rPr>
@@ -5966,16 +7908,16 @@
       <w:pPr>
         <w:pStyle w:val="Corpodetexto"/>
         <w:rPr>
-          <w:ins w:id="433" w:author="Usuário Convidado" w:date="2019-10-07T10:33:00Z"/>
+          <w:ins w:id="434" w:author="Usuário Convidado" w:date="2019-10-07T10:33:00Z"/>
           <w:rFonts w:eastAsia="Arial" w:cs="Arial"/>
           <w:color w:val="222222"/>
-          <w:rPrChange w:id="434" w:author="Usuário Convidado" w:date="2019-10-07T10:33:00Z">
+          <w:rPrChange w:id="435" w:author="Usuário Convidado" w:date="2019-10-07T10:33:00Z">
             <w:rPr>
-              <w:ins w:id="435" w:author="Usuário Convidado" w:date="2019-10-07T10:33:00Z"/>
+              <w:ins w:id="436" w:author="Usuário Convidado" w:date="2019-10-07T10:33:00Z"/>
             </w:rPr>
           </w:rPrChange>
         </w:rPr>
-        <w:pPrChange w:id="436" w:author="Usuário Convidado" w:date="2019-10-07T10:33:00Z">
+        <w:pPrChange w:id="437" w:author="Usuário Convidado" w:date="2019-10-07T10:33:00Z">
           <w:pPr/>
         </w:pPrChange>
       </w:pPr>
@@ -5984,49 +7926,49 @@
       <w:pPr>
         <w:pStyle w:val="Corpodetexto"/>
         <w:rPr>
-          <w:del w:id="437" w:author="Usuário Convidado" w:date="2019-10-07T10:35:00Z"/>
+          <w:del w:id="438" w:author="Usuário Convidado" w:date="2019-10-07T10:35:00Z"/>
           <w:rFonts w:eastAsia="Arial" w:cs="Arial"/>
           <w:color w:val="222222"/>
-          <w:rPrChange w:id="438" w:author="Usuário Convidado" w:date="2019-10-07T10:35:00Z">
+          <w:rPrChange w:id="439" w:author="Usuário Convidado" w:date="2019-10-07T10:35:00Z">
             <w:rPr>
-              <w:del w:id="439" w:author="Usuário Convidado" w:date="2019-10-07T10:35:00Z"/>
+              <w:del w:id="440" w:author="Usuário Convidado" w:date="2019-10-07T10:35:00Z"/>
             </w:rPr>
           </w:rPrChange>
         </w:rPr>
-        <w:pPrChange w:id="440" w:author="Usuário Convidado" w:date="2019-10-07T10:35:00Z">
+        <w:pPrChange w:id="441" w:author="Usuário Convidado" w:date="2019-10-07T10:35:00Z">
           <w:pPr/>
         </w:pPrChange>
       </w:pPr>
-      <w:ins w:id="441" w:author="Usuário Convidado" w:date="2019-10-07T10:33:00Z">
+      <w:ins w:id="442" w:author="Usuário Convidado" w:date="2019-10-07T10:33:00Z">
         <w:r>
           <w:rPr>
             <w:rFonts w:eastAsia="Arial" w:cs="Arial"/>
             <w:color w:val="222222"/>
-            <w:rPrChange w:id="442" w:author="Usuário Convidado" w:date="2019-10-07T10:44:00Z">
+            <w:rPrChange w:id="443" w:author="Usuário Convidado" w:date="2019-10-07T10:44:00Z">
               <w:rPr/>
             </w:rPrChange>
           </w:rPr>
           <w:t>Chammas, Michel. Boret</w:t>
         </w:r>
       </w:ins>
-      <w:ins w:id="443" w:author="Usuário Convidado" w:date="2019-10-07T10:34:00Z">
+      <w:ins w:id="444" w:author="Usuário Convidado" w:date="2019-10-07T10:34:00Z">
         <w:r>
           <w:rPr>
             <w:rFonts w:eastAsia="Arial" w:cs="Arial"/>
             <w:color w:val="222222"/>
-            <w:rPrChange w:id="444" w:author="Usuário Convidado" w:date="2019-10-07T10:44:00Z">
+            <w:rPrChange w:id="445" w:author="Usuário Convidado" w:date="2019-10-07T10:44:00Z">
               <w:rPr/>
             </w:rPrChange>
           </w:rPr>
           <w:t>to, Jorge. Burmann, Lauren Marquardt. Ramos, Renato Matta</w:t>
         </w:r>
       </w:ins>
-      <w:ins w:id="445" w:author="Usuário Convidado" w:date="2019-10-07T10:35:00Z">
+      <w:ins w:id="446" w:author="Usuário Convidado" w:date="2019-10-07T10:35:00Z">
         <w:r>
           <w:rPr>
             <w:rFonts w:eastAsia="Arial" w:cs="Arial"/>
             <w:color w:val="222222"/>
-            <w:rPrChange w:id="446" w:author="Usuário Convidado" w:date="2019-10-07T10:44:00Z">
+            <w:rPrChange w:id="447" w:author="Usuário Convidado" w:date="2019-10-07T10:44:00Z">
               <w:rPr/>
             </w:rPrChange>
           </w:rPr>
@@ -6035,18 +7977,18 @@
         <w:r>
           <w:rPr>
             <w:rFonts w:eastAsia="Arial" w:cs="Arial"/>
-            <w:rPrChange w:id="447" w:author="Usuário Convidado" w:date="2019-10-07T10:35:00Z">
+            <w:rPrChange w:id="448" w:author="Usuário Convidado" w:date="2019-10-07T10:35:00Z">
               <w:rPr/>
             </w:rPrChange>
           </w:rPr>
           <w:t>Síndrome do túnel do carpo – Parte I (anatomia, fisiologia, etiologia e diagnóstico)</w:t>
         </w:r>
       </w:ins>
-      <w:ins w:id="448" w:author="Usuário Convidado" w:date="2019-10-07T10:36:00Z">
+      <w:ins w:id="449" w:author="Usuário Convidado" w:date="2019-10-07T10:36:00Z">
         <w:r>
           <w:rPr>
             <w:rFonts w:eastAsia="Arial" w:cs="Arial"/>
-            <w:rPrChange w:id="449" w:author="Usuário Convidado" w:date="2019-10-07T10:35:00Z">
+            <w:rPrChange w:id="450" w:author="Usuário Convidado" w:date="2019-10-07T10:35:00Z">
               <w:rPr/>
             </w:rPrChange>
           </w:rPr>
@@ -6059,41 +8001,41 @@
         <w:pStyle w:val="Corpodetexto"/>
         <w:rPr>
           <w:rFonts w:eastAsia="Arial"/>
-          <w:rPrChange w:id="450" w:author="Usuário Convidado" w:date="2019-10-07T10:38:00Z">
+          <w:rPrChange w:id="451" w:author="Usuário Convidado" w:date="2019-10-07T10:38:00Z">
             <w:rPr/>
           </w:rPrChange>
         </w:rPr>
-        <w:pPrChange w:id="451" w:author="Usuário Convidado" w:date="2019-10-07T10:38:00Z">
+        <w:pPrChange w:id="452" w:author="Usuário Convidado" w:date="2019-10-07T10:38:00Z">
           <w:pPr/>
         </w:pPrChange>
       </w:pPr>
-      <w:ins w:id="452" w:author="Usuário Convidado" w:date="2019-10-07T10:36:00Z">
+      <w:ins w:id="453" w:author="Usuário Convidado" w:date="2019-10-07T10:36:00Z">
         <w:r>
           <w:rPr>
             <w:rFonts w:eastAsia="Arial"/>
-            <w:rPrChange w:id="453" w:author="Usuário Convidado" w:date="2019-10-07T10:36:00Z">
+            <w:rPrChange w:id="454" w:author="Usuário Convidado" w:date="2019-10-07T10:36:00Z">
               <w:rPr/>
             </w:rPrChange>
           </w:rPr>
           <w:t xml:space="preserve"> </w:t>
         </w:r>
       </w:ins>
-      <w:ins w:id="454" w:author="Usuário Convidado" w:date="2019-10-07T10:37:00Z">
+      <w:ins w:id="455" w:author="Usuário Convidado" w:date="2019-10-07T10:37:00Z">
         <w:r>
           <w:rPr>
             <w:rFonts w:eastAsia="Arial"/>
-            <w:rPrChange w:id="455" w:author="Usuário Convidado" w:date="2019-10-07T10:38:00Z">
+            <w:rPrChange w:id="456" w:author="Usuário Convidado" w:date="2019-10-07T10:38:00Z">
               <w:rPr/>
             </w:rPrChange>
           </w:rPr>
           <w:t>Revista Brasileira de O</w:t>
         </w:r>
       </w:ins>
-      <w:ins w:id="456" w:author="Usuário Convidado" w:date="2019-10-07T10:38:00Z">
+      <w:ins w:id="457" w:author="Usuário Convidado" w:date="2019-10-07T10:38:00Z">
         <w:r>
           <w:rPr>
             <w:rFonts w:eastAsia="Arial"/>
-            <w:rPrChange w:id="457" w:author="Usuário Convidado" w:date="2019-10-07T10:38:00Z">
+            <w:rPrChange w:id="458" w:author="Usuário Convidado" w:date="2019-10-07T10:38:00Z">
               <w:rPr/>
             </w:rPrChange>
           </w:rPr>
@@ -6105,36 +8047,36 @@
       <w:pPr>
         <w:pStyle w:val="Corpodetexto"/>
         <w:rPr>
-          <w:ins w:id="458" w:author="Usuário Convidado" w:date="2019-10-07T10:38:00Z"/>
-        </w:rPr>
-      </w:pPr>
-    </w:p>
-    <w:p>
-      <w:pPr>
-        <w:pStyle w:val="Corpodetexto"/>
-        <w:rPr>
-          <w:del w:id="459" w:author="Usuário Convidado" w:date="2019-10-07T10:38:00Z"/>
-        </w:rPr>
-      </w:pPr>
-      <w:ins w:id="460" w:author="Usuário Convidado" w:date="2019-10-07T10:38:00Z">
+          <w:ins w:id="459" w:author="Usuário Convidado" w:date="2019-10-07T10:38:00Z"/>
+        </w:rPr>
+      </w:pPr>
+    </w:p>
+    <w:p>
+      <w:pPr>
+        <w:pStyle w:val="Corpodetexto"/>
+        <w:rPr>
+          <w:del w:id="460" w:author="Usuário Convidado" w:date="2019-10-07T10:38:00Z"/>
+        </w:rPr>
+      </w:pPr>
+      <w:ins w:id="461" w:author="Usuário Convidado" w:date="2019-10-07T10:38:00Z">
         <w:r>
           <w:t xml:space="preserve">Junior, Rammes Matar. </w:t>
         </w:r>
         <w:r>
           <w:rPr>
             <w:rFonts w:eastAsia="Arial" w:cs="Arial"/>
-            <w:rPrChange w:id="461" w:author="Usuário Convidado" w:date="2019-10-07T10:39:00Z">
+            <w:rPrChange w:id="462" w:author="Usuário Convidado" w:date="2019-10-07T10:39:00Z">
               <w:rPr/>
             </w:rPrChange>
           </w:rPr>
           <w:t>Tenosinovite estenosante</w:t>
         </w:r>
       </w:ins>
-      <w:ins w:id="462" w:author="Usuário Convidado" w:date="2019-10-07T10:39:00Z">
+      <w:ins w:id="463" w:author="Usuário Convidado" w:date="2019-10-07T10:39:00Z">
         <w:r>
           <w:rPr>
             <w:rFonts w:eastAsia="Arial" w:cs="Arial"/>
-            <w:rPrChange w:id="463" w:author="Usuário Convidado" w:date="2019-10-07T10:39:00Z">
+            <w:rPrChange w:id="464" w:author="Usuário Convidado" w:date="2019-10-07T10:39:00Z">
               <w:rPr/>
             </w:rPrChange>
           </w:rPr>
@@ -6143,7 +8085,7 @@
         <w:r>
           <w:rPr>
             <w:rFonts w:eastAsia="Arial" w:cs="Arial"/>
-            <w:rPrChange w:id="464" w:author="Usuário Convidado" w:date="2019-10-07T10:38:00Z">
+            <w:rPrChange w:id="465" w:author="Usuário Convidado" w:date="2019-10-07T10:38:00Z">
               <w:rPr/>
             </w:rPrChange>
           </w:rPr>
@@ -6160,25 +8102,25 @@
       <w:pPr>
         <w:pStyle w:val="Corpodetexto"/>
         <w:rPr>
-          <w:ins w:id="465" w:author="Usuário Convidado" w:date="2019-10-07T10:39:00Z"/>
-        </w:rPr>
-      </w:pPr>
-    </w:p>
-    <w:p>
-      <w:pPr>
-        <w:pStyle w:val="Corpodetexto"/>
-        <w:rPr>
-          <w:del w:id="466" w:author="Usuário Convidado" w:date="2019-10-07T10:40:00Z"/>
-        </w:rPr>
-      </w:pPr>
-      <w:ins w:id="467" w:author="Usuário Convidado" w:date="2019-10-07T10:40:00Z">
+          <w:ins w:id="466" w:author="Usuário Convidado" w:date="2019-10-07T10:39:00Z"/>
+        </w:rPr>
+      </w:pPr>
+    </w:p>
+    <w:p>
+      <w:pPr>
+        <w:pStyle w:val="Corpodetexto"/>
+        <w:rPr>
+          <w:del w:id="467" w:author="Usuário Convidado" w:date="2019-10-07T10:40:00Z"/>
+        </w:rPr>
+      </w:pPr>
+      <w:ins w:id="468" w:author="Usuário Convidado" w:date="2019-10-07T10:40:00Z">
         <w:r>
           <w:t xml:space="preserve">Arend, Carlos Frederico. </w:t>
         </w:r>
         <w:r>
           <w:rPr>
             <w:rFonts w:eastAsia="Arial" w:cs="Arial"/>
-            <w:rPrChange w:id="468" w:author="Usuário Convidado" w:date="2019-10-07T10:41:00Z">
+            <w:rPrChange w:id="469" w:author="Usuário Convidado" w:date="2019-10-07T10:41:00Z">
               <w:rPr/>
             </w:rPrChange>
           </w:rPr>
@@ -6187,18 +8129,18 @@
         <w:r>
           <w:rPr>
             <w:rFonts w:eastAsia="Arial" w:cs="Arial"/>
-            <w:rPrChange w:id="469" w:author="Usuário Convidado" w:date="2019-10-07T10:40:00Z">
+            <w:rPrChange w:id="470" w:author="Usuário Convidado" w:date="2019-10-07T10:40:00Z">
               <w:rPr/>
             </w:rPrChange>
           </w:rPr>
           <w:t xml:space="preserve">. Colégio Brasileiro de Radiologia e Diagnóstico </w:t>
         </w:r>
       </w:ins>
-      <w:ins w:id="470" w:author="Usuário Convidado" w:date="2019-10-07T10:41:00Z">
+      <w:ins w:id="471" w:author="Usuário Convidado" w:date="2019-10-07T10:41:00Z">
         <w:r>
           <w:rPr>
             <w:rFonts w:eastAsia="Arial" w:cs="Arial"/>
-            <w:rPrChange w:id="471" w:author="Usuário Convidado" w:date="2019-10-07T10:40:00Z">
+            <w:rPrChange w:id="472" w:author="Usuário Convidado" w:date="2019-10-07T10:40:00Z">
               <w:rPr/>
             </w:rPrChange>
           </w:rPr>
@@ -6210,11 +8152,11 @@
       <w:pPr>
         <w:pStyle w:val="Corpodetexto"/>
       </w:pPr>
-      <w:ins w:id="472" w:author="Usuário Convidado" w:date="2019-10-07T10:41:00Z">
+      <w:ins w:id="473" w:author="Usuário Convidado" w:date="2019-10-07T10:41:00Z">
         <w:r>
           <w:rPr>
             <w:rFonts w:eastAsia="Arial"/>
-            <w:rPrChange w:id="473" w:author="Usuário Convidado" w:date="2019-10-07T10:41:00Z">
+            <w:rPrChange w:id="474" w:author="Usuário Convidado" w:date="2019-10-07T10:41:00Z">
               <w:rPr/>
             </w:rPrChange>
           </w:rPr>
@@ -6226,9 +8168,9 @@
       <w:pPr>
         <w:pStyle w:val="Corpodetexto"/>
         <w:rPr>
-          <w:ins w:id="474" w:author="Usuário Convidado" w:date="2019-10-07T10:41:00Z"/>
-        </w:rPr>
-        <w:pPrChange w:id="475" w:author="PAULO HENRIQUE GALHARDE CARRASCO" w:date="2019-08-26T16:45:00Z">
+          <w:ins w:id="475" w:author="Usuário Convidado" w:date="2019-10-07T10:41:00Z"/>
+        </w:rPr>
+        <w:pPrChange w:id="476" w:author="PAULO HENRIQUE GALHARDE CARRASCO" w:date="2019-08-26T16:45:00Z">
           <w:pPr>
             <w:pStyle w:val="Ttulo1"/>
           </w:pPr>
@@ -6239,10 +8181,10 @@
       <w:pPr>
         <w:pStyle w:val="Corpodetexto"/>
         <w:rPr>
-          <w:del w:id="476" w:author="Usuário Convidado" w:date="2019-10-07T10:43:00Z"/>
-        </w:rPr>
-      </w:pPr>
-      <w:ins w:id="477" w:author="Usuário Convidado" w:date="2019-10-07T10:42:00Z">
+          <w:del w:id="477" w:author="Usuário Convidado" w:date="2019-10-07T10:43:00Z"/>
+        </w:rPr>
+      </w:pPr>
+      <w:ins w:id="478" w:author="Usuário Convidado" w:date="2019-10-07T10:42:00Z">
         <w:r>
           <w:t>Uribe, William Albeiro Jimenez. Buendia, Gisela Del Pilar Puentes. Rodriguez, Juan Manuel Florez</w:t>
         </w:r>
@@ -6250,14 +8192,14 @@
           <w:t>.</w:t>
         </w:r>
       </w:ins>
-      <w:ins w:id="478" w:author="Usuário Convidado" w:date="2019-10-07T10:43:00Z">
+      <w:ins w:id="479" w:author="Usuário Convidado" w:date="2019-10-07T10:43:00Z">
         <w:r>
           <w:t xml:space="preserve"> Filho, José de Gervais Cavalcante Vieira. </w:t>
         </w:r>
         <w:r>
           <w:rPr>
             <w:rFonts w:eastAsia="Arial" w:cs="Arial"/>
-            <w:rPrChange w:id="479" w:author="Usuário Convidado" w:date="2019-10-07T10:44:00Z">
+            <w:rPrChange w:id="480" w:author="Usuário Convidado" w:date="2019-10-07T10:44:00Z">
               <w:rPr/>
             </w:rPrChange>
           </w:rPr>
@@ -6266,40 +8208,40 @@
         <w:r>
           <w:rPr>
             <w:rFonts w:eastAsia="Arial" w:cs="Arial"/>
-            <w:rPrChange w:id="480" w:author="Usuário Convidado" w:date="2019-10-07T10:43:00Z">
+            <w:rPrChange w:id="481" w:author="Usuário Convidado" w:date="2019-10-07T10:43:00Z">
               <w:rPr/>
             </w:rPrChange>
           </w:rPr>
           <w:t xml:space="preserve">. Hospital Santa </w:t>
         </w:r>
       </w:ins>
-      <w:ins w:id="481" w:author="Usuário Convidado" w:date="2019-10-07T10:44:00Z">
+      <w:ins w:id="482" w:author="Usuário Convidado" w:date="2019-10-07T10:44:00Z">
         <w:r>
           <w:rPr>
             <w:rFonts w:eastAsia="Arial" w:cs="Arial"/>
-            <w:rPrChange w:id="482" w:author="Usuário Convidado" w:date="2019-10-07T10:43:00Z">
+            <w:rPrChange w:id="483" w:author="Usuário Convidado" w:date="2019-10-07T10:43:00Z">
               <w:rPr/>
             </w:rPrChange>
           </w:rPr>
           <w:t>C</w:t>
         </w:r>
       </w:ins>
-      <w:ins w:id="483" w:author="Usuário Convidado" w:date="2019-10-07T10:43:00Z">
+      <w:ins w:id="484" w:author="Usuário Convidado" w:date="2019-10-07T10:43:00Z">
         <w:r>
           <w:rPr>
             <w:rFonts w:eastAsia="Arial" w:cs="Arial"/>
-            <w:rPrChange w:id="484" w:author="Usuário Convidado" w:date="2019-10-07T10:43:00Z">
+            <w:rPrChange w:id="485" w:author="Usuário Convidado" w:date="2019-10-07T10:43:00Z">
               <w:rPr/>
             </w:rPrChange>
           </w:rPr>
           <w:t>asa</w:t>
         </w:r>
       </w:ins>
-      <w:ins w:id="485" w:author="Usuário Convidado" w:date="2019-10-07T10:44:00Z">
+      <w:ins w:id="486" w:author="Usuário Convidado" w:date="2019-10-07T10:44:00Z">
         <w:r>
           <w:rPr>
             <w:rFonts w:eastAsia="Arial" w:cs="Arial"/>
-            <w:rPrChange w:id="486" w:author="Usuário Convidado" w:date="2019-10-07T10:43:00Z">
+            <w:rPrChange w:id="487" w:author="Usuário Convidado" w:date="2019-10-07T10:43:00Z">
               <w:rPr/>
             </w:rPrChange>
           </w:rPr>
@@ -6311,11 +8253,11 @@
       <w:pPr>
         <w:pStyle w:val="Corpodetexto"/>
       </w:pPr>
-      <w:ins w:id="487" w:author="Usuário Convidado" w:date="2019-10-07T10:44:00Z">
+      <w:ins w:id="488" w:author="Usuário Convidado" w:date="2019-10-07T10:44:00Z">
         <w:r>
           <w:rPr>
             <w:rFonts w:eastAsia="Arial" w:cs="Arial"/>
-            <w:rPrChange w:id="488" w:author="Usuário Convidado" w:date="2019-10-07T10:44:00Z">
+            <w:rPrChange w:id="489" w:author="Usuário Convidado" w:date="2019-10-07T10:44:00Z">
               <w:rPr/>
             </w:rPrChange>
           </w:rPr>
@@ -6332,8 +8274,8 @@
       </w:pPr>
     </w:p>
     <w:sectPr>
-      <w:headerReference w:type="default" r:id="rId17"/>
-      <w:footerReference w:type="default" r:id="rId18"/>
+      <w:headerReference w:type="default" r:id="rId25"/>
+      <w:footerReference w:type="default" r:id="rId26"/>
       <w:pgSz w:w="11910" w:h="16840"/>
       <w:pgMar w:top="2260" w:right="1020" w:bottom="1140" w:left="1600" w:header="1085" w:footer="956" w:gutter="0"/>
       <w:cols w:space="720"/>
@@ -7199,468 +9141,6 @@
       <mc:AlternateContent>
         <mc:Choice Requires="wps">
           <w:drawing>
-            <wp:anchor distT="0" distB="0" distL="114300" distR="114300" simplePos="0" relativeHeight="487392256" behindDoc="1" locked="0" layoutInCell="1" allowOverlap="1" wp14:anchorId="5744D4EC" wp14:editId="6B336089">
-              <wp:simplePos x="0" y="0"/>
-              <wp:positionH relativeFrom="page">
-                <wp:posOffset>1220470</wp:posOffset>
-              </wp:positionH>
-              <wp:positionV relativeFrom="page">
-                <wp:posOffset>9731375</wp:posOffset>
-              </wp:positionV>
-              <wp:extent cx="1485265" cy="194310"/>
-              <wp:effectExtent l="0" t="0" r="0" b="0"/>
-              <wp:wrapNone/>
-              <wp:docPr id="34" name="Text Box 5"/>
-              <wp:cNvGraphicFramePr>
-                <a:graphicFrameLocks xmlns:a="http://schemas.openxmlformats.org/drawingml/2006/main"/>
-              </wp:cNvGraphicFramePr>
-              <a:graphic xmlns:a="http://schemas.openxmlformats.org/drawingml/2006/main">
-                <a:graphicData uri="http://schemas.microsoft.com/office/word/2010/wordprocessingShape">
-                  <wps:wsp>
-                    <wps:cNvSpPr txBox="1">
-                      <a:spLocks noChangeArrowheads="1"/>
-                    </wps:cNvSpPr>
-                    <wps:spPr bwMode="auto">
-                      <a:xfrm>
-                        <a:off x="0" y="0"/>
-                        <a:ext cx="1485265" cy="194310"/>
-                      </a:xfrm>
-                      <a:prstGeom prst="rect">
-                        <a:avLst/>
-                      </a:prstGeom>
-                      <a:noFill/>
-                      <a:ln>
-                        <a:noFill/>
-                      </a:ln>
-                      <a:extLst>
-                        <a:ext uri="{909E8E84-426E-40DD-AFC4-6F175D3DCCD1}">
-                          <a14:hiddenFill xmlns:a14="http://schemas.microsoft.com/office/drawing/2010/main">
-                            <a:solidFill>
-                              <a:srgbClr val="FFFFFF"/>
-                            </a:solidFill>
-                          </a14:hiddenFill>
-                        </a:ext>
-                        <a:ext uri="{91240B29-F687-4F45-9708-019B960494DF}">
-                          <a14:hiddenLine xmlns:a14="http://schemas.microsoft.com/office/drawing/2010/main" w="9525">
-                            <a:solidFill>
-                              <a:srgbClr val="000000"/>
-                            </a:solidFill>
-                            <a:miter lim="800000"/>
-                            <a:headEnd/>
-                            <a:tailEnd/>
-                          </a14:hiddenLine>
-                        </a:ext>
-                      </a:extLst>
-                    </wps:spPr>
-                    <wps:txbx>
-                      <w:txbxContent>
-                        <w:p>
-                          <w:pPr>
-                            <w:pStyle w:val="Corpodetexto"/>
-                            <w:spacing w:before="10"/>
-                            <w:ind w:left="20"/>
-                          </w:pPr>
-                          <w:r>
-                            <w:t>Fonte:</w:t>
-                          </w:r>
-                          <w:r>
-                            <w:rPr>
-                              <w:spacing w:val="-2"/>
-                            </w:rPr>
-                            <w:t xml:space="preserve"> </w:t>
-                          </w:r>
-                          <w:r>
-                            <w:t>Próprios</w:t>
-                          </w:r>
-                          <w:r>
-                            <w:rPr>
-                              <w:spacing w:val="-2"/>
-                            </w:rPr>
-                            <w:t xml:space="preserve"> </w:t>
-                          </w:r>
-                          <w:r>
-                            <w:t>autores.</w:t>
-                          </w:r>
-                        </w:p>
-                      </w:txbxContent>
-                    </wps:txbx>
-                    <wps:bodyPr rot="0" vert="horz" wrap="square" lIns="0" tIns="0" rIns="0" bIns="0" anchor="t" anchorCtr="0" upright="1">
-                      <a:noAutofit/>
-                    </wps:bodyPr>
-                  </wps:wsp>
-                </a:graphicData>
-              </a:graphic>
-              <wp14:sizeRelH relativeFrom="page">
-                <wp14:pctWidth>0</wp14:pctWidth>
-              </wp14:sizeRelH>
-              <wp14:sizeRelV relativeFrom="page">
-                <wp14:pctHeight>0</wp14:pctHeight>
-              </wp14:sizeRelV>
-            </wp:anchor>
-          </w:drawing>
-        </mc:Choice>
-        <mc:Fallback>
-          <w:pict>
-            <v:shapetype w14:anchorId="5744D4EC" id="_x0000_t202" coordsize="21600,21600" o:spt="202" path="m,l,21600r21600,l21600,xe">
-              <v:stroke joinstyle="miter"/>
-              <v:path gradientshapeok="t" o:connecttype="rect"/>
-            </v:shapetype>
-            <v:shape id="Text Box 5" o:spid="_x0000_s1029" type="#_x0000_t202" style="position:absolute;margin-left:96.1pt;margin-top:766.25pt;width:116.95pt;height:15.3pt;z-index:-15924224;visibility:visible;mso-wrap-style:square;mso-width-percent:0;mso-height-percent:0;mso-wrap-distance-left:9pt;mso-wrap-distance-top:0;mso-wrap-distance-right:9pt;mso-wrap-distance-bottom:0;mso-position-horizontal:absolute;mso-position-horizontal-relative:page;mso-position-vertical:absolute;mso-position-vertical-relative:page;mso-width-percent:0;mso-height-percent:0;mso-width-relative:page;mso-height-relative:page;v-text-anchor:top" o:gfxdata="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" filled="f" stroked="f">
-              <v:textbox inset="0,0,0,0">
-                <w:txbxContent>
-                  <w:p>
-                    <w:pPr>
-                      <w:pStyle w:val="Corpodetexto"/>
-                      <w:spacing w:before="10"/>
-                      <w:ind w:left="20"/>
-                    </w:pPr>
-                    <w:r>
-                      <w:t>Fonte:</w:t>
-                    </w:r>
-                    <w:r>
-                      <w:rPr>
-                        <w:spacing w:val="-2"/>
-                      </w:rPr>
-                      <w:t xml:space="preserve"> </w:t>
-                    </w:r>
-                    <w:r>
-                      <w:t>Próprios</w:t>
-                    </w:r>
-                    <w:r>
-                      <w:rPr>
-                        <w:spacing w:val="-2"/>
-                      </w:rPr>
-                      <w:t xml:space="preserve"> </w:t>
-                    </w:r>
-                    <w:r>
-                      <w:t>autores.</w:t>
-                    </w:r>
-                  </w:p>
-                </w:txbxContent>
-              </v:textbox>
-              <w10:wrap anchorx="page" anchory="page"/>
-            </v:shape>
-          </w:pict>
-        </mc:Fallback>
-      </mc:AlternateContent>
-    </w:r>
-    <w:r>
-      <w:rPr>
-        <w:noProof/>
-      </w:rPr>
-      <mc:AlternateContent>
-        <mc:Choice Requires="wps">
-          <w:drawing>
-            <wp:anchor distT="0" distB="0" distL="114300" distR="114300" simplePos="0" relativeHeight="487392768" behindDoc="1" locked="0" layoutInCell="1" allowOverlap="1" wp14:anchorId="06A93429" wp14:editId="18B2E42A">
-              <wp:simplePos x="0" y="0"/>
-              <wp:positionH relativeFrom="page">
-                <wp:posOffset>4954905</wp:posOffset>
-              </wp:positionH>
-              <wp:positionV relativeFrom="page">
-                <wp:posOffset>9731375</wp:posOffset>
-              </wp:positionV>
-              <wp:extent cx="1485265" cy="194310"/>
-              <wp:effectExtent l="0" t="0" r="0" b="0"/>
-              <wp:wrapNone/>
-              <wp:docPr id="33" name="Text Box 4"/>
-              <wp:cNvGraphicFramePr>
-                <a:graphicFrameLocks xmlns:a="http://schemas.openxmlformats.org/drawingml/2006/main"/>
-              </wp:cNvGraphicFramePr>
-              <a:graphic xmlns:a="http://schemas.openxmlformats.org/drawingml/2006/main">
-                <a:graphicData uri="http://schemas.microsoft.com/office/word/2010/wordprocessingShape">
-                  <wps:wsp>
-                    <wps:cNvSpPr txBox="1">
-                      <a:spLocks noChangeArrowheads="1"/>
-                    </wps:cNvSpPr>
-                    <wps:spPr bwMode="auto">
-                      <a:xfrm>
-                        <a:off x="0" y="0"/>
-                        <a:ext cx="1485265" cy="194310"/>
-                      </a:xfrm>
-                      <a:prstGeom prst="rect">
-                        <a:avLst/>
-                      </a:prstGeom>
-                      <a:noFill/>
-                      <a:ln>
-                        <a:noFill/>
-                      </a:ln>
-                      <a:extLst>
-                        <a:ext uri="{909E8E84-426E-40DD-AFC4-6F175D3DCCD1}">
-                          <a14:hiddenFill xmlns:a14="http://schemas.microsoft.com/office/drawing/2010/main">
-                            <a:solidFill>
-                              <a:srgbClr val="FFFFFF"/>
-                            </a:solidFill>
-                          </a14:hiddenFill>
-                        </a:ext>
-                        <a:ext uri="{91240B29-F687-4F45-9708-019B960494DF}">
-                          <a14:hiddenLine xmlns:a14="http://schemas.microsoft.com/office/drawing/2010/main" w="9525">
-                            <a:solidFill>
-                              <a:srgbClr val="000000"/>
-                            </a:solidFill>
-                            <a:miter lim="800000"/>
-                            <a:headEnd/>
-                            <a:tailEnd/>
-                          </a14:hiddenLine>
-                        </a:ext>
-                      </a:extLst>
-                    </wps:spPr>
-                    <wps:txbx>
-                      <w:txbxContent>
-                        <w:p>
-                          <w:pPr>
-                            <w:pStyle w:val="Corpodetexto"/>
-                            <w:spacing w:before="10"/>
-                            <w:ind w:left="20"/>
-                          </w:pPr>
-                          <w:r>
-                            <w:t>Fonte:</w:t>
-                          </w:r>
-                          <w:r>
-                            <w:rPr>
-                              <w:spacing w:val="-3"/>
-                            </w:rPr>
-                            <w:t xml:space="preserve"> </w:t>
-                          </w:r>
-                          <w:r>
-                            <w:t>Próprios</w:t>
-                          </w:r>
-                          <w:r>
-                            <w:rPr>
-                              <w:spacing w:val="-2"/>
-                            </w:rPr>
-                            <w:t xml:space="preserve"> </w:t>
-                          </w:r>
-                          <w:r>
-                            <w:t>autores.</w:t>
-                          </w:r>
-                        </w:p>
-                      </w:txbxContent>
-                    </wps:txbx>
-                    <wps:bodyPr rot="0" vert="horz" wrap="square" lIns="0" tIns="0" rIns="0" bIns="0" anchor="t" anchorCtr="0" upright="1">
-                      <a:noAutofit/>
-                    </wps:bodyPr>
-                  </wps:wsp>
-                </a:graphicData>
-              </a:graphic>
-              <wp14:sizeRelH relativeFrom="page">
-                <wp14:pctWidth>0</wp14:pctWidth>
-              </wp14:sizeRelH>
-              <wp14:sizeRelV relativeFrom="page">
-                <wp14:pctHeight>0</wp14:pctHeight>
-              </wp14:sizeRelV>
-            </wp:anchor>
-          </w:drawing>
-        </mc:Choice>
-        <mc:Fallback>
-          <w:pict>
-            <v:shape w14:anchorId="06A93429" id="Text Box 4" o:spid="_x0000_s1030" type="#_x0000_t202" style="position:absolute;margin-left:390.15pt;margin-top:766.25pt;width:116.95pt;height:15.3pt;z-index:-15923712;visibility:visible;mso-wrap-style:square;mso-width-percent:0;mso-height-percent:0;mso-wrap-distance-left:9pt;mso-wrap-distance-top:0;mso-wrap-distance-right:9pt;mso-wrap-distance-bottom:0;mso-position-horizontal:absolute;mso-position-horizontal-relative:page;mso-position-vertical:absolute;mso-position-vertical-relative:page;mso-width-percent:0;mso-height-percent:0;mso-width-relative:page;mso-height-relative:page;v-text-anchor:top" o:gfxdata="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" filled="f" stroked="f">
-              <v:textbox inset="0,0,0,0">
-                <w:txbxContent>
-                  <w:p>
-                    <w:pPr>
-                      <w:pStyle w:val="Corpodetexto"/>
-                      <w:spacing w:before="10"/>
-                      <w:ind w:left="20"/>
-                    </w:pPr>
-                    <w:r>
-                      <w:t>Fonte:</w:t>
-                    </w:r>
-                    <w:r>
-                      <w:rPr>
-                        <w:spacing w:val="-3"/>
-                      </w:rPr>
-                      <w:t xml:space="preserve"> </w:t>
-                    </w:r>
-                    <w:r>
-                      <w:t>Próprios</w:t>
-                    </w:r>
-                    <w:r>
-                      <w:rPr>
-                        <w:spacing w:val="-2"/>
-                      </w:rPr>
-                      <w:t xml:space="preserve"> </w:t>
-                    </w:r>
-                    <w:r>
-                      <w:t>autores.</w:t>
-                    </w:r>
-                  </w:p>
-                </w:txbxContent>
-              </v:textbox>
-              <w10:wrap anchorx="page" anchory="page"/>
-            </v:shape>
-          </w:pict>
-        </mc:Fallback>
-      </mc:AlternateContent>
-    </w:r>
-    <w:r>
-      <w:rPr>
-        <w:noProof/>
-      </w:rPr>
-      <mc:AlternateContent>
-        <mc:Choice Requires="wps">
-          <w:drawing>
-            <wp:anchor distT="0" distB="0" distL="114300" distR="114300" simplePos="0" relativeHeight="487393280" behindDoc="1" locked="0" layoutInCell="1" allowOverlap="1" wp14:anchorId="2442B4E1" wp14:editId="483936EC">
-              <wp:simplePos x="0" y="0"/>
-              <wp:positionH relativeFrom="page">
-                <wp:posOffset>6635115</wp:posOffset>
-              </wp:positionH>
-              <wp:positionV relativeFrom="page">
-                <wp:posOffset>9945370</wp:posOffset>
-              </wp:positionV>
-              <wp:extent cx="247015" cy="196215"/>
-              <wp:effectExtent l="0" t="0" r="0" b="0"/>
-              <wp:wrapNone/>
-              <wp:docPr id="32" name="Text Box 3"/>
-              <wp:cNvGraphicFramePr>
-                <a:graphicFrameLocks xmlns:a="http://schemas.openxmlformats.org/drawingml/2006/main"/>
-              </wp:cNvGraphicFramePr>
-              <a:graphic xmlns:a="http://schemas.openxmlformats.org/drawingml/2006/main">
-                <a:graphicData uri="http://schemas.microsoft.com/office/word/2010/wordprocessingShape">
-                  <wps:wsp>
-                    <wps:cNvSpPr txBox="1">
-                      <a:spLocks noChangeArrowheads="1"/>
-                    </wps:cNvSpPr>
-                    <wps:spPr bwMode="auto">
-                      <a:xfrm>
-                        <a:off x="0" y="0"/>
-                        <a:ext cx="247015" cy="196215"/>
-                      </a:xfrm>
-                      <a:prstGeom prst="rect">
-                        <a:avLst/>
-                      </a:prstGeom>
-                      <a:noFill/>
-                      <a:ln>
-                        <a:noFill/>
-                      </a:ln>
-                      <a:extLst>
-                        <a:ext uri="{909E8E84-426E-40DD-AFC4-6F175D3DCCD1}">
-                          <a14:hiddenFill xmlns:a14="http://schemas.microsoft.com/office/drawing/2010/main">
-                            <a:solidFill>
-                              <a:srgbClr val="FFFFFF"/>
-                            </a:solidFill>
-                          </a14:hiddenFill>
-                        </a:ext>
-                        <a:ext uri="{91240B29-F687-4F45-9708-019B960494DF}">
-                          <a14:hiddenLine xmlns:a14="http://schemas.microsoft.com/office/drawing/2010/main" w="9525">
-                            <a:solidFill>
-                              <a:srgbClr val="000000"/>
-                            </a:solidFill>
-                            <a:miter lim="800000"/>
-                            <a:headEnd/>
-                            <a:tailEnd/>
-                          </a14:hiddenLine>
-                        </a:ext>
-                      </a:extLst>
-                    </wps:spPr>
-                    <wps:txbx>
-                      <w:txbxContent>
-                        <w:p>
-                          <w:pPr>
-                            <w:pStyle w:val="Corpodetexto"/>
-                            <w:spacing w:before="12"/>
-                            <w:ind w:left="60"/>
-                            <w:rPr>
-                              <w:rFonts w:ascii="Arial MT"/>
-                            </w:rPr>
-                          </w:pPr>
-                          <w:r>
-                            <w:fldChar w:fldCharType="begin"/>
-                          </w:r>
-                          <w:r>
-                            <w:rPr>
-                              <w:rFonts w:ascii="Arial MT"/>
-                            </w:rPr>
-                            <w:instrText xml:space="preserve"> PAGE </w:instrText>
-                          </w:r>
-                          <w:r>
-                            <w:fldChar w:fldCharType="separate"/>
-                          </w:r>
-                          <w:r>
-                            <w:t>11</w:t>
-                          </w:r>
-                          <w:r>
-                            <w:fldChar w:fldCharType="end"/>
-                          </w:r>
-                        </w:p>
-                      </w:txbxContent>
-                    </wps:txbx>
-                    <wps:bodyPr rot="0" vert="horz" wrap="square" lIns="0" tIns="0" rIns="0" bIns="0" anchor="t" anchorCtr="0" upright="1">
-                      <a:noAutofit/>
-                    </wps:bodyPr>
-                  </wps:wsp>
-                </a:graphicData>
-              </a:graphic>
-              <wp14:sizeRelH relativeFrom="page">
-                <wp14:pctWidth>0</wp14:pctWidth>
-              </wp14:sizeRelH>
-              <wp14:sizeRelV relativeFrom="page">
-                <wp14:pctHeight>0</wp14:pctHeight>
-              </wp14:sizeRelV>
-            </wp:anchor>
-          </w:drawing>
-        </mc:Choice>
-        <mc:Fallback>
-          <w:pict>
-            <v:shape w14:anchorId="2442B4E1" id="Text Box 3" o:spid="_x0000_s1031" type="#_x0000_t202" style="position:absolute;margin-left:522.45pt;margin-top:783.1pt;width:19.45pt;height:15.45pt;z-index:-15923200;visibility:visible;mso-wrap-style:square;mso-width-percent:0;mso-height-percent:0;mso-wrap-distance-left:9pt;mso-wrap-distance-top:0;mso-wrap-distance-right:9pt;mso-wrap-distance-bottom:0;mso-position-horizontal:absolute;mso-position-horizontal-relative:page;mso-position-vertical:absolute;mso-position-vertical-relative:page;mso-width-percent:0;mso-height-percent:0;mso-width-relative:page;mso-height-relative:page;v-text-anchor:top" o:gfxdata="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" filled="f" stroked="f">
-              <v:textbox inset="0,0,0,0">
-                <w:txbxContent>
-                  <w:p>
-                    <w:pPr>
-                      <w:pStyle w:val="Corpodetexto"/>
-                      <w:spacing w:before="12"/>
-                      <w:ind w:left="60"/>
-                      <w:rPr>
-                        <w:rFonts w:ascii="Arial MT"/>
-                      </w:rPr>
-                    </w:pPr>
-                    <w:r>
-                      <w:fldChar w:fldCharType="begin"/>
-                    </w:r>
-                    <w:r>
-                      <w:rPr>
-                        <w:rFonts w:ascii="Arial MT"/>
-                      </w:rPr>
-                      <w:instrText xml:space="preserve"> PAGE </w:instrText>
-                    </w:r>
-                    <w:r>
-                      <w:fldChar w:fldCharType="separate"/>
-                    </w:r>
-                    <w:r>
-                      <w:t>11</w:t>
-                    </w:r>
-                    <w:r>
-                      <w:fldChar w:fldCharType="end"/>
-                    </w:r>
-                  </w:p>
-                </w:txbxContent>
-              </v:textbox>
-              <w10:wrap anchorx="page" anchory="page"/>
-            </v:shape>
-          </w:pict>
-        </mc:Fallback>
-      </mc:AlternateContent>
-    </w:r>
-  </w:p>
-</w:ftr>
-</file>
-
-<file path=word/footer3.xml><?xml version="1.0" encoding="utf-8"?>
-<w:ftr xmlns:wpc="http://schemas.microsoft.com/office/word/2010/wordprocessingCanvas" xmlns:cx="http://schemas.microsoft.com/office/drawing/2014/chartex" xmlns:cx1="http://schemas.microsoft.com/office/drawing/2015/9/8/chartex" xmlns:cx2="http://schemas.microsoft.com/office/drawing/2015/10/21/chartex" xmlns:cx3="http://schemas.microsoft.com/office/drawing/2016/5/9/chartex" xmlns:cx4="http://schemas.microsoft.com/office/drawing/2016/5/10/chartex" xmlns:cx5="http://schemas.microsoft.com/office/drawing/2016/5/11/chartex" xmlns:cx6="http://schemas.microsoft.com/office/drawing/2016/5/12/chartex" xmlns:cx7="http://schemas.microsoft.com/office/drawing/2016/5/13/chartex" xmlns:cx8="http://schemas.microsoft.com/office/drawing/2016/5/14/chartex" xmlns:mc="http://schemas.openxmlformats.org/markup-compatibility/2006" xmlns:aink="http://schemas.microsoft.com/office/drawing/2016/ink" xmlns:am3d="http://schemas.microsoft.com/office/drawing/2017/model3d" xmlns:o="urn:schemas-microsoft-com:office:office" xmlns:r="http://schemas.openxmlformats.org/officeDocument/2006/relationships" xmlns:m="http://schemas.openxmlformats.org/officeDocument/2006/math" xmlns:v="urn:schemas-microsoft-com:vml" xmlns:wp14="http://schemas.microsoft.com/office/word/2010/wordprocessingDrawing" xmlns:wp="http://schemas.openxmlformats.org/drawingml/2006/wordprocessingDrawing" xmlns:w10="urn:schemas-microsoft-com:office:word" xmlns:w="http://schemas.openxmlformats.org/wordprocessingml/2006/main" xmlns:w14="http://schemas.microsoft.com/office/word/2010/wordml" xmlns:w15="http://schemas.microsoft.com/office/word/2012/wordml" xmlns:w16cex="http://schemas.microsoft.com/office/word/2018/wordml/cex" xmlns:w16cid="http://schemas.microsoft.com/office/word/2016/wordml/cid" xmlns:w16="http://schemas.microsoft.com/office/word/2018/wordml" xmlns:w16sdtdh="http://schemas.microsoft.com/office/word/2020/wordml/sdtdatahash" xmlns:w16se="http://schemas.microsoft.com/office/word/2015/wordml/symex" xmlns:wpg="http://schemas.microsoft.com/office/word/2010/wordprocessingGroup" xmlns:wpi="http://schemas.microsoft.com/office/word/2010/wordprocessingInk" xmlns:wne="http://schemas.microsoft.com/office/word/2006/wordml" xmlns:wps="http://schemas.microsoft.com/office/word/2010/wordprocessingShape" mc:Ignorable="w14 w15 w16se w16cid w16 w16cex w16sdtdh wp14">
-  <w:p>
-    <w:pPr>
-      <w:pStyle w:val="Corpodetexto"/>
-      <w:spacing w:line="14" w:lineRule="auto"/>
-      <w:rPr>
-        <w:sz w:val="20"/>
-      </w:rPr>
-    </w:pPr>
-    <w:r>
-      <w:rPr>
-        <w:noProof/>
-      </w:rPr>
-      <mc:AlternateContent>
-        <mc:Choice Requires="wps">
-          <w:drawing>
             <wp:anchor distT="0" distB="0" distL="114300" distR="114300" simplePos="0" relativeHeight="487395328" behindDoc="1" locked="0" layoutInCell="1" allowOverlap="1" wp14:anchorId="6CA48E13" wp14:editId="38D7B56C">
               <wp:simplePos x="0" y="0"/>
               <wp:positionH relativeFrom="page">
@@ -7767,7 +9247,7 @@
               <v:stroke joinstyle="miter"/>
               <v:path gradientshapeok="t" o:connecttype="rect"/>
             </v:shapetype>
-            <v:shape id="Text Box 1" o:spid="_x0000_s1033" type="#_x0000_t202" style="position:absolute;margin-left:522.45pt;margin-top:783.1pt;width:19.45pt;height:15.45pt;z-index:-15921152;visibility:visible;mso-wrap-style:square;mso-width-percent:0;mso-height-percent:0;mso-wrap-distance-left:9pt;mso-wrap-distance-top:0;mso-wrap-distance-right:9pt;mso-wrap-distance-bottom:0;mso-position-horizontal:absolute;mso-position-horizontal-relative:page;mso-position-vertical:absolute;mso-position-vertical-relative:page;mso-width-percent:0;mso-height-percent:0;mso-width-relative:page;mso-height-relative:page;v-text-anchor:top" o:gfxdata="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" filled="f" stroked="f">
+            <v:shape id="Text Box 1" o:spid="_x0000_s1029" type="#_x0000_t202" style="position:absolute;margin-left:522.45pt;margin-top:783.1pt;width:19.45pt;height:15.45pt;z-index:-15921152;visibility:visible;mso-wrap-style:square;mso-width-percent:0;mso-height-percent:0;mso-wrap-distance-left:9pt;mso-wrap-distance-top:0;mso-wrap-distance-right:9pt;mso-wrap-distance-bottom:0;mso-position-horizontal:absolute;mso-position-horizontal-relative:page;mso-position-vertical:absolute;mso-position-vertical-relative:page;mso-width-percent:0;mso-height-percent:0;mso-width-relative:page;mso-height-relative:page;v-text-anchor:top" o:gfxdata="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" filled="f" stroked="f">
               <v:textbox inset="0,0,0,0">
                 <w:txbxContent>
                   <w:p>
@@ -8266,428 +9746,6 @@
         <w:noProof/>
       </w:rPr>
       <w:drawing>
-        <wp:anchor distT="0" distB="0" distL="0" distR="0" simplePos="0" relativeHeight="487390720" behindDoc="1" locked="0" layoutInCell="1" allowOverlap="1" wp14:anchorId="79F9D733" wp14:editId="00C1C4D4">
-          <wp:simplePos x="0" y="0"/>
-          <wp:positionH relativeFrom="page">
-            <wp:posOffset>4146159</wp:posOffset>
-          </wp:positionH>
-          <wp:positionV relativeFrom="page">
-            <wp:posOffset>688916</wp:posOffset>
-          </wp:positionV>
-          <wp:extent cx="2387976" cy="334199"/>
-          <wp:effectExtent l="0" t="0" r="0" b="0"/>
-          <wp:wrapNone/>
-          <wp:docPr id="7" name="image1.jpeg" descr="https://lh4.googleusercontent.com/rTbzLum9y_Xltc_q7JONu8KOiUWJL_DyMS4a-2H3s0PoCEFp7tnBe_lo3pkHX_-U6I8VNPVTg-lTB-Pj00IJhtRDy_n4S_GMy7XOGTluYxAu7SG6m2bChKHamqY2EdoGsi29LxHVe8BfZSGfAg"/>
-          <wp:cNvGraphicFramePr>
-            <a:graphicFrameLocks xmlns:a="http://schemas.openxmlformats.org/drawingml/2006/main" noChangeAspect="1"/>
-          </wp:cNvGraphicFramePr>
-          <a:graphic xmlns:a="http://schemas.openxmlformats.org/drawingml/2006/main">
-            <a:graphicData uri="http://schemas.openxmlformats.org/drawingml/2006/picture">
-              <pic:pic xmlns:pic="http://schemas.openxmlformats.org/drawingml/2006/picture">
-                <pic:nvPicPr>
-                  <pic:cNvPr id="8" name="image1.jpeg"/>
-                  <pic:cNvPicPr/>
-                </pic:nvPicPr>
-                <pic:blipFill>
-                  <a:blip r:embed="rId1" cstate="print"/>
-                  <a:stretch>
-                    <a:fillRect/>
-                  </a:stretch>
-                </pic:blipFill>
-                <pic:spPr>
-                  <a:xfrm>
-                    <a:off x="0" y="0"/>
-                    <a:ext cx="2387976" cy="334199"/>
-                  </a:xfrm>
-                  <a:prstGeom prst="rect">
-                    <a:avLst/>
-                  </a:prstGeom>
-                </pic:spPr>
-              </pic:pic>
-            </a:graphicData>
-          </a:graphic>
-        </wp:anchor>
-      </w:drawing>
-    </w:r>
-    <w:r>
-      <w:rPr>
-        <w:noProof/>
-      </w:rPr>
-      <w:drawing>
-        <wp:anchor distT="0" distB="0" distL="0" distR="0" simplePos="0" relativeHeight="487391232" behindDoc="1" locked="0" layoutInCell="1" allowOverlap="1" wp14:anchorId="24A8B1E3" wp14:editId="76BD2622">
-          <wp:simplePos x="0" y="0"/>
-          <wp:positionH relativeFrom="page">
-            <wp:posOffset>1148714</wp:posOffset>
-          </wp:positionH>
-          <wp:positionV relativeFrom="page">
-            <wp:posOffset>1020698</wp:posOffset>
-          </wp:positionV>
-          <wp:extent cx="2395814" cy="426720"/>
-          <wp:effectExtent l="0" t="0" r="0" b="0"/>
-          <wp:wrapNone/>
-          <wp:docPr id="9" name="image2.jpeg"/>
-          <wp:cNvGraphicFramePr>
-            <a:graphicFrameLocks xmlns:a="http://schemas.openxmlformats.org/drawingml/2006/main" noChangeAspect="1"/>
-          </wp:cNvGraphicFramePr>
-          <a:graphic xmlns:a="http://schemas.openxmlformats.org/drawingml/2006/main">
-            <a:graphicData uri="http://schemas.openxmlformats.org/drawingml/2006/picture">
-              <pic:pic xmlns:pic="http://schemas.openxmlformats.org/drawingml/2006/picture">
-                <pic:nvPicPr>
-                  <pic:cNvPr id="10" name="image2.jpeg"/>
-                  <pic:cNvPicPr/>
-                </pic:nvPicPr>
-                <pic:blipFill>
-                  <a:blip r:embed="rId2" cstate="print"/>
-                  <a:stretch>
-                    <a:fillRect/>
-                  </a:stretch>
-                </pic:blipFill>
-                <pic:spPr>
-                  <a:xfrm>
-                    <a:off x="0" y="0"/>
-                    <a:ext cx="2395814" cy="426720"/>
-                  </a:xfrm>
-                  <a:prstGeom prst="rect">
-                    <a:avLst/>
-                  </a:prstGeom>
-                </pic:spPr>
-              </pic:pic>
-            </a:graphicData>
-          </a:graphic>
-        </wp:anchor>
-      </w:drawing>
-    </w:r>
-    <w:r>
-      <w:rPr>
-        <w:noProof/>
-      </w:rPr>
-      <mc:AlternateContent>
-        <mc:Choice Requires="wps">
-          <w:drawing>
-            <wp:anchor distT="0" distB="0" distL="114300" distR="114300" simplePos="0" relativeHeight="487391744" behindDoc="1" locked="0" layoutInCell="1" allowOverlap="1" wp14:anchorId="516CD56F" wp14:editId="4F4DFB69">
-              <wp:simplePos x="0" y="0"/>
-              <wp:positionH relativeFrom="page">
-                <wp:posOffset>4645660</wp:posOffset>
-              </wp:positionH>
-              <wp:positionV relativeFrom="page">
-                <wp:posOffset>1039495</wp:posOffset>
-              </wp:positionV>
-              <wp:extent cx="1421130" cy="257175"/>
-              <wp:effectExtent l="0" t="0" r="0" b="0"/>
-              <wp:wrapNone/>
-              <wp:docPr id="35" name="Text Box 6"/>
-              <wp:cNvGraphicFramePr>
-                <a:graphicFrameLocks xmlns:a="http://schemas.openxmlformats.org/drawingml/2006/main"/>
-              </wp:cNvGraphicFramePr>
-              <a:graphic xmlns:a="http://schemas.openxmlformats.org/drawingml/2006/main">
-                <a:graphicData uri="http://schemas.microsoft.com/office/word/2010/wordprocessingShape">
-                  <wps:wsp>
-                    <wps:cNvSpPr txBox="1">
-                      <a:spLocks noChangeArrowheads="1"/>
-                    </wps:cNvSpPr>
-                    <wps:spPr bwMode="auto">
-                      <a:xfrm>
-                        <a:off x="0" y="0"/>
-                        <a:ext cx="1421130" cy="257175"/>
-                      </a:xfrm>
-                      <a:prstGeom prst="rect">
-                        <a:avLst/>
-                      </a:prstGeom>
-                      <a:noFill/>
-                      <a:ln>
-                        <a:noFill/>
-                      </a:ln>
-                      <a:extLst>
-                        <a:ext uri="{909E8E84-426E-40DD-AFC4-6F175D3DCCD1}">
-                          <a14:hiddenFill xmlns:a14="http://schemas.microsoft.com/office/drawing/2010/main">
-                            <a:solidFill>
-                              <a:srgbClr val="FFFFFF"/>
-                            </a:solidFill>
-                          </a14:hiddenFill>
-                        </a:ext>
-                        <a:ext uri="{91240B29-F687-4F45-9708-019B960494DF}">
-                          <a14:hiddenLine xmlns:a14="http://schemas.microsoft.com/office/drawing/2010/main" w="9525">
-                            <a:solidFill>
-                              <a:srgbClr val="000000"/>
-                            </a:solidFill>
-                            <a:miter lim="800000"/>
-                            <a:headEnd/>
-                            <a:tailEnd/>
-                          </a14:hiddenLine>
-                        </a:ext>
-                      </a:extLst>
-                    </wps:spPr>
-                    <wps:txbx>
-                      <w:txbxContent>
-                        <w:p>
-                          <w:pPr>
-                            <w:spacing w:before="15"/>
-                            <w:ind w:left="3" w:right="3"/>
-                            <w:jc w:val="center"/>
-                            <w:rPr>
-                              <w:rFonts w:ascii="Arial"/>
-                              <w:b/>
-                              <w:sz w:val="16"/>
-                            </w:rPr>
-                          </w:pPr>
-                          <w:r>
-                            <w:rPr>
-                              <w:rFonts w:ascii="Arial"/>
-                              <w:b/>
-                              <w:sz w:val="16"/>
-                            </w:rPr>
-                            <w:t>07</w:t>
-                          </w:r>
-                          <w:r>
-                            <w:rPr>
-                              <w:rFonts w:ascii="Arial"/>
-                              <w:b/>
-                              <w:spacing w:val="-1"/>
-                              <w:sz w:val="16"/>
-                            </w:rPr>
-                            <w:t xml:space="preserve"> </w:t>
-                          </w:r>
-                          <w:r>
-                            <w:rPr>
-                              <w:rFonts w:ascii="Arial"/>
-                              <w:b/>
-                              <w:sz w:val="16"/>
-                            </w:rPr>
-                            <w:t>a 09 de</w:t>
-                          </w:r>
-                          <w:r>
-                            <w:rPr>
-                              <w:rFonts w:ascii="Arial"/>
-                              <w:b/>
-                              <w:spacing w:val="-2"/>
-                              <w:sz w:val="16"/>
-                            </w:rPr>
-                            <w:t xml:space="preserve"> </w:t>
-                          </w:r>
-                          <w:r>
-                            <w:rPr>
-                              <w:rFonts w:ascii="Arial"/>
-                              <w:b/>
-                              <w:sz w:val="16"/>
-                            </w:rPr>
-                            <w:t>dezembro</w:t>
-                          </w:r>
-                          <w:r>
-                            <w:rPr>
-                              <w:rFonts w:ascii="Arial"/>
-                              <w:b/>
-                              <w:spacing w:val="-3"/>
-                              <w:sz w:val="16"/>
-                            </w:rPr>
-                            <w:t xml:space="preserve"> </w:t>
-                          </w:r>
-                          <w:r>
-                            <w:rPr>
-                              <w:rFonts w:ascii="Arial"/>
-                              <w:b/>
-                              <w:sz w:val="16"/>
-                            </w:rPr>
-                            <w:t>de 2020</w:t>
-                          </w:r>
-                        </w:p>
-                        <w:p>
-                          <w:pPr>
-                            <w:spacing w:before="1"/>
-                            <w:ind w:left="2" w:right="3"/>
-                            <w:jc w:val="center"/>
-                            <w:rPr>
-                              <w:rFonts w:ascii="Arial"/>
-                              <w:b/>
-                              <w:sz w:val="16"/>
-                            </w:rPr>
-                          </w:pPr>
-                          <w:r>
-                            <w:rPr>
-                              <w:rFonts w:ascii="Arial"/>
-                              <w:b/>
-                              <w:sz w:val="16"/>
-                            </w:rPr>
-                            <w:t>ISSN:</w:t>
-                          </w:r>
-                          <w:r>
-                            <w:rPr>
-                              <w:rFonts w:ascii="Arial"/>
-                              <w:b/>
-                              <w:spacing w:val="-3"/>
-                              <w:sz w:val="16"/>
-                            </w:rPr>
-                            <w:t xml:space="preserve"> </w:t>
-                          </w:r>
-                          <w:r>
-                            <w:rPr>
-                              <w:rFonts w:ascii="Arial"/>
-                              <w:b/>
-                              <w:sz w:val="16"/>
-                            </w:rPr>
-                            <w:t>2526-6241</w:t>
-                          </w:r>
-                        </w:p>
-                      </w:txbxContent>
-                    </wps:txbx>
-                    <wps:bodyPr rot="0" vert="horz" wrap="square" lIns="0" tIns="0" rIns="0" bIns="0" anchor="t" anchorCtr="0" upright="1">
-                      <a:noAutofit/>
-                    </wps:bodyPr>
-                  </wps:wsp>
-                </a:graphicData>
-              </a:graphic>
-              <wp14:sizeRelH relativeFrom="page">
-                <wp14:pctWidth>0</wp14:pctWidth>
-              </wp14:sizeRelH>
-              <wp14:sizeRelV relativeFrom="page">
-                <wp14:pctHeight>0</wp14:pctHeight>
-              </wp14:sizeRelV>
-            </wp:anchor>
-          </w:drawing>
-        </mc:Choice>
-        <mc:Fallback>
-          <w:pict>
-            <v:shapetype w14:anchorId="516CD56F" id="_x0000_t202" coordsize="21600,21600" o:spt="202" path="m,l,21600r21600,l21600,xe">
-              <v:stroke joinstyle="miter"/>
-              <v:path gradientshapeok="t" o:connecttype="rect"/>
-            </v:shapetype>
-            <v:shape id="Text Box 6" o:spid="_x0000_s1028" type="#_x0000_t202" style="position:absolute;margin-left:365.8pt;margin-top:81.85pt;width:111.9pt;height:20.25pt;z-index:-15924736;visibility:visible;mso-wrap-style:square;mso-width-percent:0;mso-height-percent:0;mso-wrap-distance-left:9pt;mso-wrap-distance-top:0;mso-wrap-distance-right:9pt;mso-wrap-distance-bottom:0;mso-position-horizontal:absolute;mso-position-horizontal-relative:page;mso-position-vertical:absolute;mso-position-vertical-relative:page;mso-width-percent:0;mso-height-percent:0;mso-width-relative:page;mso-height-relative:page;v-text-anchor:top" o:gfxdata="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" filled="f" stroked="f">
-              <v:textbox inset="0,0,0,0">
-                <w:txbxContent>
-                  <w:p>
-                    <w:pPr>
-                      <w:spacing w:before="15"/>
-                      <w:ind w:left="3" w:right="3"/>
-                      <w:jc w:val="center"/>
-                      <w:rPr>
-                        <w:rFonts w:ascii="Arial"/>
-                        <w:b/>
-                        <w:sz w:val="16"/>
-                      </w:rPr>
-                    </w:pPr>
-                    <w:r>
-                      <w:rPr>
-                        <w:rFonts w:ascii="Arial"/>
-                        <w:b/>
-                        <w:sz w:val="16"/>
-                      </w:rPr>
-                      <w:t>07</w:t>
-                    </w:r>
-                    <w:r>
-                      <w:rPr>
-                        <w:rFonts w:ascii="Arial"/>
-                        <w:b/>
-                        <w:spacing w:val="-1"/>
-                        <w:sz w:val="16"/>
-                      </w:rPr>
-                      <w:t xml:space="preserve"> </w:t>
-                    </w:r>
-                    <w:r>
-                      <w:rPr>
-                        <w:rFonts w:ascii="Arial"/>
-                        <w:b/>
-                        <w:sz w:val="16"/>
-                      </w:rPr>
-                      <w:t>a 09 de</w:t>
-                    </w:r>
-                    <w:r>
-                      <w:rPr>
-                        <w:rFonts w:ascii="Arial"/>
-                        <w:b/>
-                        <w:spacing w:val="-2"/>
-                        <w:sz w:val="16"/>
-                      </w:rPr>
-                      <w:t xml:space="preserve"> </w:t>
-                    </w:r>
-                    <w:r>
-                      <w:rPr>
-                        <w:rFonts w:ascii="Arial"/>
-                        <w:b/>
-                        <w:sz w:val="16"/>
-                      </w:rPr>
-                      <w:t>dezembro</w:t>
-                    </w:r>
-                    <w:r>
-                      <w:rPr>
-                        <w:rFonts w:ascii="Arial"/>
-                        <w:b/>
-                        <w:spacing w:val="-3"/>
-                        <w:sz w:val="16"/>
-                      </w:rPr>
-                      <w:t xml:space="preserve"> </w:t>
-                    </w:r>
-                    <w:r>
-                      <w:rPr>
-                        <w:rFonts w:ascii="Arial"/>
-                        <w:b/>
-                        <w:sz w:val="16"/>
-                      </w:rPr>
-                      <w:t>de 2020</w:t>
-                    </w:r>
-                  </w:p>
-                  <w:p>
-                    <w:pPr>
-                      <w:spacing w:before="1"/>
-                      <w:ind w:left="2" w:right="3"/>
-                      <w:jc w:val="center"/>
-                      <w:rPr>
-                        <w:rFonts w:ascii="Arial"/>
-                        <w:b/>
-                        <w:sz w:val="16"/>
-                      </w:rPr>
-                    </w:pPr>
-                    <w:r>
-                      <w:rPr>
-                        <w:rFonts w:ascii="Arial"/>
-                        <w:b/>
-                        <w:sz w:val="16"/>
-                      </w:rPr>
-                      <w:t>ISSN:</w:t>
-                    </w:r>
-                    <w:r>
-                      <w:rPr>
-                        <w:rFonts w:ascii="Arial"/>
-                        <w:b/>
-                        <w:spacing w:val="-3"/>
-                        <w:sz w:val="16"/>
-                      </w:rPr>
-                      <w:t xml:space="preserve"> </w:t>
-                    </w:r>
-                    <w:r>
-                      <w:rPr>
-                        <w:rFonts w:ascii="Arial"/>
-                        <w:b/>
-                        <w:sz w:val="16"/>
-                      </w:rPr>
-                      <w:t>2526-6241</w:t>
-                    </w:r>
-                  </w:p>
-                </w:txbxContent>
-              </v:textbox>
-              <w10:wrap anchorx="page" anchory="page"/>
-            </v:shape>
-          </w:pict>
-        </mc:Fallback>
-      </mc:AlternateContent>
-    </w:r>
-  </w:p>
-</w:hdr>
-</file>
-
-<file path=word/header3.xml><?xml version="1.0" encoding="utf-8"?>
-<w:hdr xmlns:wpc="http://schemas.microsoft.com/office/word/2010/wordprocessingCanvas" xmlns:cx="http://schemas.microsoft.com/office/drawing/2014/chartex" xmlns:cx1="http://schemas.microsoft.com/office/drawing/2015/9/8/chartex" xmlns:cx2="http://schemas.microsoft.com/office/drawing/2015/10/21/chartex" xmlns:cx3="http://schemas.microsoft.com/office/drawing/2016/5/9/chartex" xmlns:cx4="http://schemas.microsoft.com/office/drawing/2016/5/10/chartex" xmlns:cx5="http://schemas.microsoft.com/office/drawing/2016/5/11/chartex" xmlns:cx6="http://schemas.microsoft.com/office/drawing/2016/5/12/chartex" xmlns:cx7="http://schemas.microsoft.com/office/drawing/2016/5/13/chartex" xmlns:cx8="http://schemas.microsoft.com/office/drawing/2016/5/14/chartex" xmlns:mc="http://schemas.openxmlformats.org/markup-compatibility/2006" xmlns:aink="http://schemas.microsoft.com/office/drawing/2016/ink" xmlns:am3d="http://schemas.microsoft.com/office/drawing/2017/model3d" xmlns:o="urn:schemas-microsoft-com:office:office" xmlns:r="http://schemas.openxmlformats.org/officeDocument/2006/relationships" xmlns:m="http://schemas.openxmlformats.org/officeDocument/2006/math" xmlns:v="urn:schemas-microsoft-com:vml" xmlns:wp14="http://schemas.microsoft.com/office/word/2010/wordprocessingDrawing" xmlns:wp="http://schemas.openxmlformats.org/drawingml/2006/wordprocessingDrawing" xmlns:w10="urn:schemas-microsoft-com:office:word" xmlns:w="http://schemas.openxmlformats.org/wordprocessingml/2006/main" xmlns:w14="http://schemas.microsoft.com/office/word/2010/wordml" xmlns:w15="http://schemas.microsoft.com/office/word/2012/wordml" xmlns:w16cex="http://schemas.microsoft.com/office/word/2018/wordml/cex" xmlns:w16cid="http://schemas.microsoft.com/office/word/2016/wordml/cid" xmlns:w16="http://schemas.microsoft.com/office/word/2018/wordml" xmlns:w16sdtdh="http://schemas.microsoft.com/office/word/2020/wordml/sdtdatahash" xmlns:w16se="http://schemas.microsoft.com/office/word/2015/wordml/symex" xmlns:wpg="http://schemas.microsoft.com/office/word/2010/wordprocessingGroup" xmlns:wpi="http://schemas.microsoft.com/office/word/2010/wordprocessingInk" xmlns:wne="http://schemas.microsoft.com/office/word/2006/wordml" xmlns:wps="http://schemas.microsoft.com/office/word/2010/wordprocessingShape" mc:Ignorable="w14 w15 w16se w16cid w16 w16cex w16sdtdh wp14">
-  <w:p>
-    <w:pPr>
-      <w:pStyle w:val="Corpodetexto"/>
-      <w:spacing w:line="14" w:lineRule="auto"/>
-      <w:rPr>
-        <w:sz w:val="20"/>
-      </w:rPr>
-    </w:pPr>
-    <w:r>
-      <w:rPr>
-        <w:noProof/>
-      </w:rPr>
-      <w:drawing>
         <wp:anchor distT="0" distB="0" distL="0" distR="0" simplePos="0" relativeHeight="251659264" behindDoc="1" locked="0" layoutInCell="1" allowOverlap="1" wp14:anchorId="2E21E71E" wp14:editId="65AC3965">
           <wp:simplePos x="0" y="0"/>
           <wp:positionH relativeFrom="page">
@@ -8972,7 +10030,7 @@
               <v:stroke joinstyle="miter"/>
               <v:path gradientshapeok="t" o:connecttype="rect"/>
             </v:shapetype>
-            <v:shape id="Text Box 2" o:spid="_x0000_s1032" type="#_x0000_t202" style="position:absolute;margin-left:365.8pt;margin-top:81.85pt;width:111.9pt;height:20.25pt;z-index:-15921664;visibility:visible;mso-wrap-style:square;mso-width-percent:0;mso-height-percent:0;mso-wrap-distance-left:9pt;mso-wrap-distance-top:0;mso-wrap-distance-right:9pt;mso-wrap-distance-bottom:0;mso-position-horizontal:absolute;mso-position-horizontal-relative:page;mso-position-vertical:absolute;mso-position-vertical-relative:page;mso-width-percent:0;mso-height-percent:0;mso-width-relative:page;mso-height-relative:page;v-text-anchor:top" o:gfxdata="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" filled="f" stroked="f">
+            <v:shape id="Text Box 2" o:spid="_x0000_s1028" type="#_x0000_t202" style="position:absolute;margin-left:365.8pt;margin-top:81.85pt;width:111.9pt;height:20.25pt;z-index:-15921664;visibility:visible;mso-wrap-style:square;mso-width-percent:0;mso-height-percent:0;mso-wrap-distance-left:9pt;mso-wrap-distance-top:0;mso-wrap-distance-right:9pt;mso-wrap-distance-bottom:0;mso-position-horizontal:absolute;mso-position-horizontal-relative:page;mso-position-vertical:absolute;mso-position-vertical-relative:page;mso-width-percent:0;mso-height-percent:0;mso-width-relative:page;mso-height-relative:page;v-text-anchor:top" o:gfxdata="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" filled="f" stroked="f">
               <v:textbox inset="0,0,0,0">
                 <w:txbxContent>
                   <w:p>
@@ -10277,6 +11335,56 @@
       <w:lang w:val="pt-PT"/>
     </w:rPr>
   </w:style>
+  <w:style w:type="paragraph" w:styleId="Cabealho">
+    <w:name w:val="header"/>
+    <w:basedOn w:val="Normal"/>
+    <w:link w:val="CabealhoChar"/>
+    <w:uiPriority w:val="99"/>
+    <w:unhideWhenUsed/>
+    <w:rsid w:val="00230B01"/>
+    <w:pPr>
+      <w:tabs>
+        <w:tab w:val="center" w:pos="4252"/>
+        <w:tab w:val="right" w:pos="8504"/>
+      </w:tabs>
+    </w:pPr>
+  </w:style>
+  <w:style w:type="character" w:customStyle="1" w:styleId="CabealhoChar">
+    <w:name w:val="Cabeçalho Char"/>
+    <w:basedOn w:val="Fontepargpadro"/>
+    <w:link w:val="Cabealho"/>
+    <w:uiPriority w:val="99"/>
+    <w:rsid w:val="00230B01"/>
+    <w:rPr>
+      <w:rFonts w:ascii="Times New Roman" w:eastAsia="Times New Roman" w:hAnsi="Times New Roman" w:cs="Times New Roman"/>
+      <w:lang w:val="pt-PT"/>
+    </w:rPr>
+  </w:style>
+  <w:style w:type="paragraph" w:styleId="Rodap">
+    <w:name w:val="footer"/>
+    <w:basedOn w:val="Normal"/>
+    <w:link w:val="RodapChar"/>
+    <w:uiPriority w:val="99"/>
+    <w:unhideWhenUsed/>
+    <w:rsid w:val="00230B01"/>
+    <w:pPr>
+      <w:tabs>
+        <w:tab w:val="center" w:pos="4252"/>
+        <w:tab w:val="right" w:pos="8504"/>
+      </w:tabs>
+    </w:pPr>
+  </w:style>
+  <w:style w:type="character" w:customStyle="1" w:styleId="RodapChar">
+    <w:name w:val="Rodapé Char"/>
+    <w:basedOn w:val="Fontepargpadro"/>
+    <w:link w:val="Rodap"/>
+    <w:uiPriority w:val="99"/>
+    <w:rsid w:val="00230B01"/>
+    <w:rPr>
+      <w:rFonts w:ascii="Times New Roman" w:eastAsia="Times New Roman" w:hAnsi="Times New Roman" w:cs="Times New Roman"/>
+      <w:lang w:val="pt-PT"/>
+    </w:rPr>
+  </w:style>
 </w:styles>
 </file>
 
@@ -10561,4 +11669,16 @@
   <a:objectDefaults/>
   <a:extraClrSchemeLst/>
 </a:theme>
+</file>
+
+<file path=customXml/item1.xml><?xml version="1.0" encoding="utf-8"?>
+<b:Sources xmlns:b="http://schemas.openxmlformats.org/officeDocument/2006/bibliography" xmlns="http://schemas.openxmlformats.org/officeDocument/2006/bibliography" SelectedStyle="\APASixthEditionOfficeOnline.xsl" StyleName="APA" Version="6"/>
+</file>
+
+<file path=customXml/itemProps1.xml><?xml version="1.0" encoding="utf-8"?>
+<ds:datastoreItem xmlns:ds="http://schemas.openxmlformats.org/officeDocument/2006/customXml" ds:itemID="{52C12028-2311-4D71-9AA4-3D9B09D829EF}">
+  <ds:schemaRefs>
+    <ds:schemaRef ds:uri="http://schemas.openxmlformats.org/officeDocument/2006/bibliography"/>
+  </ds:schemaRefs>
+</ds:datastoreItem>
 </file>
</xml_diff>